<commit_message>
aggiornato primo class diagram
</commit_message>
<xml_diff>
--- a/Documentazione/Basi Di Dati/Documentazione della base di dati.docx
+++ b/Documentazione/Basi Di Dati/Documentazione della base di dati.docx
@@ -1876,46 +1876,6 @@
     </w:p>
     <w:p>
       <w:pPr>
-        <w:spacing w:before="0" w:after="240" w:line="240" w:lineRule="auto"/>
-        <w:rPr>
-          <w:rFonts w:asciiTheme="majorHAnsi" w:hAnsiTheme="majorHAnsi" w:cstheme="majorHAnsi"/>
-          <w:sz w:val="28"/>
-          <w:szCs w:val="28"/>
-        </w:rPr>
-      </w:pPr>
-    </w:p>
-    <w:p>
-      <w:pPr>
-        <w:spacing w:before="0" w:after="240" w:line="240" w:lineRule="auto"/>
-        <w:rPr>
-          <w:rFonts w:asciiTheme="majorHAnsi" w:hAnsiTheme="majorHAnsi" w:cstheme="majorHAnsi"/>
-          <w:sz w:val="28"/>
-          <w:szCs w:val="28"/>
-        </w:rPr>
-      </w:pPr>
-    </w:p>
-    <w:p>
-      <w:pPr>
-        <w:spacing w:before="0" w:after="240" w:line="240" w:lineRule="auto"/>
-        <w:rPr>
-          <w:rFonts w:asciiTheme="majorHAnsi" w:hAnsiTheme="majorHAnsi" w:cstheme="majorHAnsi"/>
-          <w:sz w:val="28"/>
-          <w:szCs w:val="28"/>
-        </w:rPr>
-      </w:pPr>
-    </w:p>
-    <w:p>
-      <w:pPr>
-        <w:spacing w:before="0" w:after="240" w:line="240" w:lineRule="auto"/>
-        <w:rPr>
-          <w:rFonts w:asciiTheme="majorHAnsi" w:hAnsiTheme="majorHAnsi" w:cstheme="majorHAnsi"/>
-          <w:sz w:val="28"/>
-          <w:szCs w:val="28"/>
-        </w:rPr>
-      </w:pPr>
-    </w:p>
-    <w:p>
-      <w:pPr>
         <w:spacing w:before="240" w:after="240"/>
         <w:rPr>
           <w:rFonts w:asciiTheme="majorHAnsi" w:hAnsiTheme="majorHAnsi" w:cstheme="majorHAnsi"/>
@@ -1925,32 +1885,14 @@
       </w:pPr>
       <w:r>
         <w:rPr>
-          <w:rFonts w:asciiTheme="majorHAnsi" w:hAnsiTheme="majorHAnsi" w:cstheme="majorHAnsi"/>
           <w:noProof/>
-          <w:sz w:val="28"/>
-          <w:szCs w:val="28"/>
-        </w:rPr>
+        </w:rPr>
+        <w:lastRenderedPageBreak/>
         <w:drawing>
-          <wp:anchor distT="0" distB="0" distL="114300" distR="114300" simplePos="0" relativeHeight="251660288" behindDoc="1" locked="0" layoutInCell="1" allowOverlap="1" wp14:anchorId="5601AD62" wp14:editId="2CA2EE06">
-            <wp:simplePos x="0" y="0"/>
-            <wp:positionH relativeFrom="page">
-              <wp:align>left</wp:align>
-            </wp:positionH>
-            <wp:positionV relativeFrom="paragraph">
-              <wp:posOffset>310</wp:posOffset>
-            </wp:positionV>
-            <wp:extent cx="7484745" cy="4932045"/>
-            <wp:effectExtent l="0" t="0" r="1905" b="1905"/>
-            <wp:wrapTight wrapText="bothSides">
-              <wp:wrapPolygon edited="0">
-                <wp:start x="0" y="0"/>
-                <wp:lineTo x="0" y="21525"/>
-                <wp:lineTo x="21551" y="21525"/>
-                <wp:lineTo x="21551" y="0"/>
-                <wp:lineTo x="0" y="0"/>
-              </wp:wrapPolygon>
-            </wp:wrapTight>
-            <wp:docPr id="2" name="Immagine 2"/>
+          <wp:inline distT="0" distB="0" distL="0" distR="0" wp14:anchorId="4110CE9B" wp14:editId="71D55379">
+            <wp:extent cx="6266815" cy="9244361"/>
+            <wp:effectExtent l="0" t="0" r="635" b="0"/>
+            <wp:docPr id="5" name="Immagine 5"/>
             <wp:cNvGraphicFramePr>
               <a:graphicFrameLocks xmlns:a="http://schemas.openxmlformats.org/drawingml/2006/main" noChangeAspect="1"/>
             </wp:cNvGraphicFramePr>
@@ -1958,7 +1900,7 @@
               <a:graphicData uri="http://schemas.openxmlformats.org/drawingml/2006/picture">
                 <pic:pic xmlns:pic="http://schemas.openxmlformats.org/drawingml/2006/picture">
                   <pic:nvPicPr>
-                    <pic:cNvPr id="0" name="Picture 1"/>
+                    <pic:cNvPr id="0" name="Picture 6"/>
                     <pic:cNvPicPr>
                       <a:picLocks noChangeAspect="1" noChangeArrowheads="1"/>
                     </pic:cNvPicPr>
@@ -1979,7 +1921,7 @@
                   <pic:spPr bwMode="auto">
                     <a:xfrm>
                       <a:off x="0" y="0"/>
-                      <a:ext cx="7493375" cy="4937978"/>
+                      <a:ext cx="6283917" cy="9269589"/>
                     </a:xfrm>
                     <a:prstGeom prst="rect">
                       <a:avLst/>
@@ -1992,232 +1934,144 @@
                 </pic:pic>
               </a:graphicData>
             </a:graphic>
-            <wp14:sizeRelH relativeFrom="margin">
-              <wp14:pctWidth>0</wp14:pctWidth>
-            </wp14:sizeRelH>
-            <wp14:sizeRelV relativeFrom="margin">
-              <wp14:pctHeight>0</wp14:pctHeight>
-            </wp14:sizeRelV>
-          </wp:anchor>
+          </wp:inline>
         </w:drawing>
       </w:r>
-    </w:p>
-    <w:p>
-      <w:pPr>
+      <w:r>
+        <w:rPr>
+          <w:rFonts w:asciiTheme="majorHAnsi" w:eastAsia="Calibri" w:hAnsiTheme="majorHAnsi" w:cstheme="majorHAnsi"/>
+          <w:b/>
+          <w:sz w:val="36"/>
+          <w:szCs w:val="36"/>
+        </w:rPr>
+        <w:t xml:space="preserve"> </w:t>
+      </w:r>
+      <w:r>
+        <w:rPr>
+          <w:rFonts w:asciiTheme="majorHAnsi" w:eastAsia="Calibri" w:hAnsiTheme="majorHAnsi" w:cstheme="majorHAnsi"/>
+          <w:b/>
+          <w:sz w:val="36"/>
+          <w:szCs w:val="36"/>
+        </w:rPr>
+        <w:tab/>
+      </w:r>
+      <w:r>
+        <w:rPr>
+          <w:rFonts w:asciiTheme="majorHAnsi" w:eastAsia="Calibri" w:hAnsiTheme="majorHAnsi" w:cstheme="majorHAnsi"/>
+          <w:b/>
+          <w:sz w:val="36"/>
+          <w:szCs w:val="36"/>
+        </w:rPr>
+        <w:tab/>
+      </w:r>
+      <w:r>
+        <w:rPr>
+          <w:rFonts w:asciiTheme="majorHAnsi" w:eastAsia="Calibri" w:hAnsiTheme="majorHAnsi" w:cstheme="majorHAnsi"/>
+          <w:b/>
+          <w:sz w:val="36"/>
+          <w:szCs w:val="36"/>
+        </w:rPr>
+        <w:tab/>
+      </w:r>
+      <w:r>
+        <w:rPr>
+          <w:rFonts w:asciiTheme="majorHAnsi" w:eastAsia="Calibri" w:hAnsiTheme="majorHAnsi" w:cstheme="majorHAnsi"/>
+          <w:b/>
+          <w:sz w:val="36"/>
+          <w:szCs w:val="36"/>
+        </w:rPr>
+        <w:tab/>
+      </w:r>
+      <w:r>
+        <w:rPr>
+          <w:rFonts w:asciiTheme="majorHAnsi" w:eastAsia="Calibri" w:hAnsiTheme="majorHAnsi" w:cstheme="majorHAnsi"/>
+          <w:b/>
+          <w:sz w:val="36"/>
+          <w:szCs w:val="36"/>
+        </w:rPr>
+        <w:tab/>
+      </w:r>
+      <w:r>
+        <w:rPr>
+          <w:rFonts w:asciiTheme="majorHAnsi" w:eastAsia="Calibri" w:hAnsiTheme="majorHAnsi" w:cstheme="majorHAnsi"/>
+          <w:b/>
+          <w:sz w:val="36"/>
+          <w:szCs w:val="36"/>
+        </w:rPr>
+        <w:tab/>
+      </w:r>
+      <w:r>
+        <w:rPr>
+          <w:rFonts w:asciiTheme="majorHAnsi" w:eastAsia="Calibri" w:hAnsiTheme="majorHAnsi" w:cstheme="majorHAnsi"/>
+          <w:b/>
+          <w:sz w:val="36"/>
+          <w:szCs w:val="36"/>
+        </w:rPr>
+        <w:tab/>
+      </w:r>
+      <w:r>
+        <w:rPr>
+          <w:rFonts w:asciiTheme="majorHAnsi" w:eastAsia="Calibri" w:hAnsiTheme="majorHAnsi" w:cstheme="majorHAnsi"/>
+          <w:b/>
+          <w:sz w:val="36"/>
+          <w:szCs w:val="36"/>
+        </w:rPr>
+        <w:tab/>
+      </w:r>
+      <w:r>
+        <w:rPr>
+          <w:rFonts w:asciiTheme="majorHAnsi" w:eastAsia="Calibri" w:hAnsiTheme="majorHAnsi" w:cstheme="majorHAnsi"/>
+          <w:b/>
+          <w:sz w:val="36"/>
+          <w:szCs w:val="36"/>
+        </w:rPr>
+        <w:tab/>
+      </w:r>
+      <w:r>
+        <w:rPr>
+          <w:rFonts w:asciiTheme="majorHAnsi" w:eastAsia="Calibri" w:hAnsiTheme="majorHAnsi" w:cstheme="majorHAnsi"/>
+          <w:b/>
+          <w:sz w:val="36"/>
+          <w:szCs w:val="36"/>
+        </w:rPr>
+        <w:tab/>
+      </w:r>
+      <w:r>
+        <w:rPr>
+          <w:rFonts w:asciiTheme="majorHAnsi" w:eastAsia="Calibri" w:hAnsiTheme="majorHAnsi" w:cstheme="majorHAnsi"/>
+          <w:b/>
+          <w:sz w:val="36"/>
+          <w:szCs w:val="36"/>
+        </w:rPr>
+        <w:tab/>
+      </w:r>
+      <w:r>
+        <w:rPr>
+          <w:rFonts w:asciiTheme="majorHAnsi" w:eastAsia="Calibri" w:hAnsiTheme="majorHAnsi" w:cstheme="majorHAnsi"/>
+          <w:b/>
+          <w:sz w:val="36"/>
+          <w:szCs w:val="36"/>
+        </w:rPr>
+        <w:tab/>
+      </w:r>
+      <w:r>
+        <w:rPr>
+          <w:rFonts w:asciiTheme="majorHAnsi" w:eastAsia="Calibri" w:hAnsiTheme="majorHAnsi" w:cstheme="majorHAnsi"/>
+          <w:b/>
+          <w:sz w:val="36"/>
+          <w:szCs w:val="36"/>
+        </w:rPr>
+        <w:tab/>
+      </w:r>
+      <w:r>
         <w:rPr>
           <w:rFonts w:asciiTheme="majorHAnsi" w:eastAsia="Calibri" w:hAnsiTheme="majorHAnsi" w:cstheme="majorHAnsi"/>
           <w:b/>
           <w:sz w:val="24"/>
           <w:szCs w:val="24"/>
         </w:rPr>
-      </w:pPr>
-      <w:r>
-        <w:rPr>
-          <w:rFonts w:asciiTheme="majorHAnsi" w:eastAsia="Calibri" w:hAnsiTheme="majorHAnsi" w:cstheme="majorHAnsi"/>
-          <w:b/>
-          <w:sz w:val="36"/>
-          <w:szCs w:val="36"/>
-        </w:rPr>
-        <w:tab/>
-      </w:r>
-      <w:r>
-        <w:rPr>
-          <w:rFonts w:asciiTheme="majorHAnsi" w:eastAsia="Calibri" w:hAnsiTheme="majorHAnsi" w:cstheme="majorHAnsi"/>
-          <w:b/>
-          <w:sz w:val="36"/>
-          <w:szCs w:val="36"/>
-        </w:rPr>
-        <w:tab/>
-      </w:r>
-      <w:r>
-        <w:rPr>
-          <w:rFonts w:asciiTheme="majorHAnsi" w:eastAsia="Calibri" w:hAnsiTheme="majorHAnsi" w:cstheme="majorHAnsi"/>
-          <w:b/>
-          <w:sz w:val="36"/>
-          <w:szCs w:val="36"/>
-        </w:rPr>
-        <w:tab/>
-      </w:r>
-      <w:r>
-        <w:rPr>
-          <w:rFonts w:asciiTheme="majorHAnsi" w:eastAsia="Calibri" w:hAnsiTheme="majorHAnsi" w:cstheme="majorHAnsi"/>
-          <w:b/>
-          <w:sz w:val="36"/>
-          <w:szCs w:val="36"/>
-        </w:rPr>
-        <w:tab/>
-      </w:r>
-      <w:r>
-        <w:rPr>
-          <w:rFonts w:asciiTheme="majorHAnsi" w:eastAsia="Calibri" w:hAnsiTheme="majorHAnsi" w:cstheme="majorHAnsi"/>
-          <w:b/>
-          <w:sz w:val="36"/>
-          <w:szCs w:val="36"/>
-        </w:rPr>
-        <w:tab/>
-      </w:r>
-      <w:r>
-        <w:rPr>
-          <w:rFonts w:asciiTheme="majorHAnsi" w:eastAsia="Calibri" w:hAnsiTheme="majorHAnsi" w:cstheme="majorHAnsi"/>
-          <w:b/>
-          <w:sz w:val="36"/>
-          <w:szCs w:val="36"/>
-        </w:rPr>
-        <w:tab/>
-      </w:r>
-      <w:r>
-        <w:rPr>
-          <w:rFonts w:asciiTheme="majorHAnsi" w:eastAsia="Calibri" w:hAnsiTheme="majorHAnsi" w:cstheme="majorHAnsi"/>
-          <w:b/>
-          <w:sz w:val="36"/>
-          <w:szCs w:val="36"/>
-        </w:rPr>
-        <w:tab/>
-      </w:r>
-      <w:r>
-        <w:rPr>
-          <w:rFonts w:asciiTheme="majorHAnsi" w:eastAsia="Calibri" w:hAnsiTheme="majorHAnsi" w:cstheme="majorHAnsi"/>
-          <w:b/>
-          <w:sz w:val="36"/>
-          <w:szCs w:val="36"/>
-        </w:rPr>
-        <w:tab/>
-      </w:r>
-      <w:r>
-        <w:rPr>
-          <w:rFonts w:asciiTheme="majorHAnsi" w:eastAsia="Calibri" w:hAnsiTheme="majorHAnsi" w:cstheme="majorHAnsi"/>
-          <w:b/>
-          <w:sz w:val="36"/>
-          <w:szCs w:val="36"/>
-        </w:rPr>
-        <w:tab/>
-      </w:r>
-      <w:r>
-        <w:rPr>
-          <w:rFonts w:asciiTheme="majorHAnsi" w:eastAsia="Calibri" w:hAnsiTheme="majorHAnsi" w:cstheme="majorHAnsi"/>
-          <w:b/>
-          <w:sz w:val="36"/>
-          <w:szCs w:val="36"/>
-        </w:rPr>
-        <w:tab/>
-      </w:r>
-      <w:r>
-        <w:rPr>
-          <w:rFonts w:asciiTheme="majorHAnsi" w:eastAsia="Calibri" w:hAnsiTheme="majorHAnsi" w:cstheme="majorHAnsi"/>
-          <w:b/>
-          <w:sz w:val="36"/>
-          <w:szCs w:val="36"/>
-        </w:rPr>
-        <w:tab/>
-      </w:r>
-      <w:r>
-        <w:rPr>
-          <w:rFonts w:asciiTheme="majorHAnsi" w:eastAsia="Calibri" w:hAnsiTheme="majorHAnsi" w:cstheme="majorHAnsi"/>
-          <w:b/>
-          <w:sz w:val="36"/>
-          <w:szCs w:val="36"/>
-        </w:rPr>
-        <w:tab/>
-      </w:r>
-      <w:r>
-        <w:rPr>
-          <w:rFonts w:asciiTheme="majorHAnsi" w:eastAsia="Calibri" w:hAnsiTheme="majorHAnsi" w:cstheme="majorHAnsi"/>
-          <w:b/>
-          <w:sz w:val="36"/>
-          <w:szCs w:val="36"/>
-        </w:rPr>
-        <w:tab/>
-        <w:t xml:space="preserve">   </w:t>
-      </w:r>
-      <w:r>
-        <w:rPr>
-          <w:rFonts w:asciiTheme="majorHAnsi" w:eastAsia="Calibri" w:hAnsiTheme="majorHAnsi" w:cstheme="majorHAnsi"/>
-          <w:b/>
-          <w:sz w:val="24"/>
-          <w:szCs w:val="24"/>
-        </w:rPr>
         <w:t>Fig.1</w:t>
       </w:r>
-    </w:p>
-    <w:p>
-      <w:pPr>
-        <w:rPr>
-          <w:rFonts w:asciiTheme="majorHAnsi" w:eastAsia="Calibri" w:hAnsiTheme="majorHAnsi" w:cstheme="majorHAnsi"/>
-          <w:b/>
-          <w:sz w:val="36"/>
-          <w:szCs w:val="36"/>
-        </w:rPr>
-      </w:pPr>
-    </w:p>
-    <w:p>
-      <w:pPr>
-        <w:rPr>
-          <w:rFonts w:asciiTheme="majorHAnsi" w:eastAsia="Calibri" w:hAnsiTheme="majorHAnsi" w:cstheme="majorHAnsi"/>
-          <w:b/>
-          <w:sz w:val="36"/>
-          <w:szCs w:val="36"/>
-        </w:rPr>
-      </w:pPr>
-    </w:p>
-    <w:p>
-      <w:pPr>
-        <w:rPr>
-          <w:rFonts w:asciiTheme="majorHAnsi" w:eastAsia="Calibri" w:hAnsiTheme="majorHAnsi" w:cstheme="majorHAnsi"/>
-          <w:b/>
-          <w:sz w:val="36"/>
-          <w:szCs w:val="36"/>
-        </w:rPr>
-      </w:pPr>
-    </w:p>
-    <w:p>
-      <w:pPr>
-        <w:rPr>
-          <w:rFonts w:asciiTheme="majorHAnsi" w:eastAsia="Calibri" w:hAnsiTheme="majorHAnsi" w:cstheme="majorHAnsi"/>
-          <w:b/>
-          <w:sz w:val="36"/>
-          <w:szCs w:val="36"/>
-        </w:rPr>
-      </w:pPr>
-    </w:p>
-    <w:p>
-      <w:pPr>
-        <w:rPr>
-          <w:rFonts w:asciiTheme="majorHAnsi" w:eastAsia="Calibri" w:hAnsiTheme="majorHAnsi" w:cstheme="majorHAnsi"/>
-          <w:b/>
-          <w:sz w:val="36"/>
-          <w:szCs w:val="36"/>
-        </w:rPr>
-      </w:pPr>
-    </w:p>
-    <w:p>
-      <w:pPr>
-        <w:rPr>
-          <w:rFonts w:asciiTheme="majorHAnsi" w:eastAsia="Calibri" w:hAnsiTheme="majorHAnsi" w:cstheme="majorHAnsi"/>
-          <w:b/>
-          <w:sz w:val="36"/>
-          <w:szCs w:val="36"/>
-        </w:rPr>
-      </w:pPr>
-    </w:p>
-    <w:p>
-      <w:pPr>
-        <w:rPr>
-          <w:rFonts w:asciiTheme="majorHAnsi" w:eastAsia="Calibri" w:hAnsiTheme="majorHAnsi" w:cstheme="majorHAnsi"/>
-          <w:b/>
-          <w:sz w:val="36"/>
-          <w:szCs w:val="36"/>
-        </w:rPr>
-      </w:pPr>
-    </w:p>
-    <w:p>
-      <w:pPr>
-        <w:rPr>
-          <w:rFonts w:asciiTheme="majorHAnsi" w:eastAsia="Calibri" w:hAnsiTheme="majorHAnsi" w:cstheme="majorHAnsi"/>
-          <w:b/>
-          <w:sz w:val="36"/>
-          <w:szCs w:val="36"/>
-        </w:rPr>
-      </w:pPr>
     </w:p>
     <w:p>
       <w:pPr>
@@ -4591,7 +4445,6 @@
                 <w:sz w:val="28"/>
                 <w:szCs w:val="28"/>
               </w:rPr>
-              <w:lastRenderedPageBreak/>
               <w:t>Meeting Fisico</w:t>
             </w:r>
           </w:p>
@@ -5750,7 +5603,6 @@
                 <w:sz w:val="28"/>
                 <w:szCs w:val="28"/>
               </w:rPr>
-              <w:lastRenderedPageBreak/>
               <w:t>Skill</w:t>
             </w:r>
           </w:p>

</xml_diff>

<commit_message>
Documentazione della Basi Di Dati COMPLETA
</commit_message>
<xml_diff>
--- a/Documentazione/Basi Di Dati/Documentazione della base di dati.docx
+++ b/Documentazione/Basi Di Dati/Documentazione della base di dati.docx
@@ -35,7 +35,23 @@
           <w:sz w:val="48"/>
           <w:szCs w:val="48"/>
         </w:rPr>
-        <w:t xml:space="preserve">Scuola Politecnica e delle Scienze di Base </w:t>
+        <w:t>Scuola</w:t>
+      </w:r>
+      <w:r>
+        <w:rPr>
+          <w:rFonts w:ascii="Alegreya" w:eastAsia="Alegreya" w:hAnsi="Alegreya" w:cs="Alegreya"/>
+          <w:sz w:val="48"/>
+          <w:szCs w:val="48"/>
+        </w:rPr>
+        <w:t xml:space="preserve"> </w:t>
+      </w:r>
+      <w:r>
+        <w:rPr>
+          <w:rFonts w:ascii="Alegreya" w:eastAsia="Alegreya" w:hAnsi="Alegreya" w:cs="Alegreya"/>
+          <w:sz w:val="48"/>
+          <w:szCs w:val="48"/>
+        </w:rPr>
+        <w:t>Politecnica e delle Scienze di Base</w:t>
       </w:r>
     </w:p>
     <w:p>
@@ -334,17 +350,33 @@
           <w:szCs w:val="48"/>
         </w:rPr>
       </w:pPr>
+      <w:r>
+        <w:rPr>
+          <w:rFonts w:asciiTheme="majorHAnsi" w:hAnsiTheme="majorHAnsi" w:cstheme="majorHAnsi"/>
+          <w:b/>
+          <w:bCs/>
+          <w:sz w:val="48"/>
+          <w:szCs w:val="48"/>
+        </w:rPr>
+        <w:lastRenderedPageBreak/>
+        <w:t>Indice</w:t>
+      </w:r>
     </w:p>
     <w:p>
       <w:pPr>
-        <w:spacing w:before="240" w:after="240"/>
-        <w:ind w:right="164"/>
+        <w:pStyle w:val="Paragrafoelenco"/>
+        <w:numPr>
+          <w:ilvl w:val="0"/>
+          <w:numId w:val="29"/>
+        </w:numPr>
+        <w:spacing w:before="100" w:after="0" w:line="240" w:lineRule="auto"/>
+        <w:ind w:left="709" w:hanging="709"/>
         <w:rPr>
           <w:rFonts w:asciiTheme="majorHAnsi" w:hAnsiTheme="majorHAnsi" w:cstheme="majorHAnsi"/>
           <w:b/>
           <w:bCs/>
-          <w:sz w:val="48"/>
-          <w:szCs w:val="48"/>
+          <w:sz w:val="40"/>
+          <w:szCs w:val="40"/>
         </w:rPr>
       </w:pPr>
       <w:r>
@@ -352,20 +384,106 @@
           <w:rFonts w:asciiTheme="majorHAnsi" w:hAnsiTheme="majorHAnsi" w:cstheme="majorHAnsi"/>
           <w:b/>
           <w:bCs/>
-          <w:sz w:val="48"/>
-          <w:szCs w:val="48"/>
-        </w:rPr>
-        <w:lastRenderedPageBreak/>
-        <w:t>Indice</w:t>
+          <w:sz w:val="40"/>
+          <w:szCs w:val="40"/>
+        </w:rPr>
+        <w:t>Descrizione del progetto</w:t>
+      </w:r>
+      <w:r>
+        <w:rPr>
+          <w:rFonts w:asciiTheme="majorHAnsi" w:hAnsiTheme="majorHAnsi" w:cstheme="majorHAnsi"/>
+          <w:b/>
+          <w:bCs/>
+          <w:sz w:val="40"/>
+          <w:szCs w:val="40"/>
+        </w:rPr>
+        <w:t>…………………………</w:t>
+      </w:r>
+      <w:proofErr w:type="gramStart"/>
+      <w:r>
+        <w:rPr>
+          <w:rFonts w:asciiTheme="majorHAnsi" w:hAnsiTheme="majorHAnsi" w:cstheme="majorHAnsi"/>
+          <w:b/>
+          <w:bCs/>
+          <w:sz w:val="40"/>
+          <w:szCs w:val="40"/>
+        </w:rPr>
+        <w:t>……</w:t>
+      </w:r>
+      <w:r>
+        <w:rPr>
+          <w:rFonts w:asciiTheme="majorHAnsi" w:hAnsiTheme="majorHAnsi" w:cstheme="majorHAnsi"/>
+          <w:b/>
+          <w:bCs/>
+          <w:sz w:val="40"/>
+          <w:szCs w:val="40"/>
+        </w:rPr>
+        <w:t>.</w:t>
+      </w:r>
+      <w:proofErr w:type="gramEnd"/>
+      <w:r>
+        <w:rPr>
+          <w:rFonts w:asciiTheme="majorHAnsi" w:hAnsiTheme="majorHAnsi" w:cstheme="majorHAnsi"/>
+          <w:b/>
+          <w:bCs/>
+          <w:sz w:val="40"/>
+          <w:szCs w:val="40"/>
+        </w:rPr>
+        <w:t>…</w:t>
+      </w:r>
+      <w:r>
+        <w:rPr>
+          <w:rFonts w:asciiTheme="majorHAnsi" w:hAnsiTheme="majorHAnsi" w:cstheme="majorHAnsi"/>
+          <w:b/>
+          <w:bCs/>
+          <w:sz w:val="40"/>
+          <w:szCs w:val="40"/>
+        </w:rPr>
+        <w:t>.pag.3</w:t>
       </w:r>
     </w:p>
     <w:p>
       <w:pPr>
+        <w:pStyle w:val="Paragrafoelenco"/>
+        <w:numPr>
+          <w:ilvl w:val="1"/>
+          <w:numId w:val="30"/>
+        </w:numPr>
+        <w:spacing w:before="100" w:after="0" w:line="240" w:lineRule="auto"/>
+        <w:rPr>
+          <w:rFonts w:asciiTheme="majorHAnsi" w:hAnsiTheme="majorHAnsi" w:cstheme="majorHAnsi"/>
+          <w:b/>
+          <w:bCs/>
+          <w:sz w:val="32"/>
+          <w:szCs w:val="32"/>
+        </w:rPr>
+      </w:pPr>
+      <w:r>
+        <w:rPr>
+          <w:rFonts w:asciiTheme="majorHAnsi" w:hAnsiTheme="majorHAnsi" w:cstheme="majorHAnsi"/>
+          <w:sz w:val="32"/>
+          <w:szCs w:val="32"/>
+        </w:rPr>
+        <w:t>Analisi progetto</w:t>
+      </w:r>
+      <w:r>
+        <w:rPr>
+          <w:rFonts w:asciiTheme="majorHAnsi" w:hAnsiTheme="majorHAnsi" w:cstheme="majorHAnsi"/>
+          <w:sz w:val="32"/>
+          <w:szCs w:val="32"/>
+        </w:rPr>
+        <w:t>……………………………………………………………pag.3</w:t>
+      </w:r>
+    </w:p>
+    <w:p>
+      <w:pPr>
+        <w:pStyle w:val="Paragrafoelenco"/>
         <w:numPr>
           <w:ilvl w:val="0"/>
-          <w:numId w:val="6"/>
+          <w:numId w:val="29"/>
         </w:numPr>
-        <w:spacing w:before="240" w:after="0"/>
+        <w:spacing w:before="100" w:after="0" w:line="240" w:lineRule="auto"/>
+        <w:ind w:left="709" w:hanging="709"/>
         <w:rPr>
           <w:rFonts w:asciiTheme="majorHAnsi" w:hAnsiTheme="majorHAnsi" w:cstheme="majorHAnsi"/>
           <w:b/>
@@ -382,55 +500,9 @@
           <w:sz w:val="40"/>
           <w:szCs w:val="40"/>
         </w:rPr>
-        <w:t>Descrizione del progetto</w:t>
-      </w:r>
-    </w:p>
-    <w:p>
-      <w:pPr>
-        <w:spacing w:before="240" w:after="0"/>
-        <w:ind w:firstLine="708"/>
-        <w:rPr>
-          <w:rFonts w:asciiTheme="majorHAnsi" w:hAnsiTheme="majorHAnsi" w:cstheme="majorHAnsi"/>
-          <w:b/>
-          <w:bCs/>
-          <w:sz w:val="32"/>
-          <w:szCs w:val="32"/>
-        </w:rPr>
-      </w:pPr>
-      <w:r>
-        <w:rPr>
-          <w:rFonts w:asciiTheme="majorHAnsi" w:hAnsiTheme="majorHAnsi" w:cstheme="majorHAnsi"/>
-          <w:b/>
-          <w:bCs/>
-          <w:sz w:val="32"/>
-          <w:szCs w:val="32"/>
-        </w:rPr>
-        <w:t>1.1</w:t>
-      </w:r>
-      <w:r>
-        <w:rPr>
-          <w:rFonts w:asciiTheme="majorHAnsi" w:hAnsiTheme="majorHAnsi" w:cstheme="majorHAnsi"/>
-          <w:sz w:val="32"/>
-          <w:szCs w:val="32"/>
-        </w:rPr>
-        <w:t xml:space="preserve"> </w:t>
-      </w:r>
-      <w:r>
-        <w:rPr>
-          <w:rFonts w:asciiTheme="majorHAnsi" w:hAnsiTheme="majorHAnsi" w:cstheme="majorHAnsi"/>
-          <w:sz w:val="32"/>
-          <w:szCs w:val="32"/>
-        </w:rPr>
-        <w:t>Analisi progetto</w:t>
-      </w:r>
-    </w:p>
-    <w:p>
-      <w:pPr>
-        <w:numPr>
-          <w:ilvl w:val="0"/>
-          <w:numId w:val="6"/>
-        </w:numPr>
-        <w:spacing w:before="0" w:after="0"/>
+        <w:t>Progettazione concettuale</w:t>
+      </w:r>
+      <w:r>
         <w:rPr>
           <w:rFonts w:asciiTheme="majorHAnsi" w:hAnsiTheme="majorHAnsi" w:cstheme="majorHAnsi"/>
           <w:b/>
@@ -438,7 +510,9 @@
           <w:sz w:val="40"/>
           <w:szCs w:val="40"/>
         </w:rPr>
-      </w:pPr>
+        <w:t>………………………</w:t>
+      </w:r>
+      <w:proofErr w:type="gramStart"/>
       <w:r>
         <w:rPr>
           <w:rFonts w:asciiTheme="majorHAnsi" w:hAnsiTheme="majorHAnsi" w:cstheme="majorHAnsi"/>
@@ -447,7 +521,18 @@
           <w:sz w:val="40"/>
           <w:szCs w:val="40"/>
         </w:rPr>
-        <w:t>Progettazione concettuale</w:t>
+        <w:t>…….</w:t>
+      </w:r>
+      <w:proofErr w:type="gramEnd"/>
+      <w:r>
+        <w:rPr>
+          <w:rFonts w:asciiTheme="majorHAnsi" w:hAnsiTheme="majorHAnsi" w:cstheme="majorHAnsi"/>
+          <w:b/>
+          <w:bCs/>
+          <w:sz w:val="40"/>
+          <w:szCs w:val="40"/>
+        </w:rPr>
+        <w:t>…pag.4</w:t>
       </w:r>
     </w:p>
     <w:p>
@@ -456,7 +541,7 @@
           <w:ilvl w:val="0"/>
           <w:numId w:val="3"/>
         </w:numPr>
-        <w:spacing w:before="0" w:after="0"/>
+        <w:spacing w:before="100" w:after="0" w:line="240" w:lineRule="auto"/>
         <w:rPr>
           <w:rFonts w:asciiTheme="majorHAnsi" w:hAnsiTheme="majorHAnsi" w:cstheme="majorHAnsi"/>
           <w:sz w:val="32"/>
@@ -469,7 +554,43 @@
           <w:sz w:val="32"/>
           <w:szCs w:val="32"/>
         </w:rPr>
-        <w:t>Analisi di un class diagram</w:t>
+        <w:t xml:space="preserve">Class </w:t>
+      </w:r>
+      <w:proofErr w:type="spellStart"/>
+      <w:r>
+        <w:rPr>
+          <w:rFonts w:asciiTheme="majorHAnsi" w:hAnsiTheme="majorHAnsi" w:cstheme="majorHAnsi"/>
+          <w:sz w:val="32"/>
+          <w:szCs w:val="32"/>
+        </w:rPr>
+        <w:t>Diagram</w:t>
+      </w:r>
+      <w:proofErr w:type="spellEnd"/>
+      <w:r>
+        <w:rPr>
+          <w:rFonts w:asciiTheme="majorHAnsi" w:hAnsiTheme="majorHAnsi" w:cstheme="majorHAnsi"/>
+          <w:sz w:val="32"/>
+          <w:szCs w:val="32"/>
+        </w:rPr>
+        <w:t>………………………………………………………</w:t>
+      </w:r>
+      <w:proofErr w:type="gramStart"/>
+      <w:r>
+        <w:rPr>
+          <w:rFonts w:asciiTheme="majorHAnsi" w:hAnsiTheme="majorHAnsi" w:cstheme="majorHAnsi"/>
+          <w:sz w:val="32"/>
+          <w:szCs w:val="32"/>
+        </w:rPr>
+        <w:t>…….</w:t>
+      </w:r>
+      <w:proofErr w:type="gramEnd"/>
+      <w:r>
+        <w:rPr>
+          <w:rFonts w:asciiTheme="majorHAnsi" w:hAnsiTheme="majorHAnsi" w:cstheme="majorHAnsi"/>
+          <w:sz w:val="32"/>
+          <w:szCs w:val="32"/>
+        </w:rPr>
+        <w:t>pag.4</w:t>
       </w:r>
     </w:p>
     <w:p>
@@ -478,7 +599,7 @@
           <w:ilvl w:val="0"/>
           <w:numId w:val="3"/>
         </w:numPr>
-        <w:spacing w:before="0" w:after="0"/>
+        <w:spacing w:before="100" w:after="0" w:line="240" w:lineRule="auto"/>
         <w:rPr>
           <w:rFonts w:asciiTheme="majorHAnsi" w:hAnsiTheme="majorHAnsi" w:cstheme="majorHAnsi"/>
           <w:sz w:val="32"/>
@@ -491,7 +612,43 @@
           <w:sz w:val="32"/>
           <w:szCs w:val="32"/>
         </w:rPr>
-        <w:t>Class Diagram</w:t>
+        <w:t xml:space="preserve">Alcune precisazioni sul class </w:t>
+      </w:r>
+      <w:proofErr w:type="spellStart"/>
+      <w:r>
+        <w:rPr>
+          <w:rFonts w:asciiTheme="majorHAnsi" w:hAnsiTheme="majorHAnsi" w:cstheme="majorHAnsi"/>
+          <w:sz w:val="32"/>
+          <w:szCs w:val="32"/>
+        </w:rPr>
+        <w:t>diagra</w:t>
+      </w:r>
+      <w:proofErr w:type="spellEnd"/>
+      <w:r>
+        <w:rPr>
+          <w:rFonts w:asciiTheme="majorHAnsi" w:hAnsiTheme="majorHAnsi" w:cstheme="majorHAnsi"/>
+          <w:sz w:val="32"/>
+          <w:szCs w:val="32"/>
+        </w:rPr>
+        <w:t>……………………</w:t>
+      </w:r>
+      <w:proofErr w:type="gramStart"/>
+      <w:r>
+        <w:rPr>
+          <w:rFonts w:asciiTheme="majorHAnsi" w:hAnsiTheme="majorHAnsi" w:cstheme="majorHAnsi"/>
+          <w:sz w:val="32"/>
+          <w:szCs w:val="32"/>
+        </w:rPr>
+        <w:t>…….</w:t>
+      </w:r>
+      <w:proofErr w:type="gramEnd"/>
+      <w:r>
+        <w:rPr>
+          <w:rFonts w:asciiTheme="majorHAnsi" w:hAnsiTheme="majorHAnsi" w:cstheme="majorHAnsi"/>
+          <w:sz w:val="32"/>
+          <w:szCs w:val="32"/>
+        </w:rPr>
+        <w:t>…pag.5</w:t>
       </w:r>
     </w:p>
     <w:p>
@@ -500,7 +657,7 @@
           <w:ilvl w:val="0"/>
           <w:numId w:val="3"/>
         </w:numPr>
-        <w:spacing w:before="0" w:after="0"/>
+        <w:spacing w:before="100" w:after="0" w:line="240" w:lineRule="auto"/>
         <w:rPr>
           <w:rFonts w:asciiTheme="majorHAnsi" w:hAnsiTheme="majorHAnsi" w:cstheme="majorHAnsi"/>
           <w:sz w:val="32"/>
@@ -513,7 +670,51 @@
           <w:sz w:val="32"/>
           <w:szCs w:val="32"/>
         </w:rPr>
-        <w:t>Alcune precisazioni sul class diagram</w:t>
+        <w:t>Descrizione</w:t>
+      </w:r>
+      <w:r>
+        <w:rPr>
+          <w:rFonts w:asciiTheme="majorHAnsi" w:hAnsiTheme="majorHAnsi" w:cstheme="majorHAnsi"/>
+          <w:sz w:val="32"/>
+          <w:szCs w:val="32"/>
+        </w:rPr>
+        <w:t xml:space="preserve"> class </w:t>
+      </w:r>
+      <w:proofErr w:type="spellStart"/>
+      <w:r>
+        <w:rPr>
+          <w:rFonts w:asciiTheme="majorHAnsi" w:hAnsiTheme="majorHAnsi" w:cstheme="majorHAnsi"/>
+          <w:sz w:val="32"/>
+          <w:szCs w:val="32"/>
+        </w:rPr>
+        <w:t>diagra</w:t>
+      </w:r>
+      <w:proofErr w:type="spellEnd"/>
+      <w:r>
+        <w:rPr>
+          <w:rFonts w:asciiTheme="majorHAnsi" w:hAnsiTheme="majorHAnsi" w:cstheme="majorHAnsi"/>
+          <w:sz w:val="32"/>
+          <w:szCs w:val="32"/>
+        </w:rPr>
+        <w:t>………………………………………</w:t>
+      </w:r>
+      <w:proofErr w:type="gramStart"/>
+      <w:r>
+        <w:rPr>
+          <w:rFonts w:asciiTheme="majorHAnsi" w:hAnsiTheme="majorHAnsi" w:cstheme="majorHAnsi"/>
+          <w:sz w:val="32"/>
+          <w:szCs w:val="32"/>
+        </w:rPr>
+        <w:t>…….</w:t>
+      </w:r>
+      <w:proofErr w:type="gramEnd"/>
+      <w:r>
+        <w:rPr>
+          <w:rFonts w:asciiTheme="majorHAnsi" w:hAnsiTheme="majorHAnsi" w:cstheme="majorHAnsi"/>
+          <w:sz w:val="32"/>
+          <w:szCs w:val="32"/>
+        </w:rPr>
+        <w:t>.pag.5</w:t>
       </w:r>
     </w:p>
     <w:p>
@@ -522,7 +723,7 @@
           <w:ilvl w:val="0"/>
           <w:numId w:val="3"/>
         </w:numPr>
-        <w:spacing w:before="0" w:after="0"/>
+        <w:spacing w:before="100" w:after="0" w:line="240" w:lineRule="auto"/>
         <w:rPr>
           <w:rFonts w:asciiTheme="majorHAnsi" w:hAnsiTheme="majorHAnsi" w:cstheme="majorHAnsi"/>
           <w:sz w:val="32"/>
@@ -535,7 +736,43 @@
           <w:sz w:val="32"/>
           <w:szCs w:val="32"/>
         </w:rPr>
-        <w:t>Ristrutturazione del class diagram</w:t>
+        <w:t xml:space="preserve">Ristrutturazione del class </w:t>
+      </w:r>
+      <w:proofErr w:type="spellStart"/>
+      <w:r>
+        <w:rPr>
+          <w:rFonts w:asciiTheme="majorHAnsi" w:hAnsiTheme="majorHAnsi" w:cstheme="majorHAnsi"/>
+          <w:sz w:val="32"/>
+          <w:szCs w:val="32"/>
+        </w:rPr>
+        <w:t>diagram</w:t>
+      </w:r>
+      <w:proofErr w:type="spellEnd"/>
+      <w:r>
+        <w:rPr>
+          <w:rFonts w:asciiTheme="majorHAnsi" w:hAnsiTheme="majorHAnsi" w:cstheme="majorHAnsi"/>
+          <w:sz w:val="32"/>
+          <w:szCs w:val="32"/>
+        </w:rPr>
+        <w:t>……………………</w:t>
+      </w:r>
+      <w:proofErr w:type="gramStart"/>
+      <w:r>
+        <w:rPr>
+          <w:rFonts w:asciiTheme="majorHAnsi" w:hAnsiTheme="majorHAnsi" w:cstheme="majorHAnsi"/>
+          <w:sz w:val="32"/>
+          <w:szCs w:val="32"/>
+        </w:rPr>
+        <w:t>…….</w:t>
+      </w:r>
+      <w:proofErr w:type="gramEnd"/>
+      <w:r>
+        <w:rPr>
+          <w:rFonts w:asciiTheme="majorHAnsi" w:hAnsiTheme="majorHAnsi" w:cstheme="majorHAnsi"/>
+          <w:sz w:val="32"/>
+          <w:szCs w:val="32"/>
+        </w:rPr>
+        <w:t>.…pag.5</w:t>
       </w:r>
     </w:p>
     <w:p>
@@ -544,7 +781,7 @@
           <w:ilvl w:val="0"/>
           <w:numId w:val="3"/>
         </w:numPr>
-        <w:spacing w:before="0" w:after="0"/>
+        <w:spacing w:before="100" w:after="0" w:line="240" w:lineRule="auto"/>
         <w:rPr>
           <w:rFonts w:asciiTheme="majorHAnsi" w:hAnsiTheme="majorHAnsi" w:cstheme="majorHAnsi"/>
           <w:sz w:val="32"/>
@@ -557,7 +794,33 @@
           <w:sz w:val="32"/>
           <w:szCs w:val="32"/>
         </w:rPr>
-        <w:t>Chiavi primarie</w:t>
+        <w:t>Chiavi primari</w:t>
+      </w:r>
+      <w:r>
+        <w:rPr>
+          <w:rFonts w:asciiTheme="majorHAnsi" w:hAnsiTheme="majorHAnsi" w:cstheme="majorHAnsi"/>
+          <w:sz w:val="32"/>
+          <w:szCs w:val="32"/>
+        </w:rPr>
+        <w:t>………………………………………………………</w:t>
+      </w:r>
+      <w:proofErr w:type="gramStart"/>
+      <w:r>
+        <w:rPr>
+          <w:rFonts w:asciiTheme="majorHAnsi" w:hAnsiTheme="majorHAnsi" w:cstheme="majorHAnsi"/>
+          <w:sz w:val="32"/>
+          <w:szCs w:val="32"/>
+        </w:rPr>
+        <w:t>…….</w:t>
+      </w:r>
+      <w:proofErr w:type="gramEnd"/>
+      <w:r>
+        <w:rPr>
+          <w:rFonts w:asciiTheme="majorHAnsi" w:hAnsiTheme="majorHAnsi" w:cstheme="majorHAnsi"/>
+          <w:sz w:val="32"/>
+          <w:szCs w:val="32"/>
+        </w:rPr>
+        <w:t>pag.6</w:t>
       </w:r>
     </w:p>
     <w:p>
@@ -566,7 +829,7 @@
           <w:ilvl w:val="0"/>
           <w:numId w:val="3"/>
         </w:numPr>
-        <w:spacing w:before="0" w:after="0"/>
+        <w:spacing w:before="100" w:after="0" w:line="240" w:lineRule="auto"/>
         <w:rPr>
           <w:rFonts w:asciiTheme="majorHAnsi" w:hAnsiTheme="majorHAnsi" w:cstheme="majorHAnsi"/>
           <w:sz w:val="32"/>
@@ -579,7 +842,33 @@
           <w:sz w:val="32"/>
           <w:szCs w:val="32"/>
         </w:rPr>
-        <w:t>Attributi multipli</w:t>
+        <w:t>Attributi multipl</w:t>
+      </w:r>
+      <w:r>
+        <w:rPr>
+          <w:rFonts w:asciiTheme="majorHAnsi" w:hAnsiTheme="majorHAnsi" w:cstheme="majorHAnsi"/>
+          <w:sz w:val="32"/>
+          <w:szCs w:val="32"/>
+        </w:rPr>
+        <w:t>i…………………………………………………</w:t>
+      </w:r>
+      <w:proofErr w:type="gramStart"/>
+      <w:r>
+        <w:rPr>
+          <w:rFonts w:asciiTheme="majorHAnsi" w:hAnsiTheme="majorHAnsi" w:cstheme="majorHAnsi"/>
+          <w:sz w:val="32"/>
+          <w:szCs w:val="32"/>
+        </w:rPr>
+        <w:t>…….</w:t>
+      </w:r>
+      <w:proofErr w:type="gramEnd"/>
+      <w:r>
+        <w:rPr>
+          <w:rFonts w:asciiTheme="majorHAnsi" w:hAnsiTheme="majorHAnsi" w:cstheme="majorHAnsi"/>
+          <w:sz w:val="32"/>
+          <w:szCs w:val="32"/>
+        </w:rPr>
+        <w:t>.pag.6</w:t>
       </w:r>
     </w:p>
     <w:p>
@@ -588,7 +877,7 @@
           <w:ilvl w:val="0"/>
           <w:numId w:val="3"/>
         </w:numPr>
-        <w:spacing w:before="0" w:after="0"/>
+        <w:spacing w:before="100" w:after="0" w:line="240" w:lineRule="auto"/>
         <w:rPr>
           <w:rFonts w:asciiTheme="majorHAnsi" w:hAnsiTheme="majorHAnsi" w:cstheme="majorHAnsi"/>
           <w:sz w:val="32"/>
@@ -601,7 +890,33 @@
           <w:sz w:val="32"/>
           <w:szCs w:val="32"/>
         </w:rPr>
-        <w:t>Attributi strutturati</w:t>
+        <w:t>Attributi derivat</w:t>
+      </w:r>
+      <w:r>
+        <w:rPr>
+          <w:rFonts w:asciiTheme="majorHAnsi" w:hAnsiTheme="majorHAnsi" w:cstheme="majorHAnsi"/>
+          <w:sz w:val="32"/>
+          <w:szCs w:val="32"/>
+        </w:rPr>
+        <w:t>i…………………………………………………</w:t>
+      </w:r>
+      <w:proofErr w:type="gramStart"/>
+      <w:r>
+        <w:rPr>
+          <w:rFonts w:asciiTheme="majorHAnsi" w:hAnsiTheme="majorHAnsi" w:cstheme="majorHAnsi"/>
+          <w:sz w:val="32"/>
+          <w:szCs w:val="32"/>
+        </w:rPr>
+        <w:t>…….</w:t>
+      </w:r>
+      <w:proofErr w:type="gramEnd"/>
+      <w:r>
+        <w:rPr>
+          <w:rFonts w:asciiTheme="majorHAnsi" w:hAnsiTheme="majorHAnsi" w:cstheme="majorHAnsi"/>
+          <w:sz w:val="32"/>
+          <w:szCs w:val="32"/>
+        </w:rPr>
+        <w:t>.pag.6</w:t>
       </w:r>
     </w:p>
     <w:p>
@@ -610,7 +925,7 @@
           <w:ilvl w:val="0"/>
           <w:numId w:val="3"/>
         </w:numPr>
-        <w:spacing w:before="0" w:after="0"/>
+        <w:spacing w:before="100" w:after="0" w:line="240" w:lineRule="auto"/>
         <w:rPr>
           <w:rFonts w:asciiTheme="majorHAnsi" w:hAnsiTheme="majorHAnsi" w:cstheme="majorHAnsi"/>
           <w:sz w:val="32"/>
@@ -623,7 +938,15 @@
           <w:sz w:val="32"/>
           <w:szCs w:val="32"/>
         </w:rPr>
-        <w:t>Attributi derivati</w:t>
+        <w:t>Attributi strutturati</w:t>
+      </w:r>
+      <w:r>
+        <w:rPr>
+          <w:rFonts w:asciiTheme="majorHAnsi" w:hAnsiTheme="majorHAnsi" w:cstheme="majorHAnsi"/>
+          <w:sz w:val="32"/>
+          <w:szCs w:val="32"/>
+        </w:rPr>
+        <w:t>……………………………………………………pag.6</w:t>
       </w:r>
     </w:p>
     <w:p>
@@ -632,7 +955,7 @@
           <w:ilvl w:val="0"/>
           <w:numId w:val="3"/>
         </w:numPr>
-        <w:spacing w:before="0" w:after="0"/>
+        <w:spacing w:before="100" w:after="0" w:line="240" w:lineRule="auto"/>
         <w:rPr>
           <w:rFonts w:asciiTheme="majorHAnsi" w:hAnsiTheme="majorHAnsi" w:cstheme="majorHAnsi"/>
           <w:b/>
@@ -648,6 +971,92 @@
           <w:szCs w:val="32"/>
         </w:rPr>
         <w:t>Gerarchie di specializzazione</w:t>
+      </w:r>
+      <w:r>
+        <w:rPr>
+          <w:rFonts w:asciiTheme="majorHAnsi" w:hAnsiTheme="majorHAnsi" w:cstheme="majorHAnsi"/>
+          <w:sz w:val="32"/>
+          <w:szCs w:val="32"/>
+        </w:rPr>
+        <w:t>………………………………</w:t>
+      </w:r>
+      <w:proofErr w:type="gramStart"/>
+      <w:r>
+        <w:rPr>
+          <w:rFonts w:asciiTheme="majorHAnsi" w:hAnsiTheme="majorHAnsi" w:cstheme="majorHAnsi"/>
+          <w:sz w:val="32"/>
+          <w:szCs w:val="32"/>
+        </w:rPr>
+        <w:t>…….</w:t>
+      </w:r>
+      <w:proofErr w:type="gramEnd"/>
+      <w:r>
+        <w:rPr>
+          <w:rFonts w:asciiTheme="majorHAnsi" w:hAnsiTheme="majorHAnsi" w:cstheme="majorHAnsi"/>
+          <w:sz w:val="32"/>
+          <w:szCs w:val="32"/>
+        </w:rPr>
+        <w:t>pag.6</w:t>
+      </w:r>
+    </w:p>
+    <w:p>
+      <w:pPr>
+        <w:numPr>
+          <w:ilvl w:val="0"/>
+          <w:numId w:val="3"/>
+        </w:numPr>
+        <w:spacing w:before="100" w:after="0" w:line="240" w:lineRule="auto"/>
+        <w:rPr>
+          <w:rFonts w:asciiTheme="majorHAnsi" w:hAnsiTheme="majorHAnsi" w:cstheme="majorHAnsi"/>
+          <w:b/>
+          <w:bCs/>
+          <w:sz w:val="32"/>
+          <w:szCs w:val="32"/>
+        </w:rPr>
+      </w:pPr>
+      <w:r>
+        <w:rPr>
+          <w:rFonts w:asciiTheme="majorHAnsi" w:hAnsiTheme="majorHAnsi" w:cstheme="majorHAnsi"/>
+          <w:sz w:val="32"/>
+          <w:szCs w:val="32"/>
+        </w:rPr>
+        <w:t xml:space="preserve">Class </w:t>
+      </w:r>
+      <w:proofErr w:type="spellStart"/>
+      <w:r>
+        <w:rPr>
+          <w:rFonts w:asciiTheme="majorHAnsi" w:hAnsiTheme="majorHAnsi" w:cstheme="majorHAnsi"/>
+          <w:sz w:val="32"/>
+          <w:szCs w:val="32"/>
+        </w:rPr>
+        <w:t>Diagram</w:t>
+      </w:r>
+      <w:proofErr w:type="spellEnd"/>
+      <w:r>
+        <w:rPr>
+          <w:rFonts w:asciiTheme="majorHAnsi" w:hAnsiTheme="majorHAnsi" w:cstheme="majorHAnsi"/>
+          <w:sz w:val="32"/>
+          <w:szCs w:val="32"/>
+        </w:rPr>
+        <w:t xml:space="preserve"> Revisionato…………………………………</w:t>
+      </w:r>
+      <w:proofErr w:type="gramStart"/>
+      <w:r>
+        <w:rPr>
+          <w:rFonts w:asciiTheme="majorHAnsi" w:hAnsiTheme="majorHAnsi" w:cstheme="majorHAnsi"/>
+          <w:sz w:val="32"/>
+          <w:szCs w:val="32"/>
+        </w:rPr>
+        <w:t>…….</w:t>
+      </w:r>
+      <w:proofErr w:type="gramEnd"/>
+      <w:r>
+        <w:rPr>
+          <w:rFonts w:asciiTheme="majorHAnsi" w:hAnsiTheme="majorHAnsi" w:cstheme="majorHAnsi"/>
+          <w:sz w:val="32"/>
+          <w:szCs w:val="32"/>
+        </w:rPr>
+        <w:t>.pag.7</w:t>
       </w:r>
     </w:p>
     <w:p>
@@ -656,7 +1065,7 @@
           <w:ilvl w:val="0"/>
           <w:numId w:val="5"/>
         </w:numPr>
-        <w:spacing w:before="0" w:after="0"/>
+        <w:spacing w:before="100" w:after="0" w:line="240" w:lineRule="auto"/>
         <w:rPr>
           <w:rFonts w:asciiTheme="majorHAnsi" w:hAnsiTheme="majorHAnsi" w:cstheme="majorHAnsi"/>
           <w:b/>
@@ -673,7 +1082,49 @@
           <w:sz w:val="40"/>
           <w:szCs w:val="40"/>
         </w:rPr>
-        <w:t xml:space="preserve">Dizionari dei dati </w:t>
+        <w:t>Dizionari dei dati</w:t>
+      </w:r>
+      <w:r>
+        <w:rPr>
+          <w:rFonts w:asciiTheme="majorHAnsi" w:hAnsiTheme="majorHAnsi" w:cstheme="majorHAnsi"/>
+          <w:b/>
+          <w:bCs/>
+          <w:sz w:val="40"/>
+          <w:szCs w:val="40"/>
+        </w:rPr>
+        <w:t>………………………………………</w:t>
+      </w:r>
+      <w:proofErr w:type="gramStart"/>
+      <w:r>
+        <w:rPr>
+          <w:rFonts w:asciiTheme="majorHAnsi" w:hAnsiTheme="majorHAnsi" w:cstheme="majorHAnsi"/>
+          <w:b/>
+          <w:bCs/>
+          <w:sz w:val="40"/>
+          <w:szCs w:val="40"/>
+        </w:rPr>
+        <w:t>…….</w:t>
+      </w:r>
+      <w:proofErr w:type="gramEnd"/>
+      <w:r>
+        <w:rPr>
+          <w:rFonts w:asciiTheme="majorHAnsi" w:hAnsiTheme="majorHAnsi" w:cstheme="majorHAnsi"/>
+          <w:b/>
+          <w:bCs/>
+          <w:sz w:val="40"/>
+          <w:szCs w:val="40"/>
+        </w:rPr>
+        <w:t>pag.8</w:t>
+      </w:r>
+      <w:r>
+        <w:rPr>
+          <w:rFonts w:asciiTheme="majorHAnsi" w:hAnsiTheme="majorHAnsi" w:cstheme="majorHAnsi"/>
+          <w:b/>
+          <w:bCs/>
+          <w:sz w:val="40"/>
+          <w:szCs w:val="40"/>
+        </w:rPr>
+        <w:t xml:space="preserve"> </w:t>
       </w:r>
     </w:p>
     <w:p>
@@ -682,7 +1133,7 @@
           <w:ilvl w:val="0"/>
           <w:numId w:val="4"/>
         </w:numPr>
-        <w:spacing w:before="0" w:after="0"/>
+        <w:spacing w:before="100" w:after="0" w:line="240" w:lineRule="auto"/>
         <w:rPr>
           <w:rFonts w:asciiTheme="majorHAnsi" w:hAnsiTheme="majorHAnsi" w:cstheme="majorHAnsi"/>
           <w:sz w:val="32"/>
@@ -695,7 +1146,15 @@
           <w:sz w:val="32"/>
           <w:szCs w:val="32"/>
         </w:rPr>
-        <w:t>Dizionario delle classi</w:t>
+        <w:t>Dizionario delle clas</w:t>
+      </w:r>
+      <w:r>
+        <w:rPr>
+          <w:rFonts w:asciiTheme="majorHAnsi" w:hAnsiTheme="majorHAnsi" w:cstheme="majorHAnsi"/>
+          <w:sz w:val="32"/>
+          <w:szCs w:val="32"/>
+        </w:rPr>
+        <w:t>si…………………………………………………pag.8</w:t>
       </w:r>
     </w:p>
     <w:p>
@@ -704,7 +1163,7 @@
           <w:ilvl w:val="0"/>
           <w:numId w:val="4"/>
         </w:numPr>
-        <w:spacing w:before="0" w:after="0"/>
+        <w:spacing w:before="100" w:after="0" w:line="240" w:lineRule="auto"/>
         <w:rPr>
           <w:rFonts w:asciiTheme="majorHAnsi" w:hAnsiTheme="majorHAnsi" w:cstheme="majorHAnsi"/>
           <w:sz w:val="32"/>
@@ -717,7 +1176,33 @@
           <w:sz w:val="32"/>
           <w:szCs w:val="32"/>
         </w:rPr>
-        <w:t>Dizionario delle associazioni</w:t>
+        <w:t>Dizionario delle associazion</w:t>
+      </w:r>
+      <w:r>
+        <w:rPr>
+          <w:rFonts w:asciiTheme="majorHAnsi" w:hAnsiTheme="majorHAnsi" w:cstheme="majorHAnsi"/>
+          <w:sz w:val="32"/>
+          <w:szCs w:val="32"/>
+        </w:rPr>
+        <w:t>i……………………………</w:t>
+      </w:r>
+      <w:proofErr w:type="gramStart"/>
+      <w:r>
+        <w:rPr>
+          <w:rFonts w:asciiTheme="majorHAnsi" w:hAnsiTheme="majorHAnsi" w:cstheme="majorHAnsi"/>
+          <w:sz w:val="32"/>
+          <w:szCs w:val="32"/>
+        </w:rPr>
+        <w:t>…….</w:t>
+      </w:r>
+      <w:proofErr w:type="gramEnd"/>
+      <w:r>
+        <w:rPr>
+          <w:rFonts w:asciiTheme="majorHAnsi" w:hAnsiTheme="majorHAnsi" w:cstheme="majorHAnsi"/>
+          <w:sz w:val="32"/>
+          <w:szCs w:val="32"/>
+        </w:rPr>
+        <w:t>.…pag.11</w:t>
       </w:r>
     </w:p>
     <w:p>
@@ -726,7 +1211,8 @@
           <w:ilvl w:val="0"/>
           <w:numId w:val="4"/>
         </w:numPr>
-        <w:spacing w:before="0" w:after="0"/>
+        <w:spacing w:before="100" w:after="0" w:line="240" w:lineRule="auto"/>
+        <w:ind w:left="1418"/>
         <w:rPr>
           <w:rFonts w:asciiTheme="majorHAnsi" w:hAnsiTheme="majorHAnsi" w:cstheme="majorHAnsi"/>
           <w:sz w:val="32"/>
@@ -741,30 +1227,196 @@
         </w:rPr>
         <w:t>Dizionario dei vincoli</w:t>
       </w:r>
+      <w:r>
+        <w:rPr>
+          <w:rFonts w:asciiTheme="majorHAnsi" w:hAnsiTheme="majorHAnsi" w:cstheme="majorHAnsi"/>
+          <w:sz w:val="32"/>
+          <w:szCs w:val="32"/>
+        </w:rPr>
+        <w:t>………………………………………………...pag.14</w:t>
+      </w:r>
+      <w:r>
+        <w:rPr>
+          <w:rFonts w:asciiTheme="majorHAnsi" w:hAnsiTheme="majorHAnsi" w:cstheme="majorHAnsi"/>
+          <w:b/>
+          <w:bCs/>
+          <w:sz w:val="40"/>
+          <w:szCs w:val="40"/>
+        </w:rPr>
+        <w:t xml:space="preserve">   </w:t>
+      </w:r>
     </w:p>
     <w:p>
       <w:pPr>
-        <w:spacing w:before="240" w:after="240"/>
-        <w:rPr>
-          <w:rFonts w:asciiTheme="majorHAnsi" w:hAnsiTheme="majorHAnsi" w:cstheme="majorHAnsi"/>
-        </w:rPr>
-      </w:pPr>
+        <w:pStyle w:val="Paragrafoelenco"/>
+        <w:numPr>
+          <w:ilvl w:val="0"/>
+          <w:numId w:val="5"/>
+        </w:numPr>
+        <w:spacing w:before="100" w:after="0" w:line="240" w:lineRule="auto"/>
+        <w:rPr>
+          <w:rFonts w:asciiTheme="majorHAnsi" w:hAnsiTheme="majorHAnsi" w:cstheme="majorHAnsi"/>
+          <w:sz w:val="32"/>
+          <w:szCs w:val="32"/>
+        </w:rPr>
+      </w:pPr>
+      <w:r>
+        <w:rPr>
+          <w:rFonts w:asciiTheme="majorHAnsi" w:hAnsiTheme="majorHAnsi" w:cstheme="majorHAnsi"/>
+          <w:b/>
+          <w:bCs/>
+          <w:sz w:val="40"/>
+          <w:szCs w:val="40"/>
+        </w:rPr>
+        <w:t>Progettazione Logica</w:t>
+      </w:r>
+      <w:r>
+        <w:rPr>
+          <w:rFonts w:asciiTheme="majorHAnsi" w:hAnsiTheme="majorHAnsi" w:cstheme="majorHAnsi"/>
+          <w:b/>
+          <w:bCs/>
+          <w:sz w:val="40"/>
+          <w:szCs w:val="40"/>
+        </w:rPr>
+        <w:t>…</w:t>
+      </w:r>
+      <w:r>
+        <w:rPr>
+          <w:rFonts w:asciiTheme="majorHAnsi" w:hAnsiTheme="majorHAnsi" w:cstheme="majorHAnsi"/>
+          <w:b/>
+          <w:bCs/>
+          <w:sz w:val="40"/>
+          <w:szCs w:val="40"/>
+        </w:rPr>
+        <w:t xml:space="preserve">  </w:t>
+      </w:r>
+      <w:r>
+        <w:rPr>
+          <w:rFonts w:asciiTheme="majorHAnsi" w:hAnsiTheme="majorHAnsi" w:cstheme="majorHAnsi"/>
+          <w:b/>
+          <w:bCs/>
+          <w:sz w:val="40"/>
+          <w:szCs w:val="40"/>
+        </w:rPr>
+        <w:t>…………………………</w:t>
+      </w:r>
+      <w:proofErr w:type="gramStart"/>
+      <w:r>
+        <w:rPr>
+          <w:rFonts w:asciiTheme="majorHAnsi" w:hAnsiTheme="majorHAnsi" w:cstheme="majorHAnsi"/>
+          <w:b/>
+          <w:bCs/>
+          <w:sz w:val="40"/>
+          <w:szCs w:val="40"/>
+        </w:rPr>
+        <w:t>……</w:t>
+      </w:r>
+      <w:r>
+        <w:rPr>
+          <w:rFonts w:asciiTheme="majorHAnsi" w:hAnsiTheme="majorHAnsi" w:cstheme="majorHAnsi"/>
+          <w:b/>
+          <w:bCs/>
+          <w:sz w:val="40"/>
+          <w:szCs w:val="40"/>
+        </w:rPr>
+        <w:t>.</w:t>
+      </w:r>
+      <w:proofErr w:type="gramEnd"/>
+      <w:r>
+        <w:rPr>
+          <w:rFonts w:asciiTheme="majorHAnsi" w:hAnsiTheme="majorHAnsi" w:cstheme="majorHAnsi"/>
+          <w:b/>
+          <w:bCs/>
+          <w:sz w:val="40"/>
+          <w:szCs w:val="40"/>
+        </w:rPr>
+        <w:t>.pag.</w:t>
+      </w:r>
+      <w:r>
+        <w:rPr>
+          <w:rFonts w:asciiTheme="majorHAnsi" w:hAnsiTheme="majorHAnsi" w:cstheme="majorHAnsi"/>
+          <w:b/>
+          <w:bCs/>
+          <w:sz w:val="40"/>
+          <w:szCs w:val="40"/>
+        </w:rPr>
+        <w:t>16</w:t>
+      </w:r>
     </w:p>
     <w:p>
       <w:pPr>
-        <w:spacing w:before="240" w:after="240"/>
-        <w:rPr>
-          <w:rFonts w:asciiTheme="majorHAnsi" w:hAnsiTheme="majorHAnsi" w:cstheme="majorHAnsi"/>
-        </w:rPr>
-      </w:pPr>
-    </w:p>
-    <w:p>
-      <w:pPr>
-        <w:spacing w:before="240" w:after="240"/>
-        <w:rPr>
-          <w:rFonts w:asciiTheme="majorHAnsi" w:hAnsiTheme="majorHAnsi" w:cstheme="majorHAnsi"/>
-        </w:rPr>
-      </w:pPr>
+        <w:pStyle w:val="Paragrafoelenco"/>
+        <w:numPr>
+          <w:ilvl w:val="1"/>
+          <w:numId w:val="33"/>
+        </w:numPr>
+        <w:spacing w:before="100" w:after="0" w:line="240" w:lineRule="auto"/>
+        <w:rPr>
+          <w:rFonts w:asciiTheme="majorHAnsi" w:hAnsiTheme="majorHAnsi" w:cstheme="majorHAnsi"/>
+          <w:sz w:val="32"/>
+          <w:szCs w:val="32"/>
+        </w:rPr>
+      </w:pPr>
+      <w:r>
+        <w:rPr>
+          <w:rFonts w:asciiTheme="majorHAnsi" w:hAnsiTheme="majorHAnsi" w:cstheme="majorHAnsi"/>
+          <w:sz w:val="32"/>
+          <w:szCs w:val="32"/>
+        </w:rPr>
+        <w:t>Schema Logico…</w:t>
+      </w:r>
+      <w:proofErr w:type="gramStart"/>
+      <w:r>
+        <w:rPr>
+          <w:rFonts w:asciiTheme="majorHAnsi" w:hAnsiTheme="majorHAnsi" w:cstheme="majorHAnsi"/>
+          <w:sz w:val="32"/>
+          <w:szCs w:val="32"/>
+        </w:rPr>
+        <w:t>…….</w:t>
+      </w:r>
+      <w:proofErr w:type="gramEnd"/>
+      <w:r>
+        <w:rPr>
+          <w:rFonts w:asciiTheme="majorHAnsi" w:hAnsiTheme="majorHAnsi" w:cstheme="majorHAnsi"/>
+          <w:sz w:val="32"/>
+          <w:szCs w:val="32"/>
+        </w:rPr>
+        <w:t>………………………………………………</w:t>
+      </w:r>
+      <w:r>
+        <w:rPr>
+          <w:rFonts w:asciiTheme="majorHAnsi" w:hAnsiTheme="majorHAnsi" w:cstheme="majorHAnsi"/>
+          <w:sz w:val="32"/>
+          <w:szCs w:val="32"/>
+        </w:rPr>
+        <w:t>.</w:t>
+      </w:r>
+      <w:r>
+        <w:rPr>
+          <w:rFonts w:asciiTheme="majorHAnsi" w:hAnsiTheme="majorHAnsi" w:cstheme="majorHAnsi"/>
+          <w:sz w:val="32"/>
+          <w:szCs w:val="32"/>
+        </w:rPr>
+        <w:t>..pag.1</w:t>
+      </w:r>
+      <w:r>
+        <w:rPr>
+          <w:rFonts w:asciiTheme="majorHAnsi" w:hAnsiTheme="majorHAnsi" w:cstheme="majorHAnsi"/>
+          <w:sz w:val="32"/>
+          <w:szCs w:val="32"/>
+        </w:rPr>
+        <w:t>6</w:t>
+      </w:r>
+      <w:r>
+        <w:rPr>
+          <w:rFonts w:asciiTheme="majorHAnsi" w:hAnsiTheme="majorHAnsi" w:cstheme="majorHAnsi"/>
+          <w:b/>
+          <w:bCs/>
+          <w:sz w:val="40"/>
+          <w:szCs w:val="40"/>
+        </w:rPr>
+        <w:t xml:space="preserve">   </w:t>
+      </w:r>
     </w:p>
     <w:p>
       <w:pPr>
@@ -847,6 +1499,7 @@
           <w:sz w:val="48"/>
           <w:szCs w:val="48"/>
         </w:rPr>
+        <w:lastRenderedPageBreak/>
         <w:t>Capitolo 1</w:t>
       </w:r>
     </w:p>
@@ -867,7 +1520,6 @@
           <w:sz w:val="48"/>
           <w:szCs w:val="48"/>
         </w:rPr>
-        <w:lastRenderedPageBreak/>
         <w:t>Descrizione del progetto</w:t>
       </w:r>
     </w:p>
@@ -1130,14 +1782,7 @@
     </w:p>
     <w:p>
       <w:pPr>
-        <w:rPr>
-          <w:rFonts w:asciiTheme="majorHAnsi" w:hAnsiTheme="majorHAnsi" w:cstheme="majorHAnsi"/>
-        </w:rPr>
-      </w:pPr>
-    </w:p>
-    <w:p>
-      <w:pPr>
-        <w:spacing w:before="240" w:after="240"/>
+        <w:spacing w:before="200" w:line="240" w:lineRule="auto"/>
         <w:rPr>
           <w:rFonts w:asciiTheme="majorHAnsi" w:eastAsia="Calibri" w:hAnsiTheme="majorHAnsi" w:cstheme="majorHAnsi"/>
           <w:b/>
@@ -1148,7 +1793,7 @@
     </w:p>
     <w:p>
       <w:pPr>
-        <w:spacing w:before="240" w:after="240"/>
+        <w:spacing w:before="200" w:line="240" w:lineRule="auto"/>
         <w:rPr>
           <w:rFonts w:asciiTheme="majorHAnsi" w:eastAsia="Calibri" w:hAnsiTheme="majorHAnsi" w:cstheme="majorHAnsi"/>
           <w:b/>
@@ -1156,42 +1801,20 @@
           <w:szCs w:val="48"/>
         </w:rPr>
       </w:pPr>
-    </w:p>
-    <w:p>
-      <w:pPr>
-        <w:spacing w:before="240" w:after="240"/>
+      <w:r>
         <w:rPr>
           <w:rFonts w:asciiTheme="majorHAnsi" w:eastAsia="Calibri" w:hAnsiTheme="majorHAnsi" w:cstheme="majorHAnsi"/>
           <w:b/>
           <w:sz w:val="48"/>
           <w:szCs w:val="48"/>
         </w:rPr>
-      </w:pPr>
+        <w:lastRenderedPageBreak/>
+        <w:t>Capitolo 2</w:t>
+      </w:r>
     </w:p>
     <w:p>
       <w:pPr>
-        <w:spacing w:before="200" w:line="240" w:lineRule="auto"/>
-        <w:rPr>
-          <w:rFonts w:asciiTheme="majorHAnsi" w:eastAsia="Calibri" w:hAnsiTheme="majorHAnsi" w:cstheme="majorHAnsi"/>
-          <w:b/>
-          <w:sz w:val="48"/>
-          <w:szCs w:val="48"/>
-        </w:rPr>
-      </w:pPr>
-      <w:r>
-        <w:rPr>
-          <w:rFonts w:asciiTheme="majorHAnsi" w:eastAsia="Calibri" w:hAnsiTheme="majorHAnsi" w:cstheme="majorHAnsi"/>
-          <w:b/>
-          <w:sz w:val="48"/>
-          <w:szCs w:val="48"/>
-        </w:rPr>
-        <w:lastRenderedPageBreak/>
-        <w:t>Capitolo 2</w:t>
-      </w:r>
-    </w:p>
-    <w:p>
-      <w:pPr>
-        <w:spacing w:before="0" w:after="0" w:line="240" w:lineRule="auto"/>
+        <w:spacing w:after="0" w:line="240" w:lineRule="auto"/>
         <w:rPr>
           <w:rFonts w:asciiTheme="majorHAnsi" w:eastAsia="Calibri" w:hAnsiTheme="majorHAnsi" w:cstheme="majorHAnsi"/>
           <w:b/>
@@ -1264,9 +1887,9 @@
           <w:szCs w:val="28"/>
         </w:rPr>
         <w:drawing>
-          <wp:inline distT="0" distB="0" distL="0" distR="0" wp14:anchorId="5648AA3F" wp14:editId="24D96200">
-            <wp:extent cx="5448104" cy="8056179"/>
-            <wp:effectExtent l="0" t="0" r="635" b="2540"/>
+          <wp:inline distT="0" distB="0" distL="0" distR="0" wp14:anchorId="5648AA3F" wp14:editId="0B9FE658">
+            <wp:extent cx="5265683" cy="7786432"/>
+            <wp:effectExtent l="0" t="0" r="0" b="5080"/>
             <wp:docPr id="6" name="Immagine 6"/>
             <wp:cNvGraphicFramePr>
               <a:graphicFrameLocks xmlns:a="http://schemas.openxmlformats.org/drawingml/2006/main" noChangeAspect="1"/>
@@ -1296,7 +1919,7 @@
                   <pic:spPr bwMode="auto">
                     <a:xfrm>
                       <a:off x="0" y="0"/>
-                      <a:ext cx="5449707" cy="8058550"/>
+                      <a:ext cx="5273376" cy="7797808"/>
                     </a:xfrm>
                     <a:prstGeom prst="rect">
                       <a:avLst/>
@@ -2064,7 +2687,7 @@
           <w:ilvl w:val="0"/>
           <w:numId w:val="11"/>
         </w:numPr>
-        <w:spacing w:before="0" w:after="240" w:line="240" w:lineRule="auto"/>
+        <w:spacing w:after="240" w:line="240" w:lineRule="auto"/>
         <w:ind w:left="0" w:firstLine="0"/>
         <w:rPr>
           <w:rFonts w:asciiTheme="majorHAnsi" w:hAnsiTheme="majorHAnsi" w:cstheme="majorHAnsi"/>
@@ -2236,6 +2859,7 @@
           <w:sz w:val="28"/>
           <w:szCs w:val="28"/>
         </w:rPr>
+        <w:lastRenderedPageBreak/>
         <w:tab/>
         <w:t xml:space="preserve">Al termine del procedimento di ristrutturazione il class </w:t>
       </w:r>
@@ -2360,7 +2984,6 @@
           <w:sz w:val="40"/>
           <w:szCs w:val="40"/>
         </w:rPr>
-        <w:lastRenderedPageBreak/>
         <w:t>Chiavi Primarie</w:t>
       </w:r>
     </w:p>
@@ -2869,61 +3492,6 @@
         </w:rPr>
         <w:t>.</w:t>
       </w:r>
-    </w:p>
-    <w:p>
-      <w:pPr>
-        <w:pStyle w:val="Paragrafoelenco"/>
-        <w:spacing w:before="240" w:after="240" w:line="240" w:lineRule="auto"/>
-        <w:rPr>
-          <w:rFonts w:asciiTheme="majorHAnsi" w:hAnsiTheme="majorHAnsi" w:cstheme="majorHAnsi"/>
-          <w:sz w:val="28"/>
-          <w:szCs w:val="28"/>
-        </w:rPr>
-      </w:pPr>
-    </w:p>
-    <w:p>
-      <w:pPr>
-        <w:pStyle w:val="Paragrafoelenco"/>
-        <w:spacing w:before="240" w:after="240" w:line="240" w:lineRule="auto"/>
-        <w:rPr>
-          <w:rFonts w:asciiTheme="majorHAnsi" w:hAnsiTheme="majorHAnsi" w:cstheme="majorHAnsi"/>
-          <w:sz w:val="28"/>
-          <w:szCs w:val="28"/>
-        </w:rPr>
-      </w:pPr>
-    </w:p>
-    <w:p>
-      <w:pPr>
-        <w:pStyle w:val="Paragrafoelenco"/>
-        <w:spacing w:before="240" w:after="240" w:line="240" w:lineRule="auto"/>
-        <w:rPr>
-          <w:rFonts w:asciiTheme="majorHAnsi" w:hAnsiTheme="majorHAnsi" w:cstheme="majorHAnsi"/>
-          <w:sz w:val="28"/>
-          <w:szCs w:val="28"/>
-        </w:rPr>
-      </w:pPr>
-    </w:p>
-    <w:p>
-      <w:pPr>
-        <w:pStyle w:val="Paragrafoelenco"/>
-        <w:spacing w:before="240" w:after="240" w:line="240" w:lineRule="auto"/>
-        <w:rPr>
-          <w:rFonts w:asciiTheme="majorHAnsi" w:hAnsiTheme="majorHAnsi" w:cstheme="majorHAnsi"/>
-          <w:sz w:val="28"/>
-          <w:szCs w:val="28"/>
-        </w:rPr>
-      </w:pPr>
-    </w:p>
-    <w:p>
-      <w:pPr>
-        <w:pStyle w:val="Paragrafoelenco"/>
-        <w:spacing w:before="240" w:after="240" w:line="240" w:lineRule="auto"/>
-        <w:rPr>
-          <w:rFonts w:asciiTheme="majorHAnsi" w:hAnsiTheme="majorHAnsi" w:cstheme="majorHAnsi"/>
-          <w:sz w:val="28"/>
-          <w:szCs w:val="28"/>
-        </w:rPr>
-      </w:pPr>
     </w:p>
     <w:p>
       <w:pPr>
@@ -2981,18 +3549,6 @@
         </w:rPr>
         <w:t xml:space="preserve"> Revisionato</w:t>
       </w:r>
-    </w:p>
-    <w:p>
-      <w:pPr>
-        <w:pStyle w:val="Paragrafoelenco"/>
-        <w:spacing w:before="300" w:after="240"/>
-        <w:ind w:left="714"/>
-        <w:rPr>
-          <w:rFonts w:asciiTheme="majorHAnsi" w:hAnsiTheme="majorHAnsi" w:cstheme="majorHAnsi"/>
-          <w:sz w:val="28"/>
-          <w:szCs w:val="28"/>
-        </w:rPr>
-      </w:pPr>
     </w:p>
     <w:p>
       <w:pPr>
@@ -3217,6 +3773,26 @@
     </w:p>
     <w:p>
       <w:pPr>
+        <w:spacing w:after="0" w:line="240" w:lineRule="auto"/>
+        <w:rPr>
+          <w:rFonts w:asciiTheme="majorHAnsi" w:eastAsia="Calibri" w:hAnsiTheme="majorHAnsi" w:cstheme="majorHAnsi"/>
+          <w:b/>
+          <w:sz w:val="48"/>
+          <w:szCs w:val="48"/>
+        </w:rPr>
+      </w:pPr>
+      <w:r>
+        <w:rPr>
+          <w:rFonts w:asciiTheme="majorHAnsi" w:eastAsia="Calibri" w:hAnsiTheme="majorHAnsi" w:cstheme="majorHAnsi"/>
+          <w:b/>
+          <w:sz w:val="48"/>
+          <w:szCs w:val="48"/>
+        </w:rPr>
+        <w:t xml:space="preserve">Dizionario dei dati </w:t>
+      </w:r>
+    </w:p>
+    <w:p>
+      <w:pPr>
         <w:pStyle w:val="Paragrafoelenco"/>
         <w:numPr>
           <w:ilvl w:val="0"/>
@@ -3470,23 +4046,11 @@
                 <w:sz w:val="28"/>
                 <w:szCs w:val="28"/>
               </w:rPr>
-              <w:t>16))</w:t>
-            </w:r>
-            <w:r>
-              <w:rPr>
-                <w:rFonts w:asciiTheme="majorHAnsi" w:hAnsiTheme="majorHAnsi" w:cstheme="majorHAnsi"/>
-                <w:i/>
-                <w:iCs/>
-                <w:sz w:val="28"/>
-                <w:szCs w:val="28"/>
-              </w:rPr>
-              <w:t xml:space="preserve"> Chiave primaria</w:t>
-            </w:r>
-            <w:r>
-              <w:rPr>
-                <w:rFonts w:asciiTheme="majorHAnsi" w:hAnsiTheme="majorHAnsi" w:cstheme="majorHAnsi"/>
-                <w:i/>
-                <w:iCs/>
+              <w:t>16)) Chiave primaria</w:t>
+            </w:r>
+            <w:r>
+              <w:rPr>
+                <w:rFonts w:asciiTheme="majorHAnsi" w:hAnsiTheme="majorHAnsi" w:cstheme="majorHAnsi"/>
                 <w:sz w:val="28"/>
                 <w:szCs w:val="28"/>
               </w:rPr>
@@ -3503,20 +4067,10 @@
             <w:r>
               <w:rPr>
                 <w:rFonts w:asciiTheme="majorHAnsi" w:hAnsiTheme="majorHAnsi" w:cstheme="majorHAnsi"/>
-                <w:i/>
-                <w:iCs/>
-                <w:sz w:val="28"/>
-                <w:szCs w:val="28"/>
-              </w:rPr>
-              <w:t xml:space="preserve"> </w:t>
-            </w:r>
-            <w:r>
-              <w:rPr>
-                <w:rFonts w:asciiTheme="majorHAnsi" w:hAnsiTheme="majorHAnsi" w:cstheme="majorHAnsi"/>
-                <w:sz w:val="28"/>
-                <w:szCs w:val="28"/>
-              </w:rPr>
-              <w:t>identifica univocamente i project manager.</w:t>
+                <w:sz w:val="28"/>
+                <w:szCs w:val="28"/>
+              </w:rPr>
+              <w:t xml:space="preserve"> identifica univocamente i project manager.</w:t>
             </w:r>
           </w:p>
           <w:p>
@@ -3823,17 +4377,7 @@
                 <w:sz w:val="28"/>
                 <w:szCs w:val="28"/>
               </w:rPr>
-              <w:t>16))</w:t>
-            </w:r>
-            <w:r>
-              <w:rPr>
-                <w:rFonts w:asciiTheme="majorHAnsi" w:hAnsiTheme="majorHAnsi" w:cstheme="majorHAnsi"/>
-                <w:i/>
-                <w:iCs/>
-                <w:sz w:val="28"/>
-                <w:szCs w:val="28"/>
-              </w:rPr>
-              <w:t xml:space="preserve"> Chiave primaria </w:t>
+              <w:t xml:space="preserve">16)) Chiave primaria </w:t>
             </w:r>
             <w:r>
               <w:rPr>
@@ -3846,8 +4390,6 @@
             <w:r>
               <w:rPr>
                 <w:rFonts w:asciiTheme="majorHAnsi" w:hAnsiTheme="majorHAnsi" w:cstheme="majorHAnsi"/>
-                <w:i/>
-                <w:iCs/>
                 <w:sz w:val="28"/>
                 <w:szCs w:val="28"/>
               </w:rPr>
@@ -4185,6 +4727,7 @@
                 <w:sz w:val="28"/>
                 <w:szCs w:val="28"/>
               </w:rPr>
+              <w:lastRenderedPageBreak/>
               <w:t>Progetto</w:t>
             </w:r>
           </w:p>
@@ -4219,8 +4762,8 @@
             <w:pPr>
               <w:rPr>
                 <w:rFonts w:asciiTheme="majorHAnsi" w:hAnsiTheme="majorHAnsi" w:cstheme="majorHAnsi"/>
-                <w:i/>
-                <w:iCs/>
+                <w:i w:val="0"/>
+                <w:iCs w:val="0"/>
                 <w:sz w:val="28"/>
                 <w:szCs w:val="28"/>
               </w:rPr>
@@ -4259,17 +4802,15 @@
                 <w:sz w:val="28"/>
                 <w:szCs w:val="28"/>
               </w:rPr>
-              <w:t xml:space="preserve">255)) </w:t>
-            </w:r>
-            <w:r>
-              <w:rPr>
-                <w:rFonts w:asciiTheme="majorHAnsi" w:hAnsiTheme="majorHAnsi" w:cstheme="majorHAnsi"/>
-                <w:i/>
-                <w:iCs/>
-                <w:sz w:val="28"/>
-                <w:szCs w:val="28"/>
-              </w:rPr>
-              <w:t>Chiave</w:t>
+              <w:t xml:space="preserve">255)) Chiave primaria </w:t>
+            </w:r>
+            <w:r>
+              <w:rPr>
+                <w:rFonts w:asciiTheme="majorHAnsi" w:hAnsiTheme="majorHAnsi" w:cstheme="majorHAnsi"/>
+                <w:sz w:val="28"/>
+                <w:szCs w:val="28"/>
+              </w:rPr>
+              <w:t>che</w:t>
             </w:r>
             <w:r>
               <w:rPr>
@@ -4282,56 +4823,18 @@
             <w:r>
               <w:rPr>
                 <w:rFonts w:asciiTheme="majorHAnsi" w:hAnsiTheme="majorHAnsi" w:cstheme="majorHAnsi"/>
-                <w:i/>
-                <w:iCs/>
-                <w:sz w:val="28"/>
-                <w:szCs w:val="28"/>
-              </w:rPr>
-              <w:t xml:space="preserve">primaria </w:t>
-            </w:r>
-            <w:r>
-              <w:rPr>
-                <w:rFonts w:asciiTheme="majorHAnsi" w:hAnsiTheme="majorHAnsi" w:cstheme="majorHAnsi"/>
-                <w:sz w:val="28"/>
-                <w:szCs w:val="28"/>
-              </w:rPr>
-              <w:t>che</w:t>
-            </w:r>
-            <w:r>
-              <w:rPr>
-                <w:rFonts w:asciiTheme="majorHAnsi" w:hAnsiTheme="majorHAnsi" w:cstheme="majorHAnsi"/>
-                <w:i/>
-                <w:iCs/>
-                <w:sz w:val="28"/>
-                <w:szCs w:val="28"/>
-              </w:rPr>
-              <w:t xml:space="preserve"> </w:t>
-            </w:r>
-            <w:r>
-              <w:rPr>
-                <w:rFonts w:asciiTheme="majorHAnsi" w:hAnsiTheme="majorHAnsi" w:cstheme="majorHAnsi"/>
-                <w:sz w:val="28"/>
-                <w:szCs w:val="28"/>
-              </w:rPr>
-              <w:t>identifica univocamente un progetto</w:t>
-            </w:r>
-            <w:r>
-              <w:rPr>
-                <w:rFonts w:asciiTheme="majorHAnsi" w:hAnsiTheme="majorHAnsi" w:cstheme="majorHAnsi"/>
-                <w:i/>
-                <w:iCs/>
-                <w:sz w:val="28"/>
-                <w:szCs w:val="28"/>
-              </w:rPr>
-              <w:t>.</w:t>
+                <w:sz w:val="28"/>
+                <w:szCs w:val="28"/>
+              </w:rPr>
+              <w:t>identifica univocamente un progetto.</w:t>
             </w:r>
           </w:p>
           <w:p>
             <w:pPr>
               <w:rPr>
                 <w:rFonts w:asciiTheme="majorHAnsi" w:hAnsiTheme="majorHAnsi" w:cstheme="majorHAnsi"/>
-                <w:i/>
-                <w:iCs/>
+                <w:i w:val="0"/>
+                <w:iCs w:val="0"/>
                 <w:sz w:val="28"/>
                 <w:szCs w:val="28"/>
               </w:rPr>
@@ -4397,7 +4900,6 @@
                 <w:sz w:val="28"/>
                 <w:szCs w:val="28"/>
               </w:rPr>
-              <w:lastRenderedPageBreak/>
               <w:t>Tipologia</w:t>
             </w:r>
             <w:r>
@@ -4644,35 +5146,7 @@
                 <w:sz w:val="28"/>
                 <w:szCs w:val="28"/>
               </w:rPr>
-              <w:t xml:space="preserve">255)) </w:t>
-            </w:r>
-            <w:r>
-              <w:rPr>
-                <w:rFonts w:asciiTheme="majorHAnsi" w:hAnsiTheme="majorHAnsi" w:cstheme="majorHAnsi"/>
-                <w:i/>
-                <w:iCs/>
-                <w:sz w:val="28"/>
-                <w:szCs w:val="28"/>
-              </w:rPr>
-              <w:t>Chiave</w:t>
-            </w:r>
-            <w:r>
-              <w:rPr>
-                <w:rFonts w:asciiTheme="majorHAnsi" w:hAnsiTheme="majorHAnsi" w:cstheme="majorHAnsi"/>
-                <w:sz w:val="28"/>
-                <w:szCs w:val="28"/>
-              </w:rPr>
-              <w:t xml:space="preserve"> </w:t>
-            </w:r>
-            <w:r>
-              <w:rPr>
-                <w:rFonts w:asciiTheme="majorHAnsi" w:hAnsiTheme="majorHAnsi" w:cstheme="majorHAnsi"/>
-                <w:i/>
-                <w:iCs/>
-                <w:sz w:val="28"/>
-                <w:szCs w:val="28"/>
-              </w:rPr>
-              <w:t xml:space="preserve">primaria </w:t>
+              <w:t xml:space="preserve">255)) Chiave primaria </w:t>
             </w:r>
             <w:r>
               <w:rPr>
@@ -4685,8 +5159,6 @@
             <w:r>
               <w:rPr>
                 <w:rFonts w:asciiTheme="majorHAnsi" w:hAnsiTheme="majorHAnsi" w:cstheme="majorHAnsi"/>
-                <w:i/>
-                <w:iCs/>
                 <w:sz w:val="28"/>
                 <w:szCs w:val="28"/>
               </w:rPr>
@@ -5260,43 +5732,7 @@
                 <w:sz w:val="28"/>
                 <w:szCs w:val="28"/>
               </w:rPr>
-              <w:t xml:space="preserve">255)) </w:t>
-            </w:r>
-            <w:r>
-              <w:rPr>
-                <w:rFonts w:asciiTheme="majorHAnsi" w:hAnsiTheme="majorHAnsi" w:cstheme="majorHAnsi"/>
-                <w:i/>
-                <w:iCs/>
-                <w:sz w:val="28"/>
-                <w:szCs w:val="28"/>
-              </w:rPr>
-              <w:t>Chiave</w:t>
-            </w:r>
-            <w:r>
-              <w:rPr>
-                <w:rFonts w:asciiTheme="majorHAnsi" w:hAnsiTheme="majorHAnsi" w:cstheme="majorHAnsi"/>
-                <w:sz w:val="28"/>
-                <w:szCs w:val="28"/>
-              </w:rPr>
-              <w:t xml:space="preserve"> </w:t>
-            </w:r>
-            <w:r>
-              <w:rPr>
-                <w:rFonts w:asciiTheme="majorHAnsi" w:hAnsiTheme="majorHAnsi" w:cstheme="majorHAnsi"/>
-                <w:i/>
-                <w:iCs/>
-                <w:sz w:val="28"/>
-                <w:szCs w:val="28"/>
-              </w:rPr>
-              <w:t>primaria</w:t>
-            </w:r>
-            <w:r>
-              <w:rPr>
-                <w:rFonts w:asciiTheme="majorHAnsi" w:hAnsiTheme="majorHAnsi" w:cstheme="majorHAnsi"/>
-                <w:sz w:val="28"/>
-                <w:szCs w:val="28"/>
-              </w:rPr>
-              <w:t xml:space="preserve"> </w:t>
+              <w:t xml:space="preserve">255)) Chiave primaria </w:t>
             </w:r>
             <w:r>
               <w:rPr>
@@ -5381,6 +5817,7 @@
                 <w:sz w:val="28"/>
                 <w:szCs w:val="28"/>
               </w:rPr>
+              <w:lastRenderedPageBreak/>
               <w:t>assegnato</w:t>
             </w:r>
             <w:r>
@@ -5501,7 +5938,6 @@
                 <w:sz w:val="28"/>
                 <w:szCs w:val="28"/>
               </w:rPr>
-              <w:lastRenderedPageBreak/>
               <w:br/>
             </w:r>
             <w:r>
@@ -5774,35 +6210,7 @@
                 <w:sz w:val="28"/>
                 <w:szCs w:val="28"/>
               </w:rPr>
-              <w:t xml:space="preserve"> (255)) </w:t>
-            </w:r>
-            <w:r>
-              <w:rPr>
-                <w:rFonts w:asciiTheme="majorHAnsi" w:hAnsiTheme="majorHAnsi" w:cstheme="majorHAnsi"/>
-                <w:i/>
-                <w:iCs/>
-                <w:sz w:val="28"/>
-                <w:szCs w:val="28"/>
-              </w:rPr>
-              <w:t>Chiave</w:t>
-            </w:r>
-            <w:r>
-              <w:rPr>
-                <w:rFonts w:asciiTheme="majorHAnsi" w:hAnsiTheme="majorHAnsi" w:cstheme="majorHAnsi"/>
-                <w:sz w:val="28"/>
-                <w:szCs w:val="28"/>
-              </w:rPr>
-              <w:t xml:space="preserve"> </w:t>
-            </w:r>
-            <w:r>
-              <w:rPr>
-                <w:rFonts w:asciiTheme="majorHAnsi" w:hAnsiTheme="majorHAnsi" w:cstheme="majorHAnsi"/>
-                <w:i/>
-                <w:iCs/>
-                <w:sz w:val="28"/>
-                <w:szCs w:val="28"/>
-              </w:rPr>
-              <w:t xml:space="preserve">primaria </w:t>
+              <w:t xml:space="preserve"> (255)) Chiave primaria </w:t>
             </w:r>
             <w:r>
               <w:rPr>
@@ -5815,8 +6223,6 @@
             <w:r>
               <w:rPr>
                 <w:rFonts w:asciiTheme="majorHAnsi" w:hAnsiTheme="majorHAnsi" w:cstheme="majorHAnsi"/>
-                <w:i/>
-                <w:iCs/>
                 <w:sz w:val="28"/>
                 <w:szCs w:val="28"/>
               </w:rPr>
@@ -6034,25 +6440,7 @@
                 <w:sz w:val="28"/>
                 <w:szCs w:val="28"/>
               </w:rPr>
-              <w:t xml:space="preserve"> (255)) </w:t>
-            </w:r>
-            <w:r>
-              <w:rPr>
-                <w:rFonts w:asciiTheme="majorHAnsi" w:hAnsiTheme="majorHAnsi" w:cstheme="majorHAnsi"/>
-                <w:i/>
-                <w:iCs/>
-                <w:sz w:val="28"/>
-                <w:szCs w:val="28"/>
-              </w:rPr>
-              <w:t>Chiave primaria</w:t>
-            </w:r>
-            <w:r>
-              <w:rPr>
-                <w:rFonts w:asciiTheme="majorHAnsi" w:hAnsiTheme="majorHAnsi" w:cstheme="majorHAnsi"/>
-                <w:sz w:val="28"/>
-                <w:szCs w:val="28"/>
-              </w:rPr>
-              <w:t xml:space="preserve"> </w:t>
+              <w:t xml:space="preserve"> (255)) Chiave primaria </w:t>
             </w:r>
             <w:r>
               <w:rPr>
@@ -6194,33 +6582,6 @@
         </w:tc>
       </w:tr>
     </w:tbl>
-    <w:p>
-      <w:pPr>
-        <w:rPr>
-          <w:rFonts w:asciiTheme="majorHAnsi" w:hAnsiTheme="majorHAnsi" w:cstheme="majorHAnsi"/>
-          <w:sz w:val="36"/>
-          <w:szCs w:val="36"/>
-        </w:rPr>
-      </w:pPr>
-    </w:p>
-    <w:p>
-      <w:pPr>
-        <w:rPr>
-          <w:rFonts w:asciiTheme="majorHAnsi" w:hAnsiTheme="majorHAnsi" w:cstheme="majorHAnsi"/>
-          <w:sz w:val="36"/>
-          <w:szCs w:val="36"/>
-        </w:rPr>
-      </w:pPr>
-    </w:p>
-    <w:p>
-      <w:pPr>
-        <w:rPr>
-          <w:rFonts w:asciiTheme="majorHAnsi" w:hAnsiTheme="majorHAnsi" w:cstheme="majorHAnsi"/>
-          <w:sz w:val="36"/>
-          <w:szCs w:val="36"/>
-        </w:rPr>
-      </w:pPr>
-    </w:p>
     <w:p>
       <w:pPr>
         <w:rPr>
@@ -7729,7 +8090,6 @@
                 <w:sz w:val="28"/>
                 <w:szCs w:val="28"/>
               </w:rPr>
-              <w:lastRenderedPageBreak/>
               <w:t>PresenzaMeetingFisicoPm</w:t>
             </w:r>
             <w:proofErr w:type="spellEnd"/>
@@ -10026,6 +10386,10 @@
     <w:p>
       <w:pPr>
         <w:pStyle w:val="Paragrafoelenco"/>
+        <w:numPr>
+          <w:ilvl w:val="0"/>
+          <w:numId w:val="2"/>
+        </w:numPr>
         <w:rPr>
           <w:rFonts w:asciiTheme="majorHAnsi" w:hAnsiTheme="majorHAnsi" w:cstheme="majorHAnsi"/>
           <w:b/>
@@ -10034,14 +10398,7 @@
           <w:szCs w:val="40"/>
         </w:rPr>
       </w:pPr>
-    </w:p>
-    <w:p>
-      <w:pPr>
-        <w:pStyle w:val="Paragrafoelenco"/>
-        <w:numPr>
-          <w:ilvl w:val="0"/>
-          <w:numId w:val="18"/>
-        </w:numPr>
+      <w:r>
         <w:rPr>
           <w:rFonts w:asciiTheme="majorHAnsi" w:hAnsiTheme="majorHAnsi" w:cstheme="majorHAnsi"/>
           <w:b/>
@@ -10049,7 +10406,9 @@
           <w:sz w:val="40"/>
           <w:szCs w:val="40"/>
         </w:rPr>
-      </w:pPr>
+        <w:lastRenderedPageBreak/>
+        <w:t>Dizionario</w:t>
+      </w:r>
       <w:r>
         <w:rPr>
           <w:rFonts w:asciiTheme="majorHAnsi" w:hAnsiTheme="majorHAnsi" w:cstheme="majorHAnsi"/>
@@ -10058,8 +10417,7 @@
           <w:sz w:val="40"/>
           <w:szCs w:val="40"/>
         </w:rPr>
-        <w:lastRenderedPageBreak/>
-        <w:t xml:space="preserve">Dizionario </w:t>
+        <w:t xml:space="preserve"> dei</w:t>
       </w:r>
       <w:r>
         <w:rPr>
@@ -10069,7 +10427,7 @@
           <w:sz w:val="40"/>
           <w:szCs w:val="40"/>
         </w:rPr>
-        <w:t>vincoli</w:t>
+        <w:t xml:space="preserve"> vincoli</w:t>
       </w:r>
     </w:p>
     <w:tbl>
@@ -11513,15 +11871,6 @@
     </w:p>
     <w:p>
       <w:pPr>
-        <w:rPr>
-          <w:rFonts w:asciiTheme="majorHAnsi" w:hAnsiTheme="majorHAnsi" w:cstheme="majorHAnsi"/>
-          <w:sz w:val="36"/>
-          <w:szCs w:val="36"/>
-        </w:rPr>
-      </w:pPr>
-    </w:p>
-    <w:p>
-      <w:pPr>
         <w:spacing w:before="240" w:after="240"/>
         <w:rPr>
           <w:rFonts w:asciiTheme="majorHAnsi" w:eastAsia="Calibri" w:hAnsiTheme="majorHAnsi" w:cstheme="majorHAnsi"/>
@@ -12465,6 +12814,7 @@
           <w:sz w:val="28"/>
           <w:szCs w:val="28"/>
         </w:rPr>
+        <w:lastRenderedPageBreak/>
         <w:t>Meeting</w:t>
       </w:r>
       <w:r>
@@ -12632,7 +12982,6 @@
           <w:sz w:val="28"/>
           <w:szCs w:val="28"/>
         </w:rPr>
-        <w:lastRenderedPageBreak/>
         <w:tab/>
       </w:r>
       <w:r>
@@ -13890,7 +14239,6 @@
           <w:sz w:val="28"/>
           <w:szCs w:val="28"/>
         </w:rPr>
-        <w:lastRenderedPageBreak/>
         <w:t>AssociazioneAmbito</w:t>
       </w:r>
       <w:proofErr w:type="spellEnd"/>
@@ -14159,6 +14507,7 @@
       </w:pPr>
     </w:p>
     <w:sectPr>
+      <w:footerReference w:type="default" r:id="rId11"/>
       <w:pgSz w:w="11906" w:h="16838"/>
       <w:pgMar w:top="851" w:right="991" w:bottom="567" w:left="993" w:header="708" w:footer="708" w:gutter="0"/>
       <w:cols w:space="708"/>
@@ -14173,7 +14522,7 @@
   <w:endnote w:type="separator" w:id="-1">
     <w:p>
       <w:pPr>
-        <w:spacing w:before="0" w:after="0" w:line="240" w:lineRule="auto"/>
+        <w:spacing w:after="0" w:line="240" w:lineRule="auto"/>
       </w:pPr>
       <w:r>
         <w:separator/>
@@ -14183,7 +14532,7 @@
   <w:endnote w:type="continuationSeparator" w:id="0">
     <w:p>
       <w:pPr>
-        <w:spacing w:before="0" w:after="0" w:line="240" w:lineRule="auto"/>
+        <w:spacing w:after="0" w:line="240" w:lineRule="auto"/>
       </w:pPr>
       <w:r>
         <w:continuationSeparator/>
@@ -14191,6 +14540,49 @@
     </w:p>
   </w:endnote>
 </w:endnotes>
+</file>
+
+<file path=word/footer1.xml><?xml version="1.0" encoding="utf-8"?>
+<w:ftr xmlns:wpc="http://schemas.microsoft.com/office/word/2010/wordprocessingCanvas" xmlns:cx="http://schemas.microsoft.com/office/drawing/2014/chartex" xmlns:cx1="http://schemas.microsoft.com/office/drawing/2015/9/8/chartex" xmlns:cx2="http://schemas.microsoft.com/office/drawing/2015/10/21/chartex" xmlns:cx3="http://schemas.microsoft.com/office/drawing/2016/5/9/chartex" xmlns:cx4="http://schemas.microsoft.com/office/drawing/2016/5/10/chartex" xmlns:cx5="http://schemas.microsoft.com/office/drawing/2016/5/11/chartex" xmlns:cx6="http://schemas.microsoft.com/office/drawing/2016/5/12/chartex" xmlns:cx7="http://schemas.microsoft.com/office/drawing/2016/5/13/chartex" xmlns:cx8="http://schemas.microsoft.com/office/drawing/2016/5/14/chartex" xmlns:mc="http://schemas.openxmlformats.org/markup-compatibility/2006" xmlns:aink="http://schemas.microsoft.com/office/drawing/2016/ink" xmlns:am3d="http://schemas.microsoft.com/office/drawing/2017/model3d" xmlns:o="urn:schemas-microsoft-com:office:office" xmlns:r="http://schemas.openxmlformats.org/officeDocument/2006/relationships" xmlns:m="http://schemas.openxmlformats.org/officeDocument/2006/math" xmlns:v="urn:schemas-microsoft-com:vml" xmlns:wp14="http://schemas.microsoft.com/office/word/2010/wordprocessingDrawing" xmlns:wp="http://schemas.openxmlformats.org/drawingml/2006/wordprocessingDrawing" xmlns:w10="urn:schemas-microsoft-com:office:word" xmlns:w="http://schemas.openxmlformats.org/wordprocessingml/2006/main" xmlns:w14="http://schemas.microsoft.com/office/word/2010/wordml" xmlns:w15="http://schemas.microsoft.com/office/word/2012/wordml" xmlns:w16cex="http://schemas.microsoft.com/office/word/2018/wordml/cex" xmlns:w16cid="http://schemas.microsoft.com/office/word/2016/wordml/cid" xmlns:w16="http://schemas.microsoft.com/office/word/2018/wordml" xmlns:w16sdtdh="http://schemas.microsoft.com/office/word/2020/wordml/sdtdatahash" xmlns:w16se="http://schemas.microsoft.com/office/word/2015/wordml/symex" xmlns:wpg="http://schemas.microsoft.com/office/word/2010/wordprocessingGroup" xmlns:wpi="http://schemas.microsoft.com/office/word/2010/wordprocessingInk" xmlns:wne="http://schemas.microsoft.com/office/word/2006/wordml" xmlns:wps="http://schemas.microsoft.com/office/word/2010/wordprocessingShape" mc:Ignorable="w14 w15 w16se w16cid w16 w16cex w16sdtdh wp14">
+  <w:sdt>
+    <w:sdtPr>
+      <w:id w:val="837045980"/>
+      <w:docPartObj>
+        <w:docPartGallery w:val="Page Numbers (Bottom of Page)"/>
+        <w:docPartUnique/>
+      </w:docPartObj>
+    </w:sdtPr>
+    <w:sdtEndPr/>
+    <w:sdtContent>
+      <w:p>
+        <w:pPr>
+          <w:pStyle w:val="Pidipagina"/>
+          <w:jc w:val="right"/>
+        </w:pPr>
+        <w:r>
+          <w:fldChar w:fldCharType="begin"/>
+        </w:r>
+        <w:r>
+          <w:instrText>PAGE   \* MERGEFORMAT</w:instrText>
+        </w:r>
+        <w:r>
+          <w:fldChar w:fldCharType="separate"/>
+        </w:r>
+        <w:r>
+          <w:t>2</w:t>
+        </w:r>
+        <w:r>
+          <w:fldChar w:fldCharType="end"/>
+        </w:r>
+      </w:p>
+    </w:sdtContent>
+  </w:sdt>
+  <w:p>
+    <w:pPr>
+      <w:pStyle w:val="Pidipagina"/>
+    </w:pPr>
+  </w:p>
+</w:ftr>
 </file>
 
 <file path=word/footnotes.xml><?xml version="1.0" encoding="utf-8"?>
@@ -14198,7 +14590,7 @@
   <w:footnote w:type="separator" w:id="-1">
     <w:p>
       <w:pPr>
-        <w:spacing w:before="0" w:after="0" w:line="240" w:lineRule="auto"/>
+        <w:spacing w:after="0" w:line="240" w:lineRule="auto"/>
       </w:pPr>
       <w:r>
         <w:separator/>
@@ -14208,7 +14600,7 @@
   <w:footnote w:type="continuationSeparator" w:id="0">
     <w:p>
       <w:pPr>
-        <w:spacing w:before="0" w:after="0" w:line="240" w:lineRule="auto"/>
+        <w:spacing w:after="0" w:line="240" w:lineRule="auto"/>
       </w:pPr>
       <w:r>
         <w:continuationSeparator/>
@@ -14336,7 +14728,7 @@
   <w:abstractNum w:abstractNumId="1" w15:restartNumberingAfterBreak="0">
     <w:nsid w:val="0A4119C9"/>
     <w:multiLevelType w:val="multilevel"/>
-    <w:tmpl w:val="8ECEDAF2"/>
+    <w:tmpl w:val="732CC7C4"/>
     <w:lvl w:ilvl="0">
       <w:start w:val="3"/>
       <w:numFmt w:val="decimal"/>
@@ -14346,8 +14738,10 @@
         <w:ind w:left="720" w:hanging="360"/>
       </w:pPr>
       <w:rPr>
-        <w:sz w:val="44"/>
-        <w:szCs w:val="44"/>
+        <w:b/>
+        <w:bCs/>
+        <w:sz w:val="32"/>
+        <w:szCs w:val="32"/>
         <w:u w:val="none"/>
       </w:rPr>
     </w:lvl>
@@ -14688,6 +15082,184 @@
     </w:lvl>
   </w:abstractNum>
   <w:abstractNum w:abstractNumId="4" w15:restartNumberingAfterBreak="0">
+    <w:nsid w:val="0FCB1F09"/>
+    <w:multiLevelType w:val="hybridMultilevel"/>
+    <w:tmpl w:val="B17A247A"/>
+    <w:lvl w:ilvl="0" w:tplc="9F52BDCE">
+      <w:start w:val="1"/>
+      <w:numFmt w:val="decimal"/>
+      <w:lvlText w:val="%1|"/>
+      <w:lvlJc w:val="left"/>
+      <w:pPr>
+        <w:ind w:left="720" w:hanging="360"/>
+      </w:pPr>
+      <w:rPr>
+        <w:rFonts w:hint="default"/>
+      </w:rPr>
+    </w:lvl>
+    <w:lvl w:ilvl="1" w:tplc="04100019" w:tentative="1">
+      <w:start w:val="1"/>
+      <w:numFmt w:val="lowerLetter"/>
+      <w:lvlText w:val="%2."/>
+      <w:lvlJc w:val="left"/>
+      <w:pPr>
+        <w:ind w:left="1440" w:hanging="360"/>
+      </w:pPr>
+    </w:lvl>
+    <w:lvl w:ilvl="2" w:tplc="0410001B" w:tentative="1">
+      <w:start w:val="1"/>
+      <w:numFmt w:val="lowerRoman"/>
+      <w:lvlText w:val="%3."/>
+      <w:lvlJc w:val="right"/>
+      <w:pPr>
+        <w:ind w:left="2160" w:hanging="180"/>
+      </w:pPr>
+    </w:lvl>
+    <w:lvl w:ilvl="3" w:tplc="0410000F" w:tentative="1">
+      <w:start w:val="1"/>
+      <w:numFmt w:val="decimal"/>
+      <w:lvlText w:val="%4."/>
+      <w:lvlJc w:val="left"/>
+      <w:pPr>
+        <w:ind w:left="2880" w:hanging="360"/>
+      </w:pPr>
+    </w:lvl>
+    <w:lvl w:ilvl="4" w:tplc="04100019" w:tentative="1">
+      <w:start w:val="1"/>
+      <w:numFmt w:val="lowerLetter"/>
+      <w:lvlText w:val="%5."/>
+      <w:lvlJc w:val="left"/>
+      <w:pPr>
+        <w:ind w:left="3600" w:hanging="360"/>
+      </w:pPr>
+    </w:lvl>
+    <w:lvl w:ilvl="5" w:tplc="0410001B" w:tentative="1">
+      <w:start w:val="1"/>
+      <w:numFmt w:val="lowerRoman"/>
+      <w:lvlText w:val="%6."/>
+      <w:lvlJc w:val="right"/>
+      <w:pPr>
+        <w:ind w:left="4320" w:hanging="180"/>
+      </w:pPr>
+    </w:lvl>
+    <w:lvl w:ilvl="6" w:tplc="0410000F" w:tentative="1">
+      <w:start w:val="1"/>
+      <w:numFmt w:val="decimal"/>
+      <w:lvlText w:val="%7."/>
+      <w:lvlJc w:val="left"/>
+      <w:pPr>
+        <w:ind w:left="5040" w:hanging="360"/>
+      </w:pPr>
+    </w:lvl>
+    <w:lvl w:ilvl="7" w:tplc="04100019" w:tentative="1">
+      <w:start w:val="1"/>
+      <w:numFmt w:val="lowerLetter"/>
+      <w:lvlText w:val="%8."/>
+      <w:lvlJc w:val="left"/>
+      <w:pPr>
+        <w:ind w:left="5760" w:hanging="360"/>
+      </w:pPr>
+    </w:lvl>
+    <w:lvl w:ilvl="8" w:tplc="0410001B" w:tentative="1">
+      <w:start w:val="1"/>
+      <w:numFmt w:val="lowerRoman"/>
+      <w:lvlText w:val="%9."/>
+      <w:lvlJc w:val="right"/>
+      <w:pPr>
+        <w:ind w:left="6480" w:hanging="180"/>
+      </w:pPr>
+    </w:lvl>
+  </w:abstractNum>
+  <w:abstractNum w:abstractNumId="5" w15:restartNumberingAfterBreak="0">
+    <w:nsid w:val="11132CB6"/>
+    <w:multiLevelType w:val="hybridMultilevel"/>
+    <w:tmpl w:val="D7F0AE02"/>
+    <w:lvl w:ilvl="0" w:tplc="9F52BDCE">
+      <w:start w:val="1"/>
+      <w:numFmt w:val="decimal"/>
+      <w:lvlText w:val="%1|"/>
+      <w:lvlJc w:val="left"/>
+      <w:pPr>
+        <w:ind w:left="720" w:hanging="360"/>
+      </w:pPr>
+      <w:rPr>
+        <w:rFonts w:hint="default"/>
+      </w:rPr>
+    </w:lvl>
+    <w:lvl w:ilvl="1" w:tplc="04100019" w:tentative="1">
+      <w:start w:val="1"/>
+      <w:numFmt w:val="lowerLetter"/>
+      <w:lvlText w:val="%2."/>
+      <w:lvlJc w:val="left"/>
+      <w:pPr>
+        <w:ind w:left="1440" w:hanging="360"/>
+      </w:pPr>
+    </w:lvl>
+    <w:lvl w:ilvl="2" w:tplc="0410001B" w:tentative="1">
+      <w:start w:val="1"/>
+      <w:numFmt w:val="lowerRoman"/>
+      <w:lvlText w:val="%3."/>
+      <w:lvlJc w:val="right"/>
+      <w:pPr>
+        <w:ind w:left="2160" w:hanging="180"/>
+      </w:pPr>
+    </w:lvl>
+    <w:lvl w:ilvl="3" w:tplc="0410000F" w:tentative="1">
+      <w:start w:val="1"/>
+      <w:numFmt w:val="decimal"/>
+      <w:lvlText w:val="%4."/>
+      <w:lvlJc w:val="left"/>
+      <w:pPr>
+        <w:ind w:left="2880" w:hanging="360"/>
+      </w:pPr>
+    </w:lvl>
+    <w:lvl w:ilvl="4" w:tplc="04100019" w:tentative="1">
+      <w:start w:val="1"/>
+      <w:numFmt w:val="lowerLetter"/>
+      <w:lvlText w:val="%5."/>
+      <w:lvlJc w:val="left"/>
+      <w:pPr>
+        <w:ind w:left="3600" w:hanging="360"/>
+      </w:pPr>
+    </w:lvl>
+    <w:lvl w:ilvl="5" w:tplc="0410001B" w:tentative="1">
+      <w:start w:val="1"/>
+      <w:numFmt w:val="lowerRoman"/>
+      <w:lvlText w:val="%6."/>
+      <w:lvlJc w:val="right"/>
+      <w:pPr>
+        <w:ind w:left="4320" w:hanging="180"/>
+      </w:pPr>
+    </w:lvl>
+    <w:lvl w:ilvl="6" w:tplc="0410000F" w:tentative="1">
+      <w:start w:val="1"/>
+      <w:numFmt w:val="decimal"/>
+      <w:lvlText w:val="%7."/>
+      <w:lvlJc w:val="left"/>
+      <w:pPr>
+        <w:ind w:left="5040" w:hanging="360"/>
+      </w:pPr>
+    </w:lvl>
+    <w:lvl w:ilvl="7" w:tplc="04100019" w:tentative="1">
+      <w:start w:val="1"/>
+      <w:numFmt w:val="lowerLetter"/>
+      <w:lvlText w:val="%8."/>
+      <w:lvlJc w:val="left"/>
+      <w:pPr>
+        <w:ind w:left="5760" w:hanging="360"/>
+      </w:pPr>
+    </w:lvl>
+    <w:lvl w:ilvl="8" w:tplc="0410001B" w:tentative="1">
+      <w:start w:val="1"/>
+      <w:numFmt w:val="lowerRoman"/>
+      <w:lvlText w:val="%9."/>
+      <w:lvlJc w:val="right"/>
+      <w:pPr>
+        <w:ind w:left="6480" w:hanging="180"/>
+      </w:pPr>
+    </w:lvl>
+  </w:abstractNum>
+  <w:abstractNum w:abstractNumId="6" w15:restartNumberingAfterBreak="0">
     <w:nsid w:val="11174625"/>
     <w:multiLevelType w:val="hybridMultilevel"/>
     <w:tmpl w:val="F0D6F622"/>
@@ -14778,10 +15350,10 @@
       </w:pPr>
     </w:lvl>
   </w:abstractNum>
-  <w:abstractNum w:abstractNumId="5" w15:restartNumberingAfterBreak="0">
+  <w:abstractNum w:abstractNumId="7" w15:restartNumberingAfterBreak="0">
     <w:nsid w:val="14E966CB"/>
     <w:multiLevelType w:val="hybridMultilevel"/>
-    <w:tmpl w:val="FCC6C66A"/>
+    <w:tmpl w:val="AB9AB65A"/>
     <w:lvl w:ilvl="0" w:tplc="8D58DA48">
       <w:start w:val="1"/>
       <w:numFmt w:val="decimal"/>
@@ -14869,7 +15441,211 @@
       </w:pPr>
     </w:lvl>
   </w:abstractNum>
-  <w:abstractNum w:abstractNumId="6" w15:restartNumberingAfterBreak="0">
+  <w:abstractNum w:abstractNumId="8" w15:restartNumberingAfterBreak="0">
+    <w:nsid w:val="1A3E0565"/>
+    <w:multiLevelType w:val="hybridMultilevel"/>
+    <w:tmpl w:val="4DA088C8"/>
+    <w:lvl w:ilvl="0" w:tplc="F4306A76">
+      <w:start w:val="1"/>
+      <w:numFmt w:val="decimal"/>
+      <w:lvlText w:val="%1|"/>
+      <w:lvlJc w:val="left"/>
+      <w:pPr>
+        <w:ind w:left="720" w:hanging="360"/>
+      </w:pPr>
+      <w:rPr>
+        <w:rFonts w:hint="default"/>
+        <w:b/>
+        <w:bCs/>
+      </w:rPr>
+    </w:lvl>
+    <w:lvl w:ilvl="1" w:tplc="04100019" w:tentative="1">
+      <w:start w:val="1"/>
+      <w:numFmt w:val="lowerLetter"/>
+      <w:lvlText w:val="%2."/>
+      <w:lvlJc w:val="left"/>
+      <w:pPr>
+        <w:ind w:left="1440" w:hanging="360"/>
+      </w:pPr>
+    </w:lvl>
+    <w:lvl w:ilvl="2" w:tplc="0410001B" w:tentative="1">
+      <w:start w:val="1"/>
+      <w:numFmt w:val="lowerRoman"/>
+      <w:lvlText w:val="%3."/>
+      <w:lvlJc w:val="right"/>
+      <w:pPr>
+        <w:ind w:left="2160" w:hanging="180"/>
+      </w:pPr>
+    </w:lvl>
+    <w:lvl w:ilvl="3" w:tplc="0410000F" w:tentative="1">
+      <w:start w:val="1"/>
+      <w:numFmt w:val="decimal"/>
+      <w:lvlText w:val="%4."/>
+      <w:lvlJc w:val="left"/>
+      <w:pPr>
+        <w:ind w:left="2880" w:hanging="360"/>
+      </w:pPr>
+    </w:lvl>
+    <w:lvl w:ilvl="4" w:tplc="04100019" w:tentative="1">
+      <w:start w:val="1"/>
+      <w:numFmt w:val="lowerLetter"/>
+      <w:lvlText w:val="%5."/>
+      <w:lvlJc w:val="left"/>
+      <w:pPr>
+        <w:ind w:left="3600" w:hanging="360"/>
+      </w:pPr>
+    </w:lvl>
+    <w:lvl w:ilvl="5" w:tplc="0410001B" w:tentative="1">
+      <w:start w:val="1"/>
+      <w:numFmt w:val="lowerRoman"/>
+      <w:lvlText w:val="%6."/>
+      <w:lvlJc w:val="right"/>
+      <w:pPr>
+        <w:ind w:left="4320" w:hanging="180"/>
+      </w:pPr>
+    </w:lvl>
+    <w:lvl w:ilvl="6" w:tplc="0410000F" w:tentative="1">
+      <w:start w:val="1"/>
+      <w:numFmt w:val="decimal"/>
+      <w:lvlText w:val="%7."/>
+      <w:lvlJc w:val="left"/>
+      <w:pPr>
+        <w:ind w:left="5040" w:hanging="360"/>
+      </w:pPr>
+    </w:lvl>
+    <w:lvl w:ilvl="7" w:tplc="04100019" w:tentative="1">
+      <w:start w:val="1"/>
+      <w:numFmt w:val="lowerLetter"/>
+      <w:lvlText w:val="%8."/>
+      <w:lvlJc w:val="left"/>
+      <w:pPr>
+        <w:ind w:left="5760" w:hanging="360"/>
+      </w:pPr>
+    </w:lvl>
+    <w:lvl w:ilvl="8" w:tplc="0410001B" w:tentative="1">
+      <w:start w:val="1"/>
+      <w:numFmt w:val="lowerRoman"/>
+      <w:lvlText w:val="%9."/>
+      <w:lvlJc w:val="right"/>
+      <w:pPr>
+        <w:ind w:left="6480" w:hanging="180"/>
+      </w:pPr>
+    </w:lvl>
+  </w:abstractNum>
+  <w:abstractNum w:abstractNumId="9" w15:restartNumberingAfterBreak="0">
+    <w:nsid w:val="1F4D7413"/>
+    <w:multiLevelType w:val="multilevel"/>
+    <w:tmpl w:val="A7E6AC80"/>
+    <w:lvl w:ilvl="0">
+      <w:start w:val="1"/>
+      <w:numFmt w:val="decimal"/>
+      <w:lvlText w:val="%1"/>
+      <w:lvlJc w:val="left"/>
+      <w:pPr>
+        <w:ind w:left="450" w:hanging="450"/>
+      </w:pPr>
+      <w:rPr>
+        <w:rFonts w:hint="default"/>
+      </w:rPr>
+    </w:lvl>
+    <w:lvl w:ilvl="1">
+      <w:start w:val="1"/>
+      <w:numFmt w:val="decimal"/>
+      <w:lvlText w:val="%1.%2"/>
+      <w:lvlJc w:val="left"/>
+      <w:pPr>
+        <w:ind w:left="1428" w:hanging="720"/>
+      </w:pPr>
+      <w:rPr>
+        <w:rFonts w:hint="default"/>
+      </w:rPr>
+    </w:lvl>
+    <w:lvl w:ilvl="2">
+      <w:start w:val="1"/>
+      <w:numFmt w:val="decimal"/>
+      <w:lvlText w:val="%1.%2.%3"/>
+      <w:lvlJc w:val="left"/>
+      <w:pPr>
+        <w:ind w:left="2496" w:hanging="1080"/>
+      </w:pPr>
+      <w:rPr>
+        <w:rFonts w:hint="default"/>
+      </w:rPr>
+    </w:lvl>
+    <w:lvl w:ilvl="3">
+      <w:start w:val="1"/>
+      <w:numFmt w:val="decimal"/>
+      <w:lvlText w:val="%1.%2.%3.%4"/>
+      <w:lvlJc w:val="left"/>
+      <w:pPr>
+        <w:ind w:left="3564" w:hanging="1440"/>
+      </w:pPr>
+      <w:rPr>
+        <w:rFonts w:hint="default"/>
+      </w:rPr>
+    </w:lvl>
+    <w:lvl w:ilvl="4">
+      <w:start w:val="1"/>
+      <w:numFmt w:val="decimal"/>
+      <w:lvlText w:val="%1.%2.%3.%4.%5"/>
+      <w:lvlJc w:val="left"/>
+      <w:pPr>
+        <w:ind w:left="4272" w:hanging="1440"/>
+      </w:pPr>
+      <w:rPr>
+        <w:rFonts w:hint="default"/>
+      </w:rPr>
+    </w:lvl>
+    <w:lvl w:ilvl="5">
+      <w:start w:val="1"/>
+      <w:numFmt w:val="decimal"/>
+      <w:lvlText w:val="%1.%2.%3.%4.%5.%6"/>
+      <w:lvlJc w:val="left"/>
+      <w:pPr>
+        <w:ind w:left="5340" w:hanging="1800"/>
+      </w:pPr>
+      <w:rPr>
+        <w:rFonts w:hint="default"/>
+      </w:rPr>
+    </w:lvl>
+    <w:lvl w:ilvl="6">
+      <w:start w:val="1"/>
+      <w:numFmt w:val="decimal"/>
+      <w:lvlText w:val="%1.%2.%3.%4.%5.%6.%7"/>
+      <w:lvlJc w:val="left"/>
+      <w:pPr>
+        <w:ind w:left="6408" w:hanging="2160"/>
+      </w:pPr>
+      <w:rPr>
+        <w:rFonts w:hint="default"/>
+      </w:rPr>
+    </w:lvl>
+    <w:lvl w:ilvl="7">
+      <w:start w:val="1"/>
+      <w:numFmt w:val="decimal"/>
+      <w:lvlText w:val="%1.%2.%3.%4.%5.%6.%7.%8"/>
+      <w:lvlJc w:val="left"/>
+      <w:pPr>
+        <w:ind w:left="7476" w:hanging="2520"/>
+      </w:pPr>
+      <w:rPr>
+        <w:rFonts w:hint="default"/>
+      </w:rPr>
+    </w:lvl>
+    <w:lvl w:ilvl="8">
+      <w:start w:val="1"/>
+      <w:numFmt w:val="decimal"/>
+      <w:lvlText w:val="%1.%2.%3.%4.%5.%6.%7.%8.%9"/>
+      <w:lvlJc w:val="left"/>
+      <w:pPr>
+        <w:ind w:left="8544" w:hanging="2880"/>
+      </w:pPr>
+      <w:rPr>
+        <w:rFonts w:hint="default"/>
+      </w:rPr>
+    </w:lvl>
+  </w:abstractNum>
+  <w:abstractNum w:abstractNumId="10" w15:restartNumberingAfterBreak="0">
     <w:nsid w:val="22A2692E"/>
     <w:multiLevelType w:val="multilevel"/>
     <w:tmpl w:val="4800B530"/>
@@ -14995,7 +15771,7 @@
       </w:rPr>
     </w:lvl>
   </w:abstractNum>
-  <w:abstractNum w:abstractNumId="7" w15:restartNumberingAfterBreak="0">
+  <w:abstractNum w:abstractNumId="11" w15:restartNumberingAfterBreak="0">
     <w:nsid w:val="23937C29"/>
     <w:multiLevelType w:val="multilevel"/>
     <w:tmpl w:val="2EE69CFE"/>
@@ -15126,7 +15902,125 @@
       </w:rPr>
     </w:lvl>
   </w:abstractNum>
-  <w:abstractNum w:abstractNumId="8" w15:restartNumberingAfterBreak="0">
+  <w:abstractNum w:abstractNumId="12" w15:restartNumberingAfterBreak="0">
+    <w:nsid w:val="245B63CD"/>
+    <w:multiLevelType w:val="multilevel"/>
+    <w:tmpl w:val="96746822"/>
+    <w:lvl w:ilvl="0">
+      <w:start w:val="1"/>
+      <w:numFmt w:val="decimal"/>
+      <w:lvlText w:val="%1|"/>
+      <w:lvlJc w:val="left"/>
+      <w:pPr>
+        <w:ind w:left="1440" w:hanging="360"/>
+      </w:pPr>
+      <w:rPr>
+        <w:rFonts w:hint="default"/>
+        <w:b/>
+        <w:bCs/>
+        <w:sz w:val="32"/>
+        <w:szCs w:val="32"/>
+        <w:u w:val="none"/>
+      </w:rPr>
+    </w:lvl>
+    <w:lvl w:ilvl="1">
+      <w:start w:val="1"/>
+      <w:numFmt w:val="decimal"/>
+      <w:lvlText w:val="3.%1.%2|"/>
+      <w:lvlJc w:val="right"/>
+      <w:pPr>
+        <w:ind w:left="2160" w:hanging="360"/>
+      </w:pPr>
+      <w:rPr>
+        <w:u w:val="none"/>
+      </w:rPr>
+    </w:lvl>
+    <w:lvl w:ilvl="2">
+      <w:start w:val="1"/>
+      <w:numFmt w:val="decimal"/>
+      <w:lvlText w:val="3.%1.%2.%3|"/>
+      <w:lvlJc w:val="right"/>
+      <w:pPr>
+        <w:ind w:left="2880" w:hanging="360"/>
+      </w:pPr>
+      <w:rPr>
+        <w:u w:val="none"/>
+      </w:rPr>
+    </w:lvl>
+    <w:lvl w:ilvl="3">
+      <w:start w:val="1"/>
+      <w:numFmt w:val="decimal"/>
+      <w:lvlText w:val="3.%1.%2.%3.%4|"/>
+      <w:lvlJc w:val="right"/>
+      <w:pPr>
+        <w:ind w:left="3600" w:hanging="360"/>
+      </w:pPr>
+      <w:rPr>
+        <w:u w:val="none"/>
+      </w:rPr>
+    </w:lvl>
+    <w:lvl w:ilvl="4">
+      <w:start w:val="1"/>
+      <w:numFmt w:val="decimal"/>
+      <w:lvlText w:val="3.%1.%2.%3.%4.%5|"/>
+      <w:lvlJc w:val="right"/>
+      <w:pPr>
+        <w:ind w:left="4320" w:hanging="360"/>
+      </w:pPr>
+      <w:rPr>
+        <w:u w:val="none"/>
+      </w:rPr>
+    </w:lvl>
+    <w:lvl w:ilvl="5">
+      <w:start w:val="1"/>
+      <w:numFmt w:val="decimal"/>
+      <w:lvlText w:val="3.%1.%2.%3.%4.%5.%6|"/>
+      <w:lvlJc w:val="right"/>
+      <w:pPr>
+        <w:ind w:left="5040" w:hanging="360"/>
+      </w:pPr>
+      <w:rPr>
+        <w:u w:val="none"/>
+      </w:rPr>
+    </w:lvl>
+    <w:lvl w:ilvl="6">
+      <w:start w:val="1"/>
+      <w:numFmt w:val="decimal"/>
+      <w:lvlText w:val="3.%1.%2.%3.%4.%5.%6.%7|"/>
+      <w:lvlJc w:val="right"/>
+      <w:pPr>
+        <w:ind w:left="5760" w:hanging="360"/>
+      </w:pPr>
+      <w:rPr>
+        <w:u w:val="none"/>
+      </w:rPr>
+    </w:lvl>
+    <w:lvl w:ilvl="7">
+      <w:start w:val="1"/>
+      <w:numFmt w:val="decimal"/>
+      <w:lvlText w:val="3.%1.%2.%3.%4.%5.%6.%7.%8|"/>
+      <w:lvlJc w:val="right"/>
+      <w:pPr>
+        <w:ind w:left="6480" w:hanging="360"/>
+      </w:pPr>
+      <w:rPr>
+        <w:u w:val="none"/>
+      </w:rPr>
+    </w:lvl>
+    <w:lvl w:ilvl="8">
+      <w:start w:val="1"/>
+      <w:numFmt w:val="decimal"/>
+      <w:lvlText w:val="3.%1.%2.%3.%4.%5.%6.%7.%8.%9|"/>
+      <w:lvlJc w:val="right"/>
+      <w:pPr>
+        <w:ind w:left="7200" w:hanging="360"/>
+      </w:pPr>
+      <w:rPr>
+        <w:u w:val="none"/>
+      </w:rPr>
+    </w:lvl>
+  </w:abstractNum>
+  <w:abstractNum w:abstractNumId="13" w15:restartNumberingAfterBreak="0">
     <w:nsid w:val="282B25AE"/>
     <w:multiLevelType w:val="multilevel"/>
     <w:tmpl w:val="4800B530"/>
@@ -15252,7 +16146,7 @@
       </w:rPr>
     </w:lvl>
   </w:abstractNum>
-  <w:abstractNum w:abstractNumId="9" w15:restartNumberingAfterBreak="0">
+  <w:abstractNum w:abstractNumId="14" w15:restartNumberingAfterBreak="0">
     <w:nsid w:val="2ADA2E9D"/>
     <w:multiLevelType w:val="multilevel"/>
     <w:tmpl w:val="C5D297BE"/>
@@ -15378,7 +16272,98 @@
       </w:rPr>
     </w:lvl>
   </w:abstractNum>
-  <w:abstractNum w:abstractNumId="10" w15:restartNumberingAfterBreak="0">
+  <w:abstractNum w:abstractNumId="15" w15:restartNumberingAfterBreak="0">
+    <w:nsid w:val="2BC73C59"/>
+    <w:multiLevelType w:val="hybridMultilevel"/>
+    <w:tmpl w:val="1E76E170"/>
+    <w:lvl w:ilvl="0" w:tplc="8D58DA48">
+      <w:start w:val="1"/>
+      <w:numFmt w:val="decimal"/>
+      <w:lvlText w:val="3.%1"/>
+      <w:lvlJc w:val="left"/>
+      <w:pPr>
+        <w:ind w:left="720" w:hanging="360"/>
+      </w:pPr>
+      <w:rPr>
+        <w:rFonts w:hint="default"/>
+        <w:sz w:val="40"/>
+        <w:szCs w:val="40"/>
+      </w:rPr>
+    </w:lvl>
+    <w:lvl w:ilvl="1" w:tplc="04100019" w:tentative="1">
+      <w:start w:val="1"/>
+      <w:numFmt w:val="lowerLetter"/>
+      <w:lvlText w:val="%2."/>
+      <w:lvlJc w:val="left"/>
+      <w:pPr>
+        <w:ind w:left="1440" w:hanging="360"/>
+      </w:pPr>
+    </w:lvl>
+    <w:lvl w:ilvl="2" w:tplc="0410001B" w:tentative="1">
+      <w:start w:val="1"/>
+      <w:numFmt w:val="lowerRoman"/>
+      <w:lvlText w:val="%3."/>
+      <w:lvlJc w:val="right"/>
+      <w:pPr>
+        <w:ind w:left="2160" w:hanging="180"/>
+      </w:pPr>
+    </w:lvl>
+    <w:lvl w:ilvl="3" w:tplc="0410000F" w:tentative="1">
+      <w:start w:val="1"/>
+      <w:numFmt w:val="decimal"/>
+      <w:lvlText w:val="%4."/>
+      <w:lvlJc w:val="left"/>
+      <w:pPr>
+        <w:ind w:left="2880" w:hanging="360"/>
+      </w:pPr>
+    </w:lvl>
+    <w:lvl w:ilvl="4" w:tplc="04100019" w:tentative="1">
+      <w:start w:val="1"/>
+      <w:numFmt w:val="lowerLetter"/>
+      <w:lvlText w:val="%5."/>
+      <w:lvlJc w:val="left"/>
+      <w:pPr>
+        <w:ind w:left="3600" w:hanging="360"/>
+      </w:pPr>
+    </w:lvl>
+    <w:lvl w:ilvl="5" w:tplc="0410001B" w:tentative="1">
+      <w:start w:val="1"/>
+      <w:numFmt w:val="lowerRoman"/>
+      <w:lvlText w:val="%6."/>
+      <w:lvlJc w:val="right"/>
+      <w:pPr>
+        <w:ind w:left="4320" w:hanging="180"/>
+      </w:pPr>
+    </w:lvl>
+    <w:lvl w:ilvl="6" w:tplc="0410000F" w:tentative="1">
+      <w:start w:val="1"/>
+      <w:numFmt w:val="decimal"/>
+      <w:lvlText w:val="%7."/>
+      <w:lvlJc w:val="left"/>
+      <w:pPr>
+        <w:ind w:left="5040" w:hanging="360"/>
+      </w:pPr>
+    </w:lvl>
+    <w:lvl w:ilvl="7" w:tplc="04100019" w:tentative="1">
+      <w:start w:val="1"/>
+      <w:numFmt w:val="lowerLetter"/>
+      <w:lvlText w:val="%8."/>
+      <w:lvlJc w:val="left"/>
+      <w:pPr>
+        <w:ind w:left="5760" w:hanging="360"/>
+      </w:pPr>
+    </w:lvl>
+    <w:lvl w:ilvl="8" w:tplc="0410001B" w:tentative="1">
+      <w:start w:val="1"/>
+      <w:numFmt w:val="lowerRoman"/>
+      <w:lvlText w:val="%9."/>
+      <w:lvlJc w:val="right"/>
+      <w:pPr>
+        <w:ind w:left="6480" w:hanging="180"/>
+      </w:pPr>
+    </w:lvl>
+  </w:abstractNum>
+  <w:abstractNum w:abstractNumId="16" w15:restartNumberingAfterBreak="0">
     <w:nsid w:val="2FF87DBF"/>
     <w:multiLevelType w:val="multilevel"/>
     <w:tmpl w:val="4800B530"/>
@@ -15504,7 +16489,7 @@
       </w:rPr>
     </w:lvl>
   </w:abstractNum>
-  <w:abstractNum w:abstractNumId="11" w15:restartNumberingAfterBreak="0">
+  <w:abstractNum w:abstractNumId="17" w15:restartNumberingAfterBreak="0">
     <w:nsid w:val="39B46463"/>
     <w:multiLevelType w:val="multilevel"/>
     <w:tmpl w:val="DA0C8C76"/>
@@ -15617,7 +16602,100 @@
       </w:rPr>
     </w:lvl>
   </w:abstractNum>
-  <w:abstractNum w:abstractNumId="12" w15:restartNumberingAfterBreak="0">
+  <w:abstractNum w:abstractNumId="18" w15:restartNumberingAfterBreak="0">
+    <w:nsid w:val="3B7A6B57"/>
+    <w:multiLevelType w:val="hybridMultilevel"/>
+    <w:tmpl w:val="9B66254C"/>
+    <w:lvl w:ilvl="0" w:tplc="52FAD5B0">
+      <w:start w:val="1"/>
+      <w:numFmt w:val="decimal"/>
+      <w:lvlText w:val="%1|"/>
+      <w:lvlJc w:val="left"/>
+      <w:pPr>
+        <w:ind w:left="720" w:hanging="360"/>
+      </w:pPr>
+      <w:rPr>
+        <w:rFonts w:hint="default"/>
+        <w:b/>
+        <w:bCs/>
+        <w:sz w:val="44"/>
+        <w:szCs w:val="44"/>
+      </w:rPr>
+    </w:lvl>
+    <w:lvl w:ilvl="1" w:tplc="04100019" w:tentative="1">
+      <w:start w:val="1"/>
+      <w:numFmt w:val="lowerLetter"/>
+      <w:lvlText w:val="%2."/>
+      <w:lvlJc w:val="left"/>
+      <w:pPr>
+        <w:ind w:left="1440" w:hanging="360"/>
+      </w:pPr>
+    </w:lvl>
+    <w:lvl w:ilvl="2" w:tplc="0410001B" w:tentative="1">
+      <w:start w:val="1"/>
+      <w:numFmt w:val="lowerRoman"/>
+      <w:lvlText w:val="%3."/>
+      <w:lvlJc w:val="right"/>
+      <w:pPr>
+        <w:ind w:left="2160" w:hanging="180"/>
+      </w:pPr>
+    </w:lvl>
+    <w:lvl w:ilvl="3" w:tplc="0410000F" w:tentative="1">
+      <w:start w:val="1"/>
+      <w:numFmt w:val="decimal"/>
+      <w:lvlText w:val="%4."/>
+      <w:lvlJc w:val="left"/>
+      <w:pPr>
+        <w:ind w:left="2880" w:hanging="360"/>
+      </w:pPr>
+    </w:lvl>
+    <w:lvl w:ilvl="4" w:tplc="04100019" w:tentative="1">
+      <w:start w:val="1"/>
+      <w:numFmt w:val="lowerLetter"/>
+      <w:lvlText w:val="%5."/>
+      <w:lvlJc w:val="left"/>
+      <w:pPr>
+        <w:ind w:left="3600" w:hanging="360"/>
+      </w:pPr>
+    </w:lvl>
+    <w:lvl w:ilvl="5" w:tplc="0410001B" w:tentative="1">
+      <w:start w:val="1"/>
+      <w:numFmt w:val="lowerRoman"/>
+      <w:lvlText w:val="%6."/>
+      <w:lvlJc w:val="right"/>
+      <w:pPr>
+        <w:ind w:left="4320" w:hanging="180"/>
+      </w:pPr>
+    </w:lvl>
+    <w:lvl w:ilvl="6" w:tplc="0410000F" w:tentative="1">
+      <w:start w:val="1"/>
+      <w:numFmt w:val="decimal"/>
+      <w:lvlText w:val="%7."/>
+      <w:lvlJc w:val="left"/>
+      <w:pPr>
+        <w:ind w:left="5040" w:hanging="360"/>
+      </w:pPr>
+    </w:lvl>
+    <w:lvl w:ilvl="7" w:tplc="04100019" w:tentative="1">
+      <w:start w:val="1"/>
+      <w:numFmt w:val="lowerLetter"/>
+      <w:lvlText w:val="%8."/>
+      <w:lvlJc w:val="left"/>
+      <w:pPr>
+        <w:ind w:left="5760" w:hanging="360"/>
+      </w:pPr>
+    </w:lvl>
+    <w:lvl w:ilvl="8" w:tplc="0410001B" w:tentative="1">
+      <w:start w:val="1"/>
+      <w:numFmt w:val="lowerRoman"/>
+      <w:lvlText w:val="%9."/>
+      <w:lvlJc w:val="right"/>
+      <w:pPr>
+        <w:ind w:left="6480" w:hanging="180"/>
+      </w:pPr>
+    </w:lvl>
+  </w:abstractNum>
+  <w:abstractNum w:abstractNumId="19" w15:restartNumberingAfterBreak="0">
     <w:nsid w:val="3E18701C"/>
     <w:multiLevelType w:val="multilevel"/>
     <w:tmpl w:val="C0A8A326"/>
@@ -15734,7 +16812,7 @@
       </w:rPr>
     </w:lvl>
   </w:abstractNum>
-  <w:abstractNum w:abstractNumId="13" w15:restartNumberingAfterBreak="0">
+  <w:abstractNum w:abstractNumId="20" w15:restartNumberingAfterBreak="0">
     <w:nsid w:val="428824F8"/>
     <w:multiLevelType w:val="multilevel"/>
     <w:tmpl w:val="73E21CB4"/>
@@ -15850,7 +16928,7 @@
       </w:rPr>
     </w:lvl>
   </w:abstractNum>
-  <w:abstractNum w:abstractNumId="14" w15:restartNumberingAfterBreak="0">
+  <w:abstractNum w:abstractNumId="21" w15:restartNumberingAfterBreak="0">
     <w:nsid w:val="511B3329"/>
     <w:multiLevelType w:val="hybridMultilevel"/>
     <w:tmpl w:val="AED6D5AC"/>
@@ -15941,7 +17019,7 @@
       </w:pPr>
     </w:lvl>
   </w:abstractNum>
-  <w:abstractNum w:abstractNumId="15" w15:restartNumberingAfterBreak="0">
+  <w:abstractNum w:abstractNumId="22" w15:restartNumberingAfterBreak="0">
     <w:nsid w:val="51AA1D89"/>
     <w:multiLevelType w:val="hybridMultilevel"/>
     <w:tmpl w:val="93A6B8B6"/>
@@ -16027,7 +17105,7 @@
       </w:pPr>
     </w:lvl>
   </w:abstractNum>
-  <w:abstractNum w:abstractNumId="16" w15:restartNumberingAfterBreak="0">
+  <w:abstractNum w:abstractNumId="23" w15:restartNumberingAfterBreak="0">
     <w:nsid w:val="55CB11A1"/>
     <w:multiLevelType w:val="multilevel"/>
     <w:tmpl w:val="11EE5E42"/>
@@ -16151,7 +17229,209 @@
       </w:rPr>
     </w:lvl>
   </w:abstractNum>
-  <w:abstractNum w:abstractNumId="17" w15:restartNumberingAfterBreak="0">
+  <w:abstractNum w:abstractNumId="24" w15:restartNumberingAfterBreak="0">
+    <w:nsid w:val="593476C1"/>
+    <w:multiLevelType w:val="hybridMultilevel"/>
+    <w:tmpl w:val="5CDCC078"/>
+    <w:lvl w:ilvl="0" w:tplc="9F52BDCE">
+      <w:start w:val="1"/>
+      <w:numFmt w:val="decimal"/>
+      <w:lvlText w:val="%1|"/>
+      <w:lvlJc w:val="left"/>
+      <w:pPr>
+        <w:ind w:left="720" w:hanging="360"/>
+      </w:pPr>
+      <w:rPr>
+        <w:rFonts w:hint="default"/>
+      </w:rPr>
+    </w:lvl>
+    <w:lvl w:ilvl="1" w:tplc="04100019" w:tentative="1">
+      <w:start w:val="1"/>
+      <w:numFmt w:val="lowerLetter"/>
+      <w:lvlText w:val="%2."/>
+      <w:lvlJc w:val="left"/>
+      <w:pPr>
+        <w:ind w:left="1440" w:hanging="360"/>
+      </w:pPr>
+    </w:lvl>
+    <w:lvl w:ilvl="2" w:tplc="0410001B" w:tentative="1">
+      <w:start w:val="1"/>
+      <w:numFmt w:val="lowerRoman"/>
+      <w:lvlText w:val="%3."/>
+      <w:lvlJc w:val="right"/>
+      <w:pPr>
+        <w:ind w:left="2160" w:hanging="180"/>
+      </w:pPr>
+    </w:lvl>
+    <w:lvl w:ilvl="3" w:tplc="0410000F" w:tentative="1">
+      <w:start w:val="1"/>
+      <w:numFmt w:val="decimal"/>
+      <w:lvlText w:val="%4."/>
+      <w:lvlJc w:val="left"/>
+      <w:pPr>
+        <w:ind w:left="2880" w:hanging="360"/>
+      </w:pPr>
+    </w:lvl>
+    <w:lvl w:ilvl="4" w:tplc="04100019" w:tentative="1">
+      <w:start w:val="1"/>
+      <w:numFmt w:val="lowerLetter"/>
+      <w:lvlText w:val="%5."/>
+      <w:lvlJc w:val="left"/>
+      <w:pPr>
+        <w:ind w:left="3600" w:hanging="360"/>
+      </w:pPr>
+    </w:lvl>
+    <w:lvl w:ilvl="5" w:tplc="0410001B" w:tentative="1">
+      <w:start w:val="1"/>
+      <w:numFmt w:val="lowerRoman"/>
+      <w:lvlText w:val="%6."/>
+      <w:lvlJc w:val="right"/>
+      <w:pPr>
+        <w:ind w:left="4320" w:hanging="180"/>
+      </w:pPr>
+    </w:lvl>
+    <w:lvl w:ilvl="6" w:tplc="0410000F" w:tentative="1">
+      <w:start w:val="1"/>
+      <w:numFmt w:val="decimal"/>
+      <w:lvlText w:val="%7."/>
+      <w:lvlJc w:val="left"/>
+      <w:pPr>
+        <w:ind w:left="5040" w:hanging="360"/>
+      </w:pPr>
+    </w:lvl>
+    <w:lvl w:ilvl="7" w:tplc="04100019" w:tentative="1">
+      <w:start w:val="1"/>
+      <w:numFmt w:val="lowerLetter"/>
+      <w:lvlText w:val="%8."/>
+      <w:lvlJc w:val="left"/>
+      <w:pPr>
+        <w:ind w:left="5760" w:hanging="360"/>
+      </w:pPr>
+    </w:lvl>
+    <w:lvl w:ilvl="8" w:tplc="0410001B" w:tentative="1">
+      <w:start w:val="1"/>
+      <w:numFmt w:val="lowerRoman"/>
+      <w:lvlText w:val="%9."/>
+      <w:lvlJc w:val="right"/>
+      <w:pPr>
+        <w:ind w:left="6480" w:hanging="180"/>
+      </w:pPr>
+    </w:lvl>
+  </w:abstractNum>
+  <w:abstractNum w:abstractNumId="25" w15:restartNumberingAfterBreak="0">
+    <w:nsid w:val="5F895A1F"/>
+    <w:multiLevelType w:val="multilevel"/>
+    <w:tmpl w:val="34169DA2"/>
+    <w:lvl w:ilvl="0">
+      <w:start w:val="4"/>
+      <w:numFmt w:val="decimal"/>
+      <w:lvlText w:val="%1"/>
+      <w:lvlJc w:val="left"/>
+      <w:pPr>
+        <w:ind w:left="405" w:hanging="405"/>
+      </w:pPr>
+      <w:rPr>
+        <w:rFonts w:hint="default"/>
+      </w:rPr>
+    </w:lvl>
+    <w:lvl w:ilvl="1">
+      <w:start w:val="1"/>
+      <w:numFmt w:val="decimal"/>
+      <w:lvlText w:val="%1.%2"/>
+      <w:lvlJc w:val="left"/>
+      <w:pPr>
+        <w:ind w:left="1440" w:hanging="720"/>
+      </w:pPr>
+      <w:rPr>
+        <w:rFonts w:hint="default"/>
+      </w:rPr>
+    </w:lvl>
+    <w:lvl w:ilvl="2">
+      <w:start w:val="1"/>
+      <w:numFmt w:val="decimal"/>
+      <w:lvlText w:val="%1.%2.%3"/>
+      <w:lvlJc w:val="left"/>
+      <w:pPr>
+        <w:ind w:left="2160" w:hanging="720"/>
+      </w:pPr>
+      <w:rPr>
+        <w:rFonts w:hint="default"/>
+      </w:rPr>
+    </w:lvl>
+    <w:lvl w:ilvl="3">
+      <w:start w:val="1"/>
+      <w:numFmt w:val="decimal"/>
+      <w:lvlText w:val="%1.%2.%3.%4"/>
+      <w:lvlJc w:val="left"/>
+      <w:pPr>
+        <w:ind w:left="3240" w:hanging="1080"/>
+      </w:pPr>
+      <w:rPr>
+        <w:rFonts w:hint="default"/>
+      </w:rPr>
+    </w:lvl>
+    <w:lvl w:ilvl="4">
+      <w:start w:val="1"/>
+      <w:numFmt w:val="decimal"/>
+      <w:lvlText w:val="%1.%2.%3.%4.%5"/>
+      <w:lvlJc w:val="left"/>
+      <w:pPr>
+        <w:ind w:left="4320" w:hanging="1440"/>
+      </w:pPr>
+      <w:rPr>
+        <w:rFonts w:hint="default"/>
+      </w:rPr>
+    </w:lvl>
+    <w:lvl w:ilvl="5">
+      <w:start w:val="1"/>
+      <w:numFmt w:val="decimal"/>
+      <w:lvlText w:val="%1.%2.%3.%4.%5.%6"/>
+      <w:lvlJc w:val="left"/>
+      <w:pPr>
+        <w:ind w:left="5040" w:hanging="1440"/>
+      </w:pPr>
+      <w:rPr>
+        <w:rFonts w:hint="default"/>
+      </w:rPr>
+    </w:lvl>
+    <w:lvl w:ilvl="6">
+      <w:start w:val="1"/>
+      <w:numFmt w:val="decimal"/>
+      <w:lvlText w:val="%1.%2.%3.%4.%5.%6.%7"/>
+      <w:lvlJc w:val="left"/>
+      <w:pPr>
+        <w:ind w:left="6120" w:hanging="1800"/>
+      </w:pPr>
+      <w:rPr>
+        <w:rFonts w:hint="default"/>
+      </w:rPr>
+    </w:lvl>
+    <w:lvl w:ilvl="7">
+      <w:start w:val="1"/>
+      <w:numFmt w:val="decimal"/>
+      <w:lvlText w:val="%1.%2.%3.%4.%5.%6.%7.%8"/>
+      <w:lvlJc w:val="left"/>
+      <w:pPr>
+        <w:ind w:left="7200" w:hanging="2160"/>
+      </w:pPr>
+      <w:rPr>
+        <w:rFonts w:hint="default"/>
+      </w:rPr>
+    </w:lvl>
+    <w:lvl w:ilvl="8">
+      <w:start w:val="1"/>
+      <w:numFmt w:val="decimal"/>
+      <w:lvlText w:val="%1.%2.%3.%4.%5.%6.%7.%8.%9"/>
+      <w:lvlJc w:val="left"/>
+      <w:pPr>
+        <w:ind w:left="7920" w:hanging="2160"/>
+      </w:pPr>
+      <w:rPr>
+        <w:rFonts w:hint="default"/>
+      </w:rPr>
+    </w:lvl>
+  </w:abstractNum>
+  <w:abstractNum w:abstractNumId="26" w15:restartNumberingAfterBreak="0">
     <w:nsid w:val="69470945"/>
     <w:multiLevelType w:val="multilevel"/>
     <w:tmpl w:val="BAAA8F22"/>
@@ -16264,7 +17544,7 @@
       </w:rPr>
     </w:lvl>
   </w:abstractNum>
-  <w:abstractNum w:abstractNumId="18" w15:restartNumberingAfterBreak="0">
+  <w:abstractNum w:abstractNumId="27" w15:restartNumberingAfterBreak="0">
     <w:nsid w:val="6B3D5AF4"/>
     <w:multiLevelType w:val="multilevel"/>
     <w:tmpl w:val="7FA8CBBA"/>
@@ -16380,7 +17660,7 @@
       </w:rPr>
     </w:lvl>
   </w:abstractNum>
-  <w:abstractNum w:abstractNumId="19" w15:restartNumberingAfterBreak="0">
+  <w:abstractNum w:abstractNumId="28" w15:restartNumberingAfterBreak="0">
     <w:nsid w:val="6F236414"/>
     <w:multiLevelType w:val="multilevel"/>
     <w:tmpl w:val="11347020"/>
@@ -16497,7 +17777,7 @@
       </w:rPr>
     </w:lvl>
   </w:abstractNum>
-  <w:abstractNum w:abstractNumId="20" w15:restartNumberingAfterBreak="0">
+  <w:abstractNum w:abstractNumId="29" w15:restartNumberingAfterBreak="0">
     <w:nsid w:val="6F5F60CD"/>
     <w:multiLevelType w:val="multilevel"/>
     <w:tmpl w:val="4800B530"/>
@@ -16623,7 +17903,7 @@
       </w:rPr>
     </w:lvl>
   </w:abstractNum>
-  <w:abstractNum w:abstractNumId="21" w15:restartNumberingAfterBreak="0">
+  <w:abstractNum w:abstractNumId="30" w15:restartNumberingAfterBreak="0">
     <w:nsid w:val="72696A47"/>
     <w:multiLevelType w:val="hybridMultilevel"/>
     <w:tmpl w:val="05C0E7AA"/>
@@ -16736,7 +18016,7 @@
       </w:rPr>
     </w:lvl>
   </w:abstractNum>
-  <w:abstractNum w:abstractNumId="22" w15:restartNumberingAfterBreak="0">
+  <w:abstractNum w:abstractNumId="31" w15:restartNumberingAfterBreak="0">
     <w:nsid w:val="72F85BA9"/>
     <w:multiLevelType w:val="multilevel"/>
     <w:tmpl w:val="4686E660"/>
@@ -16853,74 +18133,195 @@
       </w:rPr>
     </w:lvl>
   </w:abstractNum>
+  <w:abstractNum w:abstractNumId="32" w15:restartNumberingAfterBreak="0">
+    <w:nsid w:val="7421604A"/>
+    <w:multiLevelType w:val="hybridMultilevel"/>
+    <w:tmpl w:val="B428EBAA"/>
+    <w:lvl w:ilvl="0" w:tplc="7640DDE2">
+      <w:start w:val="1"/>
+      <w:numFmt w:val="decimal"/>
+      <w:lvlText w:val="%1|"/>
+      <w:lvlJc w:val="left"/>
+      <w:pPr>
+        <w:ind w:left="1429" w:hanging="360"/>
+      </w:pPr>
+      <w:rPr>
+        <w:rFonts w:hint="default"/>
+        <w:b/>
+        <w:bCs/>
+      </w:rPr>
+    </w:lvl>
+    <w:lvl w:ilvl="1" w:tplc="04100019" w:tentative="1">
+      <w:start w:val="1"/>
+      <w:numFmt w:val="lowerLetter"/>
+      <w:lvlText w:val="%2."/>
+      <w:lvlJc w:val="left"/>
+      <w:pPr>
+        <w:ind w:left="2149" w:hanging="360"/>
+      </w:pPr>
+    </w:lvl>
+    <w:lvl w:ilvl="2" w:tplc="0410001B" w:tentative="1">
+      <w:start w:val="1"/>
+      <w:numFmt w:val="lowerRoman"/>
+      <w:lvlText w:val="%3."/>
+      <w:lvlJc w:val="right"/>
+      <w:pPr>
+        <w:ind w:left="2869" w:hanging="180"/>
+      </w:pPr>
+    </w:lvl>
+    <w:lvl w:ilvl="3" w:tplc="0410000F" w:tentative="1">
+      <w:start w:val="1"/>
+      <w:numFmt w:val="decimal"/>
+      <w:lvlText w:val="%4."/>
+      <w:lvlJc w:val="left"/>
+      <w:pPr>
+        <w:ind w:left="3589" w:hanging="360"/>
+      </w:pPr>
+    </w:lvl>
+    <w:lvl w:ilvl="4" w:tplc="04100019" w:tentative="1">
+      <w:start w:val="1"/>
+      <w:numFmt w:val="lowerLetter"/>
+      <w:lvlText w:val="%5."/>
+      <w:lvlJc w:val="left"/>
+      <w:pPr>
+        <w:ind w:left="4309" w:hanging="360"/>
+      </w:pPr>
+    </w:lvl>
+    <w:lvl w:ilvl="5" w:tplc="0410001B" w:tentative="1">
+      <w:start w:val="1"/>
+      <w:numFmt w:val="lowerRoman"/>
+      <w:lvlText w:val="%6."/>
+      <w:lvlJc w:val="right"/>
+      <w:pPr>
+        <w:ind w:left="5029" w:hanging="180"/>
+      </w:pPr>
+    </w:lvl>
+    <w:lvl w:ilvl="6" w:tplc="0410000F" w:tentative="1">
+      <w:start w:val="1"/>
+      <w:numFmt w:val="decimal"/>
+      <w:lvlText w:val="%7."/>
+      <w:lvlJc w:val="left"/>
+      <w:pPr>
+        <w:ind w:left="5749" w:hanging="360"/>
+      </w:pPr>
+    </w:lvl>
+    <w:lvl w:ilvl="7" w:tplc="04100019" w:tentative="1">
+      <w:start w:val="1"/>
+      <w:numFmt w:val="lowerLetter"/>
+      <w:lvlText w:val="%8."/>
+      <w:lvlJc w:val="left"/>
+      <w:pPr>
+        <w:ind w:left="6469" w:hanging="360"/>
+      </w:pPr>
+    </w:lvl>
+    <w:lvl w:ilvl="8" w:tplc="0410001B" w:tentative="1">
+      <w:start w:val="1"/>
+      <w:numFmt w:val="lowerRoman"/>
+      <w:lvlText w:val="%9."/>
+      <w:lvlJc w:val="right"/>
+      <w:pPr>
+        <w:ind w:left="7189" w:hanging="180"/>
+      </w:pPr>
+    </w:lvl>
+  </w:abstractNum>
   <w:num w:numId="1">
-    <w:abstractNumId w:val="15"/>
+    <w:abstractNumId w:val="22"/>
   </w:num>
   <w:num w:numId="2">
-    <w:abstractNumId w:val="5"/>
+    <w:abstractNumId w:val="7"/>
   </w:num>
   <w:num w:numId="3">
-    <w:abstractNumId w:val="19"/>
+    <w:abstractNumId w:val="28"/>
   </w:num>
   <w:num w:numId="4">
-    <w:abstractNumId w:val="12"/>
+    <w:abstractNumId w:val="19"/>
   </w:num>
   <w:num w:numId="5">
     <w:abstractNumId w:val="1"/>
   </w:num>
   <w:num w:numId="6">
-    <w:abstractNumId w:val="13"/>
+    <w:abstractNumId w:val="20"/>
   </w:num>
   <w:num w:numId="7">
-    <w:abstractNumId w:val="18"/>
+    <w:abstractNumId w:val="27"/>
   </w:num>
   <w:num w:numId="8">
     <w:abstractNumId w:val="3"/>
   </w:num>
   <w:num w:numId="9">
+    <w:abstractNumId w:val="23"/>
+  </w:num>
+  <w:num w:numId="10">
     <w:abstractNumId w:val="16"/>
   </w:num>
-  <w:num w:numId="10">
-    <w:abstractNumId w:val="10"/>
-  </w:num>
   <w:num w:numId="11">
-    <w:abstractNumId w:val="17"/>
+    <w:abstractNumId w:val="26"/>
   </w:num>
   <w:num w:numId="12">
     <w:abstractNumId w:val="0"/>
   </w:num>
   <w:num w:numId="13">
-    <w:abstractNumId w:val="11"/>
+    <w:abstractNumId w:val="17"/>
   </w:num>
   <w:num w:numId="14">
-    <w:abstractNumId w:val="22"/>
+    <w:abstractNumId w:val="31"/>
   </w:num>
   <w:num w:numId="15">
-    <w:abstractNumId w:val="9"/>
+    <w:abstractNumId w:val="14"/>
   </w:num>
   <w:num w:numId="16">
-    <w:abstractNumId w:val="4"/>
+    <w:abstractNumId w:val="6"/>
   </w:num>
   <w:num w:numId="17">
+    <w:abstractNumId w:val="30"/>
+  </w:num>
+  <w:num w:numId="18">
     <w:abstractNumId w:val="21"/>
   </w:num>
-  <w:num w:numId="18">
-    <w:abstractNumId w:val="14"/>
-  </w:num>
   <w:num w:numId="19">
-    <w:abstractNumId w:val="20"/>
+    <w:abstractNumId w:val="29"/>
   </w:num>
   <w:num w:numId="20">
-    <w:abstractNumId w:val="6"/>
+    <w:abstractNumId w:val="10"/>
   </w:num>
   <w:num w:numId="21">
     <w:abstractNumId w:val="2"/>
   </w:num>
   <w:num w:numId="22">
-    <w:abstractNumId w:val="7"/>
+    <w:abstractNumId w:val="11"/>
   </w:num>
   <w:num w:numId="23">
+    <w:abstractNumId w:val="13"/>
+  </w:num>
+  <w:num w:numId="24">
+    <w:abstractNumId w:val="15"/>
+  </w:num>
+  <w:num w:numId="25">
+    <w:abstractNumId w:val="24"/>
+  </w:num>
+  <w:num w:numId="26">
+    <w:abstractNumId w:val="18"/>
+  </w:num>
+  <w:num w:numId="27">
     <w:abstractNumId w:val="8"/>
+  </w:num>
+  <w:num w:numId="28">
+    <w:abstractNumId w:val="4"/>
+  </w:num>
+  <w:num w:numId="29">
+    <w:abstractNumId w:val="12"/>
+  </w:num>
+  <w:num w:numId="30">
+    <w:abstractNumId w:val="9"/>
+  </w:num>
+  <w:num w:numId="31">
+    <w:abstractNumId w:val="5"/>
+  </w:num>
+  <w:num w:numId="32">
+    <w:abstractNumId w:val="32"/>
+  </w:num>
+  <w:num w:numId="33">
+    <w:abstractNumId w:val="25"/>
   </w:num>
 </w:numbering>
 </file>
@@ -16930,13 +18331,15 @@
   <w:docDefaults>
     <w:rPrDefault>
       <w:rPr>
-        <w:rFonts w:asciiTheme="minorHAnsi" w:eastAsiaTheme="minorHAnsi" w:hAnsiTheme="minorHAnsi" w:cstheme="minorBidi"/>
+        <w:rFonts w:asciiTheme="minorHAnsi" w:eastAsiaTheme="minorEastAsia" w:hAnsiTheme="minorHAnsi" w:cstheme="minorBidi"/>
+        <w:sz w:val="22"/>
+        <w:szCs w:val="22"/>
         <w:lang w:val="it-IT" w:eastAsia="en-US" w:bidi="ar-SA"/>
       </w:rPr>
     </w:rPrDefault>
     <w:pPrDefault>
       <w:pPr>
-        <w:spacing w:before="100" w:after="200" w:line="276" w:lineRule="auto"/>
+        <w:spacing w:after="200" w:line="288" w:lineRule="auto"/>
       </w:pPr>
     </w:pPrDefault>
   </w:docDefaults>
@@ -17321,7 +18724,13 @@
   <w:style w:type="paragraph" w:default="1" w:styleId="Normale">
     <w:name w:val="Normal"/>
     <w:qFormat/>
-    <w:rsid w:val="00F94FDE"/>
+    <w:rsid w:val="00533510"/>
+    <w:rPr>
+      <w:i/>
+      <w:iCs/>
+      <w:sz w:val="20"/>
+      <w:szCs w:val="20"/>
+    </w:rPr>
   </w:style>
   <w:style w:type="paragraph" w:styleId="Titolo1">
     <w:name w:val="heading 1"/>
@@ -17330,24 +18739,27 @@
     <w:link w:val="Titolo1Carattere"/>
     <w:uiPriority w:val="9"/>
     <w:qFormat/>
-    <w:rsid w:val="00F94FDE"/>
+    <w:rsid w:val="00533510"/>
     <w:pPr>
       <w:pBdr>
-        <w:top w:val="single" w:sz="24" w:space="0" w:color="4472C4" w:themeColor="accent1"/>
-        <w:left w:val="single" w:sz="24" w:space="0" w:color="4472C4" w:themeColor="accent1"/>
-        <w:bottom w:val="single" w:sz="24" w:space="0" w:color="4472C4" w:themeColor="accent1"/>
-        <w:right w:val="single" w:sz="24" w:space="0" w:color="4472C4" w:themeColor="accent1"/>
+        <w:top w:val="single" w:sz="8" w:space="0" w:color="ED7D31" w:themeColor="accent2"/>
+        <w:left w:val="single" w:sz="8" w:space="0" w:color="ED7D31" w:themeColor="accent2"/>
+        <w:bottom w:val="single" w:sz="8" w:space="0" w:color="ED7D31" w:themeColor="accent2"/>
+        <w:right w:val="single" w:sz="8" w:space="0" w:color="ED7D31" w:themeColor="accent2"/>
       </w:pBdr>
-      <w:shd w:val="clear" w:color="auto" w:fill="4472C4" w:themeFill="accent1"/>
-      <w:spacing w:after="0"/>
+      <w:shd w:val="clear" w:color="auto" w:fill="FBE4D5" w:themeFill="accent2" w:themeFillTint="33"/>
+      <w:spacing w:before="480" w:after="100" w:line="269" w:lineRule="auto"/>
+      <w:contextualSpacing/>
       <w:outlineLvl w:val="0"/>
     </w:pPr>
     <w:rPr>
-      <w:caps/>
-      <w:color w:val="FFFFFF" w:themeColor="background1"/>
-      <w:spacing w:val="15"/>
+      <w:rFonts w:asciiTheme="majorHAnsi" w:eastAsiaTheme="majorEastAsia" w:hAnsiTheme="majorHAnsi" w:cstheme="majorBidi"/>
+      <w:b/>
+      <w:bCs/>
+      <w:color w:val="823B0B" w:themeColor="accent2" w:themeShade="7F"/>
       <w:sz w:val="22"/>
       <w:szCs w:val="22"/>
+      <w:lang w:bidi="en-US"/>
     </w:rPr>
   </w:style>
   <w:style w:type="paragraph" w:styleId="Titolo2">
@@ -17359,21 +18771,27 @@
     <w:semiHidden/>
     <w:unhideWhenUsed/>
     <w:qFormat/>
-    <w:rsid w:val="00F94FDE"/>
+    <w:rsid w:val="00533510"/>
     <w:pPr>
       <w:pBdr>
-        <w:top w:val="single" w:sz="24" w:space="0" w:color="D9E2F3" w:themeColor="accent1" w:themeTint="33"/>
-        <w:left w:val="single" w:sz="24" w:space="0" w:color="D9E2F3" w:themeColor="accent1" w:themeTint="33"/>
-        <w:bottom w:val="single" w:sz="24" w:space="0" w:color="D9E2F3" w:themeColor="accent1" w:themeTint="33"/>
-        <w:right w:val="single" w:sz="24" w:space="0" w:color="D9E2F3" w:themeColor="accent1" w:themeTint="33"/>
+        <w:top w:val="single" w:sz="4" w:space="0" w:color="ED7D31" w:themeColor="accent2"/>
+        <w:left w:val="single" w:sz="48" w:space="2" w:color="ED7D31" w:themeColor="accent2"/>
+        <w:bottom w:val="single" w:sz="4" w:space="0" w:color="ED7D31" w:themeColor="accent2"/>
+        <w:right w:val="single" w:sz="4" w:space="4" w:color="ED7D31" w:themeColor="accent2"/>
       </w:pBdr>
-      <w:shd w:val="clear" w:color="auto" w:fill="D9E2F3" w:themeFill="accent1" w:themeFillTint="33"/>
-      <w:spacing w:after="0"/>
+      <w:spacing w:before="200" w:after="100" w:line="269" w:lineRule="auto"/>
+      <w:ind w:left="144"/>
+      <w:contextualSpacing/>
       <w:outlineLvl w:val="1"/>
     </w:pPr>
     <w:rPr>
-      <w:caps/>
-      <w:spacing w:val="15"/>
+      <w:rFonts w:asciiTheme="majorHAnsi" w:eastAsiaTheme="majorEastAsia" w:hAnsiTheme="majorHAnsi" w:cstheme="majorBidi"/>
+      <w:b/>
+      <w:bCs/>
+      <w:color w:val="C45911" w:themeColor="accent2" w:themeShade="BF"/>
+      <w:sz w:val="22"/>
+      <w:szCs w:val="22"/>
+      <w:lang w:bidi="en-US"/>
     </w:rPr>
   </w:style>
   <w:style w:type="paragraph" w:styleId="Titolo3">
@@ -17385,18 +18803,25 @@
     <w:semiHidden/>
     <w:unhideWhenUsed/>
     <w:qFormat/>
-    <w:rsid w:val="00F94FDE"/>
+    <w:rsid w:val="00533510"/>
     <w:pPr>
       <w:pBdr>
-        <w:top w:val="single" w:sz="6" w:space="2" w:color="4472C4" w:themeColor="accent1"/>
+        <w:left w:val="single" w:sz="48" w:space="2" w:color="ED7D31" w:themeColor="accent2"/>
+        <w:bottom w:val="single" w:sz="4" w:space="0" w:color="ED7D31" w:themeColor="accent2"/>
       </w:pBdr>
-      <w:spacing w:before="300" w:after="0"/>
+      <w:spacing w:before="200" w:after="100" w:line="240" w:lineRule="auto"/>
+      <w:ind w:left="144"/>
+      <w:contextualSpacing/>
       <w:outlineLvl w:val="2"/>
     </w:pPr>
     <w:rPr>
-      <w:caps/>
-      <w:color w:val="1F3763" w:themeColor="accent1" w:themeShade="7F"/>
-      <w:spacing w:val="15"/>
+      <w:rFonts w:asciiTheme="majorHAnsi" w:eastAsiaTheme="majorEastAsia" w:hAnsiTheme="majorHAnsi" w:cstheme="majorBidi"/>
+      <w:b/>
+      <w:bCs/>
+      <w:color w:val="C45911" w:themeColor="accent2" w:themeShade="BF"/>
+      <w:sz w:val="22"/>
+      <w:szCs w:val="22"/>
+      <w:lang w:bidi="en-US"/>
     </w:rPr>
   </w:style>
   <w:style w:type="paragraph" w:styleId="Titolo4">
@@ -17408,18 +18833,25 @@
     <w:semiHidden/>
     <w:unhideWhenUsed/>
     <w:qFormat/>
-    <w:rsid w:val="00F94FDE"/>
+    <w:rsid w:val="00533510"/>
     <w:pPr>
       <w:pBdr>
-        <w:top w:val="dotted" w:sz="6" w:space="2" w:color="4472C4" w:themeColor="accent1"/>
+        <w:left w:val="single" w:sz="4" w:space="2" w:color="ED7D31" w:themeColor="accent2"/>
+        <w:bottom w:val="single" w:sz="4" w:space="2" w:color="ED7D31" w:themeColor="accent2"/>
       </w:pBdr>
-      <w:spacing w:before="200" w:after="0"/>
+      <w:spacing w:before="200" w:after="100" w:line="240" w:lineRule="auto"/>
+      <w:ind w:left="86"/>
+      <w:contextualSpacing/>
       <w:outlineLvl w:val="3"/>
     </w:pPr>
     <w:rPr>
-      <w:caps/>
-      <w:color w:val="2F5496" w:themeColor="accent1" w:themeShade="BF"/>
-      <w:spacing w:val="10"/>
+      <w:rFonts w:asciiTheme="majorHAnsi" w:eastAsiaTheme="majorEastAsia" w:hAnsiTheme="majorHAnsi" w:cstheme="majorBidi"/>
+      <w:b/>
+      <w:bCs/>
+      <w:color w:val="C45911" w:themeColor="accent2" w:themeShade="BF"/>
+      <w:sz w:val="22"/>
+      <w:szCs w:val="22"/>
+      <w:lang w:bidi="en-US"/>
     </w:rPr>
   </w:style>
   <w:style w:type="paragraph" w:styleId="Titolo5">
@@ -17431,18 +18863,25 @@
     <w:semiHidden/>
     <w:unhideWhenUsed/>
     <w:qFormat/>
-    <w:rsid w:val="00F94FDE"/>
+    <w:rsid w:val="00533510"/>
     <w:pPr>
       <w:pBdr>
-        <w:bottom w:val="single" w:sz="6" w:space="1" w:color="4472C4" w:themeColor="accent1"/>
+        <w:left w:val="dotted" w:sz="4" w:space="2" w:color="ED7D31" w:themeColor="accent2"/>
+        <w:bottom w:val="dotted" w:sz="4" w:space="2" w:color="ED7D31" w:themeColor="accent2"/>
       </w:pBdr>
-      <w:spacing w:before="200" w:after="0"/>
+      <w:spacing w:before="200" w:after="100" w:line="240" w:lineRule="auto"/>
+      <w:ind w:left="86"/>
+      <w:contextualSpacing/>
       <w:outlineLvl w:val="4"/>
     </w:pPr>
     <w:rPr>
-      <w:caps/>
-      <w:color w:val="2F5496" w:themeColor="accent1" w:themeShade="BF"/>
-      <w:spacing w:val="10"/>
+      <w:rFonts w:asciiTheme="majorHAnsi" w:eastAsiaTheme="majorEastAsia" w:hAnsiTheme="majorHAnsi" w:cstheme="majorBidi"/>
+      <w:b/>
+      <w:bCs/>
+      <w:color w:val="C45911" w:themeColor="accent2" w:themeShade="BF"/>
+      <w:sz w:val="22"/>
+      <w:szCs w:val="22"/>
+      <w:lang w:bidi="en-US"/>
     </w:rPr>
   </w:style>
   <w:style w:type="paragraph" w:styleId="Titolo6">
@@ -17454,18 +18893,21 @@
     <w:semiHidden/>
     <w:unhideWhenUsed/>
     <w:qFormat/>
-    <w:rsid w:val="00F94FDE"/>
+    <w:rsid w:val="00533510"/>
     <w:pPr>
       <w:pBdr>
-        <w:bottom w:val="dotted" w:sz="6" w:space="1" w:color="4472C4" w:themeColor="accent1"/>
+        <w:bottom w:val="single" w:sz="4" w:space="2" w:color="F7CAAC" w:themeColor="accent2" w:themeTint="66"/>
       </w:pBdr>
-      <w:spacing w:before="200" w:after="0"/>
+      <w:spacing w:before="200" w:after="100" w:line="240" w:lineRule="auto"/>
+      <w:contextualSpacing/>
       <w:outlineLvl w:val="5"/>
     </w:pPr>
     <w:rPr>
-      <w:caps/>
-      <w:color w:val="2F5496" w:themeColor="accent1" w:themeShade="BF"/>
-      <w:spacing w:val="10"/>
+      <w:rFonts w:asciiTheme="majorHAnsi" w:eastAsiaTheme="majorEastAsia" w:hAnsiTheme="majorHAnsi" w:cstheme="majorBidi"/>
+      <w:color w:val="C45911" w:themeColor="accent2" w:themeShade="BF"/>
+      <w:sz w:val="22"/>
+      <w:szCs w:val="22"/>
+      <w:lang w:bidi="en-US"/>
     </w:rPr>
   </w:style>
   <w:style w:type="paragraph" w:styleId="Titolo7">
@@ -17477,15 +18919,21 @@
     <w:semiHidden/>
     <w:unhideWhenUsed/>
     <w:qFormat/>
-    <w:rsid w:val="00F94FDE"/>
+    <w:rsid w:val="00533510"/>
     <w:pPr>
-      <w:spacing w:before="200" w:after="0"/>
+      <w:pBdr>
+        <w:bottom w:val="dotted" w:sz="4" w:space="2" w:color="F4B083" w:themeColor="accent2" w:themeTint="99"/>
+      </w:pBdr>
+      <w:spacing w:before="200" w:after="100" w:line="240" w:lineRule="auto"/>
+      <w:contextualSpacing/>
       <w:outlineLvl w:val="6"/>
     </w:pPr>
     <w:rPr>
-      <w:caps/>
-      <w:color w:val="2F5496" w:themeColor="accent1" w:themeShade="BF"/>
-      <w:spacing w:val="10"/>
+      <w:rFonts w:asciiTheme="majorHAnsi" w:eastAsiaTheme="majorEastAsia" w:hAnsiTheme="majorHAnsi" w:cstheme="majorBidi"/>
+      <w:color w:val="C45911" w:themeColor="accent2" w:themeShade="BF"/>
+      <w:sz w:val="22"/>
+      <w:szCs w:val="22"/>
+      <w:lang w:bidi="en-US"/>
     </w:rPr>
   </w:style>
   <w:style w:type="paragraph" w:styleId="Titolo8">
@@ -17497,16 +18945,18 @@
     <w:semiHidden/>
     <w:unhideWhenUsed/>
     <w:qFormat/>
-    <w:rsid w:val="00F94FDE"/>
+    <w:rsid w:val="00533510"/>
     <w:pPr>
-      <w:spacing w:before="200" w:after="0"/>
+      <w:spacing w:before="200" w:after="100" w:line="240" w:lineRule="auto"/>
+      <w:contextualSpacing/>
       <w:outlineLvl w:val="7"/>
     </w:pPr>
     <w:rPr>
-      <w:caps/>
-      <w:spacing w:val="10"/>
-      <w:sz w:val="18"/>
-      <w:szCs w:val="18"/>
+      <w:rFonts w:asciiTheme="majorHAnsi" w:eastAsiaTheme="majorEastAsia" w:hAnsiTheme="majorHAnsi" w:cstheme="majorBidi"/>
+      <w:color w:val="ED7D31" w:themeColor="accent2"/>
+      <w:sz w:val="22"/>
+      <w:szCs w:val="22"/>
+      <w:lang w:bidi="en-US"/>
     </w:rPr>
   </w:style>
   <w:style w:type="paragraph" w:styleId="Titolo9">
@@ -17518,18 +18968,16 @@
     <w:semiHidden/>
     <w:unhideWhenUsed/>
     <w:qFormat/>
-    <w:rsid w:val="00F94FDE"/>
+    <w:rsid w:val="00533510"/>
     <w:pPr>
-      <w:spacing w:before="200" w:after="0"/>
+      <w:spacing w:before="200" w:after="100" w:line="240" w:lineRule="auto"/>
+      <w:contextualSpacing/>
       <w:outlineLvl w:val="8"/>
     </w:pPr>
     <w:rPr>
-      <w:i/>
-      <w:iCs/>
-      <w:caps/>
-      <w:spacing w:val="10"/>
-      <w:sz w:val="18"/>
-      <w:szCs w:val="18"/>
+      <w:rFonts w:asciiTheme="majorHAnsi" w:eastAsiaTheme="majorEastAsia" w:hAnsiTheme="majorHAnsi" w:cstheme="majorBidi"/>
+      <w:color w:val="ED7D31" w:themeColor="accent2"/>
+      <w:lang w:bidi="en-US"/>
     </w:rPr>
   </w:style>
   <w:style w:type="character" w:default="1" w:styleId="Carpredefinitoparagrafo">
@@ -17564,14 +19012,16 @@
     <w:basedOn w:val="Carpredefinitoparagrafo"/>
     <w:link w:val="Titolo1"/>
     <w:uiPriority w:val="9"/>
-    <w:rsid w:val="00F94FDE"/>
+    <w:rsid w:val="00533510"/>
     <w:rPr>
-      <w:caps/>
-      <w:color w:val="FFFFFF" w:themeColor="background1"/>
-      <w:spacing w:val="15"/>
-      <w:sz w:val="22"/>
-      <w:szCs w:val="22"/>
-      <w:shd w:val="clear" w:color="auto" w:fill="4472C4" w:themeFill="accent1"/>
+      <w:rFonts w:asciiTheme="majorHAnsi" w:eastAsiaTheme="majorEastAsia" w:hAnsiTheme="majorHAnsi" w:cstheme="majorBidi"/>
+      <w:b/>
+      <w:bCs/>
+      <w:i/>
+      <w:iCs/>
+      <w:color w:val="823B0B" w:themeColor="accent2" w:themeShade="7F"/>
+      <w:shd w:val="clear" w:color="auto" w:fill="FBE4D5" w:themeFill="accent2" w:themeFillTint="33"/>
+      <w:lang w:bidi="en-US"/>
     </w:rPr>
   </w:style>
   <w:style w:type="character" w:customStyle="1" w:styleId="Titolo2Carattere">
@@ -17580,11 +19030,15 @@
     <w:link w:val="Titolo2"/>
     <w:uiPriority w:val="9"/>
     <w:semiHidden/>
-    <w:rsid w:val="00F94FDE"/>
+    <w:rsid w:val="00533510"/>
     <w:rPr>
-      <w:caps/>
-      <w:spacing w:val="15"/>
-      <w:shd w:val="clear" w:color="auto" w:fill="D9E2F3" w:themeFill="accent1" w:themeFillTint="33"/>
+      <w:rFonts w:asciiTheme="majorHAnsi" w:eastAsiaTheme="majorEastAsia" w:hAnsiTheme="majorHAnsi" w:cstheme="majorBidi"/>
+      <w:b/>
+      <w:bCs/>
+      <w:i/>
+      <w:iCs/>
+      <w:color w:val="C45911" w:themeColor="accent2" w:themeShade="BF"/>
+      <w:lang w:bidi="en-US"/>
     </w:rPr>
   </w:style>
   <w:style w:type="character" w:customStyle="1" w:styleId="Titolo3Carattere">
@@ -17593,11 +19047,15 @@
     <w:link w:val="Titolo3"/>
     <w:uiPriority w:val="9"/>
     <w:semiHidden/>
-    <w:rsid w:val="00F94FDE"/>
+    <w:rsid w:val="00533510"/>
     <w:rPr>
-      <w:caps/>
-      <w:color w:val="1F3763" w:themeColor="accent1" w:themeShade="7F"/>
-      <w:spacing w:val="15"/>
+      <w:rFonts w:asciiTheme="majorHAnsi" w:eastAsiaTheme="majorEastAsia" w:hAnsiTheme="majorHAnsi" w:cstheme="majorBidi"/>
+      <w:b/>
+      <w:bCs/>
+      <w:i/>
+      <w:iCs/>
+      <w:color w:val="C45911" w:themeColor="accent2" w:themeShade="BF"/>
+      <w:lang w:bidi="en-US"/>
     </w:rPr>
   </w:style>
   <w:style w:type="character" w:customStyle="1" w:styleId="Titolo4Carattere">
@@ -17606,11 +19064,15 @@
     <w:link w:val="Titolo4"/>
     <w:uiPriority w:val="9"/>
     <w:semiHidden/>
-    <w:rsid w:val="00F94FDE"/>
+    <w:rsid w:val="00533510"/>
     <w:rPr>
-      <w:caps/>
-      <w:color w:val="2F5496" w:themeColor="accent1" w:themeShade="BF"/>
-      <w:spacing w:val="10"/>
+      <w:rFonts w:asciiTheme="majorHAnsi" w:eastAsiaTheme="majorEastAsia" w:hAnsiTheme="majorHAnsi" w:cstheme="majorBidi"/>
+      <w:b/>
+      <w:bCs/>
+      <w:i/>
+      <w:iCs/>
+      <w:color w:val="C45911" w:themeColor="accent2" w:themeShade="BF"/>
+      <w:lang w:bidi="en-US"/>
     </w:rPr>
   </w:style>
   <w:style w:type="character" w:customStyle="1" w:styleId="Titolo5Carattere">
@@ -17619,11 +19081,15 @@
     <w:link w:val="Titolo5"/>
     <w:uiPriority w:val="9"/>
     <w:semiHidden/>
-    <w:rsid w:val="00F94FDE"/>
+    <w:rsid w:val="00533510"/>
     <w:rPr>
-      <w:caps/>
-      <w:color w:val="2F5496" w:themeColor="accent1" w:themeShade="BF"/>
-      <w:spacing w:val="10"/>
+      <w:rFonts w:asciiTheme="majorHAnsi" w:eastAsiaTheme="majorEastAsia" w:hAnsiTheme="majorHAnsi" w:cstheme="majorBidi"/>
+      <w:b/>
+      <w:bCs/>
+      <w:i/>
+      <w:iCs/>
+      <w:color w:val="C45911" w:themeColor="accent2" w:themeShade="BF"/>
+      <w:lang w:bidi="en-US"/>
     </w:rPr>
   </w:style>
   <w:style w:type="character" w:customStyle="1" w:styleId="Titolo6Carattere">
@@ -17632,11 +19098,13 @@
     <w:link w:val="Titolo6"/>
     <w:uiPriority w:val="9"/>
     <w:semiHidden/>
-    <w:rsid w:val="00F94FDE"/>
+    <w:rsid w:val="00533510"/>
     <w:rPr>
-      <w:caps/>
-      <w:color w:val="2F5496" w:themeColor="accent1" w:themeShade="BF"/>
-      <w:spacing w:val="10"/>
+      <w:rFonts w:asciiTheme="majorHAnsi" w:eastAsiaTheme="majorEastAsia" w:hAnsiTheme="majorHAnsi" w:cstheme="majorBidi"/>
+      <w:i/>
+      <w:iCs/>
+      <w:color w:val="C45911" w:themeColor="accent2" w:themeShade="BF"/>
+      <w:lang w:bidi="en-US"/>
     </w:rPr>
   </w:style>
   <w:style w:type="character" w:customStyle="1" w:styleId="Titolo7Carattere">
@@ -17645,11 +19113,13 @@
     <w:link w:val="Titolo7"/>
     <w:uiPriority w:val="9"/>
     <w:semiHidden/>
-    <w:rsid w:val="00F94FDE"/>
+    <w:rsid w:val="00533510"/>
     <w:rPr>
-      <w:caps/>
-      <w:color w:val="2F5496" w:themeColor="accent1" w:themeShade="BF"/>
-      <w:spacing w:val="10"/>
+      <w:rFonts w:asciiTheme="majorHAnsi" w:eastAsiaTheme="majorEastAsia" w:hAnsiTheme="majorHAnsi" w:cstheme="majorBidi"/>
+      <w:i/>
+      <w:iCs/>
+      <w:color w:val="C45911" w:themeColor="accent2" w:themeShade="BF"/>
+      <w:lang w:bidi="en-US"/>
     </w:rPr>
   </w:style>
   <w:style w:type="character" w:customStyle="1" w:styleId="Titolo8Carattere">
@@ -17658,12 +19128,13 @@
     <w:link w:val="Titolo8"/>
     <w:uiPriority w:val="9"/>
     <w:semiHidden/>
-    <w:rsid w:val="00F94FDE"/>
+    <w:rsid w:val="00533510"/>
     <w:rPr>
-      <w:caps/>
-      <w:spacing w:val="10"/>
-      <w:sz w:val="18"/>
-      <w:szCs w:val="18"/>
+      <w:rFonts w:asciiTheme="majorHAnsi" w:eastAsiaTheme="majorEastAsia" w:hAnsiTheme="majorHAnsi" w:cstheme="majorBidi"/>
+      <w:i/>
+      <w:iCs/>
+      <w:color w:val="ED7D31" w:themeColor="accent2"/>
+      <w:lang w:bidi="en-US"/>
     </w:rPr>
   </w:style>
   <w:style w:type="character" w:customStyle="1" w:styleId="Titolo9Carattere">
@@ -17672,14 +19143,15 @@
     <w:link w:val="Titolo9"/>
     <w:uiPriority w:val="9"/>
     <w:semiHidden/>
-    <w:rsid w:val="00F94FDE"/>
+    <w:rsid w:val="00533510"/>
     <w:rPr>
+      <w:rFonts w:asciiTheme="majorHAnsi" w:eastAsiaTheme="majorEastAsia" w:hAnsiTheme="majorHAnsi" w:cstheme="majorBidi"/>
       <w:i/>
       <w:iCs/>
-      <w:caps/>
-      <w:spacing w:val="10"/>
-      <w:sz w:val="18"/>
-      <w:szCs w:val="18"/>
+      <w:color w:val="ED7D31" w:themeColor="accent2"/>
+      <w:sz w:val="20"/>
+      <w:szCs w:val="20"/>
+      <w:lang w:bidi="en-US"/>
     </w:rPr>
   </w:style>
   <w:style w:type="paragraph" w:styleId="Didascalia">
@@ -17690,13 +19162,13 @@
     <w:semiHidden/>
     <w:unhideWhenUsed/>
     <w:qFormat/>
-    <w:rsid w:val="00F94FDE"/>
+    <w:rsid w:val="00533510"/>
     <w:rPr>
       <w:b/>
       <w:bCs/>
-      <w:color w:val="2F5496" w:themeColor="accent1" w:themeShade="BF"/>
-      <w:sz w:val="16"/>
-      <w:szCs w:val="16"/>
+      <w:color w:val="C45911" w:themeColor="accent2" w:themeShade="BF"/>
+      <w:sz w:val="18"/>
+      <w:szCs w:val="18"/>
     </w:rPr>
   </w:style>
   <w:style w:type="paragraph" w:styleId="Titolo">
@@ -17706,17 +19178,23 @@
     <w:link w:val="TitoloCarattere"/>
     <w:uiPriority w:val="10"/>
     <w:qFormat/>
-    <w:rsid w:val="00F94FDE"/>
+    <w:rsid w:val="00533510"/>
     <w:pPr>
-      <w:spacing w:before="0" w:after="0"/>
+      <w:pBdr>
+        <w:top w:val="single" w:sz="48" w:space="0" w:color="ED7D31" w:themeColor="accent2"/>
+        <w:bottom w:val="single" w:sz="48" w:space="0" w:color="ED7D31" w:themeColor="accent2"/>
+      </w:pBdr>
+      <w:shd w:val="clear" w:color="auto" w:fill="ED7D31" w:themeFill="accent2"/>
+      <w:spacing w:after="0" w:line="240" w:lineRule="auto"/>
+      <w:jc w:val="center"/>
     </w:pPr>
     <w:rPr>
       <w:rFonts w:asciiTheme="majorHAnsi" w:eastAsiaTheme="majorEastAsia" w:hAnsiTheme="majorHAnsi" w:cstheme="majorBidi"/>
-      <w:caps/>
-      <w:color w:val="4472C4" w:themeColor="accent1"/>
+      <w:color w:val="FFFFFF" w:themeColor="background1"/>
       <w:spacing w:val="10"/>
-      <w:sz w:val="52"/>
-      <w:szCs w:val="52"/>
+      <w:sz w:val="48"/>
+      <w:szCs w:val="48"/>
+      <w:lang w:bidi="en-US"/>
     </w:rPr>
   </w:style>
   <w:style w:type="character" w:customStyle="1" w:styleId="TitoloCarattere">
@@ -17724,14 +19202,17 @@
     <w:basedOn w:val="Carpredefinitoparagrafo"/>
     <w:link w:val="Titolo"/>
     <w:uiPriority w:val="10"/>
-    <w:rsid w:val="00F94FDE"/>
+    <w:rsid w:val="00533510"/>
     <w:rPr>
       <w:rFonts w:asciiTheme="majorHAnsi" w:eastAsiaTheme="majorEastAsia" w:hAnsiTheme="majorHAnsi" w:cstheme="majorBidi"/>
-      <w:caps/>
-      <w:color w:val="4472C4" w:themeColor="accent1"/>
+      <w:i/>
+      <w:iCs/>
+      <w:color w:val="FFFFFF" w:themeColor="background1"/>
       <w:spacing w:val="10"/>
-      <w:sz w:val="52"/>
-      <w:szCs w:val="52"/>
+      <w:sz w:val="48"/>
+      <w:szCs w:val="48"/>
+      <w:shd w:val="clear" w:color="auto" w:fill="ED7D31" w:themeFill="accent2"/>
+      <w:lang w:bidi="en-US"/>
     </w:rPr>
   </w:style>
   <w:style w:type="paragraph" w:styleId="Sottotitolo">
@@ -17741,16 +19222,20 @@
     <w:link w:val="SottotitoloCarattere"/>
     <w:uiPriority w:val="11"/>
     <w:qFormat/>
-    <w:rsid w:val="00F94FDE"/>
+    <w:rsid w:val="00533510"/>
     <w:pPr>
-      <w:spacing w:before="0" w:after="500" w:line="240" w:lineRule="auto"/>
+      <w:pBdr>
+        <w:bottom w:val="dotted" w:sz="8" w:space="10" w:color="ED7D31" w:themeColor="accent2"/>
+      </w:pBdr>
+      <w:spacing w:before="200" w:after="900" w:line="240" w:lineRule="auto"/>
+      <w:jc w:val="center"/>
     </w:pPr>
     <w:rPr>
-      <w:caps/>
-      <w:color w:val="595959" w:themeColor="text1" w:themeTint="A6"/>
-      <w:spacing w:val="10"/>
-      <w:sz w:val="21"/>
-      <w:szCs w:val="21"/>
+      <w:rFonts w:asciiTheme="majorHAnsi" w:eastAsiaTheme="majorEastAsia" w:hAnsiTheme="majorHAnsi" w:cstheme="majorBidi"/>
+      <w:color w:val="823B0B" w:themeColor="accent2" w:themeShade="7F"/>
+      <w:sz w:val="24"/>
+      <w:szCs w:val="24"/>
+      <w:lang w:bidi="en-US"/>
     </w:rPr>
   </w:style>
   <w:style w:type="character" w:customStyle="1" w:styleId="SottotitoloCarattere">
@@ -17758,41 +19243,51 @@
     <w:basedOn w:val="Carpredefinitoparagrafo"/>
     <w:link w:val="Sottotitolo"/>
     <w:uiPriority w:val="11"/>
-    <w:rsid w:val="00F94FDE"/>
+    <w:rsid w:val="00533510"/>
     <w:rPr>
-      <w:caps/>
-      <w:color w:val="595959" w:themeColor="text1" w:themeTint="A6"/>
-      <w:spacing w:val="10"/>
-      <w:sz w:val="21"/>
-      <w:szCs w:val="21"/>
+      <w:rFonts w:asciiTheme="majorHAnsi" w:eastAsiaTheme="majorEastAsia" w:hAnsiTheme="majorHAnsi" w:cstheme="majorBidi"/>
+      <w:i/>
+      <w:iCs/>
+      <w:color w:val="823B0B" w:themeColor="accent2" w:themeShade="7F"/>
+      <w:sz w:val="24"/>
+      <w:szCs w:val="24"/>
+      <w:lang w:bidi="en-US"/>
     </w:rPr>
   </w:style>
   <w:style w:type="character" w:styleId="Enfasigrassetto">
     <w:name w:val="Strong"/>
     <w:uiPriority w:val="22"/>
     <w:qFormat/>
-    <w:rsid w:val="00F94FDE"/>
+    <w:rsid w:val="00533510"/>
     <w:rPr>
       <w:b/>
       <w:bCs/>
+      <w:spacing w:val="0"/>
     </w:rPr>
   </w:style>
   <w:style w:type="character" w:styleId="Enfasicorsivo">
     <w:name w:val="Emphasis"/>
     <w:uiPriority w:val="20"/>
     <w:qFormat/>
-    <w:rsid w:val="00F94FDE"/>
+    <w:rsid w:val="00533510"/>
     <w:rPr>
-      <w:caps/>
-      <w:color w:val="1F3763" w:themeColor="accent1" w:themeShade="7F"/>
-      <w:spacing w:val="5"/>
+      <w:rFonts w:asciiTheme="majorHAnsi" w:eastAsiaTheme="majorEastAsia" w:hAnsiTheme="majorHAnsi" w:cstheme="majorBidi"/>
+      <w:b/>
+      <w:bCs/>
+      <w:i/>
+      <w:iCs/>
+      <w:color w:val="ED7D31" w:themeColor="accent2"/>
+      <w:bdr w:val="single" w:sz="18" w:space="0" w:color="FBE4D5" w:themeColor="accent2" w:themeTint="33"/>
+      <w:shd w:val="clear" w:color="auto" w:fill="FBE4D5" w:themeFill="accent2" w:themeFillTint="33"/>
     </w:rPr>
   </w:style>
   <w:style w:type="paragraph" w:styleId="Nessunaspaziatura">
     <w:name w:val="No Spacing"/>
+    <w:basedOn w:val="Normale"/>
+    <w:link w:val="NessunaspaziaturaCarattere"/>
     <w:uiPriority w:val="1"/>
     <w:qFormat/>
-    <w:rsid w:val="00F94FDE"/>
+    <w:rsid w:val="00533510"/>
     <w:pPr>
       <w:spacing w:after="0" w:line="240" w:lineRule="auto"/>
     </w:pPr>
@@ -17804,12 +19299,12 @@
     <w:link w:val="CitazioneCarattere"/>
     <w:uiPriority w:val="29"/>
     <w:qFormat/>
-    <w:rsid w:val="00F94FDE"/>
+    <w:rsid w:val="00533510"/>
     <w:rPr>
-      <w:i/>
-      <w:iCs/>
-      <w:sz w:val="24"/>
-      <w:szCs w:val="24"/>
+      <w:i w:val="0"/>
+      <w:iCs w:val="0"/>
+      <w:color w:val="C45911" w:themeColor="accent2" w:themeShade="BF"/>
+      <w:lang w:bidi="en-US"/>
     </w:rPr>
   </w:style>
   <w:style w:type="character" w:customStyle="1" w:styleId="CitazioneCarattere">
@@ -17817,12 +19312,12 @@
     <w:basedOn w:val="Carpredefinitoparagrafo"/>
     <w:link w:val="Citazione"/>
     <w:uiPriority w:val="29"/>
-    <w:rsid w:val="00F94FDE"/>
+    <w:rsid w:val="00533510"/>
     <w:rPr>
-      <w:i/>
-      <w:iCs/>
-      <w:sz w:val="24"/>
-      <w:szCs w:val="24"/>
+      <w:color w:val="C45911" w:themeColor="accent2" w:themeShade="BF"/>
+      <w:sz w:val="20"/>
+      <w:szCs w:val="20"/>
+      <w:lang w:bidi="en-US"/>
     </w:rPr>
   </w:style>
   <w:style w:type="paragraph" w:styleId="Citazioneintensa">
@@ -17832,16 +19327,22 @@
     <w:link w:val="CitazioneintensaCarattere"/>
     <w:uiPriority w:val="30"/>
     <w:qFormat/>
-    <w:rsid w:val="00F94FDE"/>
+    <w:rsid w:val="00533510"/>
     <w:pPr>
-      <w:spacing w:before="240" w:after="240" w:line="240" w:lineRule="auto"/>
-      <w:ind w:left="1080" w:right="1080"/>
+      <w:pBdr>
+        <w:top w:val="dotted" w:sz="8" w:space="10" w:color="ED7D31" w:themeColor="accent2"/>
+        <w:bottom w:val="dotted" w:sz="8" w:space="10" w:color="ED7D31" w:themeColor="accent2"/>
+      </w:pBdr>
+      <w:spacing w:line="300" w:lineRule="auto"/>
+      <w:ind w:left="2160" w:right="2160"/>
       <w:jc w:val="center"/>
     </w:pPr>
     <w:rPr>
-      <w:color w:val="4472C4" w:themeColor="accent1"/>
-      <w:sz w:val="24"/>
-      <w:szCs w:val="24"/>
+      <w:rFonts w:asciiTheme="majorHAnsi" w:eastAsiaTheme="majorEastAsia" w:hAnsiTheme="majorHAnsi" w:cstheme="majorBidi"/>
+      <w:b/>
+      <w:bCs/>
+      <w:color w:val="ED7D31" w:themeColor="accent2"/>
+      <w:lang w:bidi="en-US"/>
     </w:rPr>
   </w:style>
   <w:style w:type="character" w:customStyle="1" w:styleId="CitazioneintensaCarattere">
@@ -17849,73 +19350,91 @@
     <w:basedOn w:val="Carpredefinitoparagrafo"/>
     <w:link w:val="Citazioneintensa"/>
     <w:uiPriority w:val="30"/>
-    <w:rsid w:val="00F94FDE"/>
+    <w:rsid w:val="00533510"/>
     <w:rPr>
-      <w:color w:val="4472C4" w:themeColor="accent1"/>
-      <w:sz w:val="24"/>
-      <w:szCs w:val="24"/>
+      <w:rFonts w:asciiTheme="majorHAnsi" w:eastAsiaTheme="majorEastAsia" w:hAnsiTheme="majorHAnsi" w:cstheme="majorBidi"/>
+      <w:b/>
+      <w:bCs/>
+      <w:i/>
+      <w:iCs/>
+      <w:color w:val="ED7D31" w:themeColor="accent2"/>
+      <w:sz w:val="20"/>
+      <w:szCs w:val="20"/>
+      <w:lang w:bidi="en-US"/>
     </w:rPr>
   </w:style>
   <w:style w:type="character" w:styleId="Enfasidelicata">
     <w:name w:val="Subtle Emphasis"/>
     <w:uiPriority w:val="19"/>
     <w:qFormat/>
-    <w:rsid w:val="00F94FDE"/>
+    <w:rsid w:val="00533510"/>
     <w:rPr>
+      <w:rFonts w:asciiTheme="majorHAnsi" w:eastAsiaTheme="majorEastAsia" w:hAnsiTheme="majorHAnsi" w:cstheme="majorBidi"/>
       <w:i/>
       <w:iCs/>
-      <w:color w:val="1F3763" w:themeColor="accent1" w:themeShade="7F"/>
+      <w:color w:val="ED7D31" w:themeColor="accent2"/>
     </w:rPr>
   </w:style>
   <w:style w:type="character" w:styleId="Enfasiintensa">
     <w:name w:val="Intense Emphasis"/>
     <w:uiPriority w:val="21"/>
     <w:qFormat/>
-    <w:rsid w:val="00F94FDE"/>
+    <w:rsid w:val="00533510"/>
     <w:rPr>
+      <w:rFonts w:asciiTheme="majorHAnsi" w:eastAsiaTheme="majorEastAsia" w:hAnsiTheme="majorHAnsi" w:cstheme="majorBidi"/>
       <w:b/>
       <w:bCs/>
-      <w:caps/>
-      <w:color w:val="1F3763" w:themeColor="accent1" w:themeShade="7F"/>
-      <w:spacing w:val="10"/>
+      <w:i/>
+      <w:iCs/>
+      <w:dstrike w:val="0"/>
+      <w:color w:val="FFFFFF" w:themeColor="background1"/>
+      <w:bdr w:val="single" w:sz="18" w:space="0" w:color="ED7D31" w:themeColor="accent2"/>
+      <w:shd w:val="clear" w:color="auto" w:fill="ED7D31" w:themeFill="accent2"/>
+      <w:vertAlign w:val="baseline"/>
     </w:rPr>
   </w:style>
   <w:style w:type="character" w:styleId="Riferimentodelicato">
     <w:name w:val="Subtle Reference"/>
     <w:uiPriority w:val="31"/>
     <w:qFormat/>
-    <w:rsid w:val="00F94FDE"/>
+    <w:rsid w:val="00533510"/>
     <w:rPr>
-      <w:b/>
-      <w:bCs/>
-      <w:color w:val="4472C4" w:themeColor="accent1"/>
+      <w:i/>
+      <w:iCs/>
+      <w:smallCaps/>
+      <w:color w:val="ED7D31" w:themeColor="accent2"/>
+      <w:u w:color="ED7D31" w:themeColor="accent2"/>
     </w:rPr>
   </w:style>
   <w:style w:type="character" w:styleId="Riferimentointenso">
     <w:name w:val="Intense Reference"/>
     <w:uiPriority w:val="32"/>
     <w:qFormat/>
-    <w:rsid w:val="00F94FDE"/>
+    <w:rsid w:val="00533510"/>
     <w:rPr>
       <w:b/>
       <w:bCs/>
       <w:i/>
       <w:iCs/>
-      <w:caps/>
-      <w:color w:val="4472C4" w:themeColor="accent1"/>
+      <w:smallCaps/>
+      <w:color w:val="ED7D31" w:themeColor="accent2"/>
+      <w:u w:color="ED7D31" w:themeColor="accent2"/>
     </w:rPr>
   </w:style>
   <w:style w:type="character" w:styleId="Titolodellibro">
     <w:name w:val="Book Title"/>
     <w:uiPriority w:val="33"/>
     <w:qFormat/>
-    <w:rsid w:val="00F94FDE"/>
+    <w:rsid w:val="00533510"/>
     <w:rPr>
+      <w:rFonts w:asciiTheme="majorHAnsi" w:eastAsiaTheme="majorEastAsia" w:hAnsiTheme="majorHAnsi" w:cstheme="majorBidi"/>
       <w:b/>
       <w:bCs/>
       <w:i/>
       <w:iCs/>
-      <w:spacing w:val="0"/>
+      <w:smallCaps/>
+      <w:color w:val="C45911" w:themeColor="accent2" w:themeShade="BF"/>
+      <w:u w:val="single"/>
     </w:rPr>
   </w:style>
   <w:style w:type="paragraph" w:styleId="Titolosommario">
@@ -17926,7 +19445,7 @@
     <w:semiHidden/>
     <w:unhideWhenUsed/>
     <w:qFormat/>
-    <w:rsid w:val="00F94FDE"/>
+    <w:rsid w:val="00533510"/>
     <w:pPr>
       <w:outlineLvl w:val="9"/>
     </w:pPr>
@@ -17937,7 +19456,7 @@
     <w:uiPriority w:val="39"/>
     <w:rsid w:val="000A2BC7"/>
     <w:pPr>
-      <w:spacing w:before="0" w:after="0" w:line="240" w:lineRule="auto"/>
+      <w:spacing w:after="0" w:line="240" w:lineRule="auto"/>
     </w:pPr>
     <w:tblPr>
       <w:tblBorders>
@@ -17962,7 +19481,7 @@
         <w:tab w:val="center" w:pos="4819"/>
         <w:tab w:val="right" w:pos="9638"/>
       </w:tabs>
-      <w:spacing w:before="0" w:after="0" w:line="240" w:lineRule="auto"/>
+      <w:spacing w:after="0" w:line="240" w:lineRule="auto"/>
     </w:pPr>
   </w:style>
   <w:style w:type="character" w:customStyle="1" w:styleId="IntestazioneCarattere">
@@ -17984,7 +19503,7 @@
         <w:tab w:val="center" w:pos="4819"/>
         <w:tab w:val="right" w:pos="9638"/>
       </w:tabs>
-      <w:spacing w:before="0" w:after="0" w:line="240" w:lineRule="auto"/>
+      <w:spacing w:after="0" w:line="240" w:lineRule="auto"/>
     </w:pPr>
   </w:style>
   <w:style w:type="character" w:customStyle="1" w:styleId="PidipaginaCarattere">
@@ -17999,11 +19518,24 @@
     <w:basedOn w:val="Normale"/>
     <w:uiPriority w:val="34"/>
     <w:qFormat/>
-    <w:rsid w:val="005B5C09"/>
+    <w:rsid w:val="00533510"/>
     <w:pPr>
       <w:ind w:left="720"/>
       <w:contextualSpacing/>
     </w:pPr>
+  </w:style>
+  <w:style w:type="character" w:customStyle="1" w:styleId="NessunaspaziaturaCarattere">
+    <w:name w:val="Nessuna spaziatura Carattere"/>
+    <w:basedOn w:val="Carpredefinitoparagrafo"/>
+    <w:link w:val="Nessunaspaziatura"/>
+    <w:uiPriority w:val="1"/>
+    <w:rsid w:val="00533510"/>
+    <w:rPr>
+      <w:i/>
+      <w:iCs/>
+      <w:sz w:val="20"/>
+      <w:szCs w:val="20"/>
+    </w:rPr>
   </w:style>
 </w:styles>
 </file>

</xml_diff>